<commit_message>
Updated SW resume with GM experience and publication. Updated hyperlinks to AVTC.
</commit_message>
<xml_diff>
--- a/Working Copy/Sachin_Fernando_Software-Resume.docx
+++ b/Working Copy/Sachin_Fernando_Software-Resume.docx
@@ -322,16 +322,7 @@
           <w:bCs/>
           <w:color w:val="auto"/>
         </w:rPr>
-        <w:t>RESEARCH GROUP</w:t>
-      </w:r>
-      <w:r>
-        <w:rPr>
-          <w:rFonts w:ascii="Garamond" w:hAnsi="Garamond"/>
-          <w:b/>
-          <w:bCs/>
-          <w:color w:val="auto"/>
-        </w:rPr>
-        <w:t xml:space="preserve"> </w:t>
+        <w:t>INTERNSHIPS</w:t>
       </w:r>
     </w:p>
     <w:p>
@@ -344,7 +335,7 @@
           <w:bCs/>
           <w:color w:val="auto"/>
           <w:sz w:val="12"/>
-          <w:szCs w:val="16"/>
+          <w:szCs w:val="12"/>
         </w:rPr>
       </w:pPr>
     </w:p>
@@ -366,115 +357,126 @@
           <w:bCs/>
           <w:color w:val="auto"/>
         </w:rPr>
-        <w:t xml:space="preserve">University of Waterloo </w:t>
-      </w:r>
-      <w:proofErr w:type="spellStart"/>
-      <w:r>
-        <w:rPr>
-          <w:rFonts w:ascii="Garamond" w:hAnsi="Garamond"/>
-          <w:b/>
-          <w:bCs/>
-          <w:color w:val="auto"/>
-        </w:rPr>
-        <w:t>EcoCAR</w:t>
-      </w:r>
-      <w:proofErr w:type="spellEnd"/>
-      <w:r>
-        <w:rPr>
-          <w:rFonts w:ascii="Garamond" w:hAnsi="Garamond"/>
-          <w:b/>
-          <w:bCs/>
-          <w:color w:val="auto"/>
-        </w:rPr>
-        <w:t xml:space="preserve"> Team</w:t>
-      </w:r>
-      <w:r>
-        <w:rPr>
-          <w:rFonts w:ascii="Garamond" w:hAnsi="Garamond"/>
-          <w:b/>
-          <w:bCs/>
-          <w:color w:val="auto"/>
-        </w:rPr>
-        <w:t xml:space="preserve"> </w:t>
-      </w:r>
-      <w:r>
-        <w:rPr>
-          <w:rFonts w:ascii="Garamond" w:hAnsi="Garamond"/>
-          <w:color w:val="auto"/>
-        </w:rPr>
-        <w:t>(</w:t>
-      </w:r>
-      <w:hyperlink r:id="rId9" w:history="1">
-        <w:r>
-          <w:rPr>
-            <w:rStyle w:val="Hyperlink"/>
-            <w:rFonts w:ascii="Garamond" w:hAnsi="Garamond"/>
-            <w:bCs/>
-          </w:rPr>
-          <w:t>Mobility Challenge</w:t>
-        </w:r>
-      </w:hyperlink>
-      <w:r>
-        <w:rPr>
-          <w:rFonts w:ascii="Garamond" w:hAnsi="Garamond"/>
-          <w:bCs/>
-          <w:color w:val="auto"/>
-        </w:rPr>
-        <w:t xml:space="preserve"> and </w:t>
-      </w:r>
-      <w:hyperlink r:id="rId10" w:history="1">
-        <w:r>
-          <w:rPr>
-            <w:rStyle w:val="Hyperlink"/>
-            <w:rFonts w:ascii="Garamond" w:hAnsi="Garamond"/>
-            <w:bCs/>
-          </w:rPr>
-          <w:t>EV Challenge</w:t>
-        </w:r>
-      </w:hyperlink>
-      <w:r>
-        <w:rPr>
-          <w:rStyle w:val="Hyperlink"/>
-          <w:rFonts w:ascii="Garamond" w:hAnsi="Garamond"/>
-          <w:bCs/>
-        </w:rPr>
-        <w:t>)</w:t>
-      </w:r>
-      <w:r>
-        <w:rPr>
-          <w:rFonts w:ascii="Garamond" w:hAnsi="Garamond"/>
-          <w:b/>
-          <w:bCs/>
-          <w:color w:val="auto"/>
-        </w:rPr>
-        <w:tab/>
-      </w:r>
-      <w:r>
-        <w:rPr>
-          <w:rFonts w:ascii="Garamond" w:hAnsi="Garamond"/>
-          <w:b/>
-          <w:bCs/>
-          <w:color w:val="auto"/>
-        </w:rPr>
-        <w:t xml:space="preserve">    </w:t>
-      </w:r>
-      <w:r>
-        <w:rPr>
-          <w:rFonts w:ascii="Garamond" w:hAnsi="Garamond"/>
-          <w:b/>
-          <w:bCs/>
-          <w:color w:val="auto"/>
-        </w:rPr>
-        <w:tab/>
-      </w:r>
-      <w:r>
-        <w:rPr>
-          <w:rFonts w:ascii="Garamond" w:hAnsi="Garamond"/>
-          <w:b/>
-          <w:bCs/>
-          <w:color w:val="auto"/>
-        </w:rPr>
-        <w:t>Jan. 2021</w:t>
+        <w:t>General Motors</w:t>
+      </w:r>
+      <w:r>
+        <w:rPr>
+          <w:rFonts w:ascii="Garamond" w:hAnsi="Garamond"/>
+          <w:b/>
+          <w:bCs/>
+          <w:color w:val="auto"/>
+        </w:rPr>
+        <w:tab/>
+      </w:r>
+      <w:r>
+        <w:rPr>
+          <w:rFonts w:ascii="Garamond" w:hAnsi="Garamond"/>
+          <w:b/>
+          <w:bCs/>
+          <w:color w:val="auto"/>
+        </w:rPr>
+        <w:tab/>
+      </w:r>
+      <w:r>
+        <w:rPr>
+          <w:rFonts w:ascii="Garamond" w:hAnsi="Garamond"/>
+          <w:b/>
+          <w:bCs/>
+          <w:color w:val="auto"/>
+        </w:rPr>
+        <w:tab/>
+      </w:r>
+      <w:r>
+        <w:rPr>
+          <w:rFonts w:ascii="Garamond" w:hAnsi="Garamond"/>
+          <w:b/>
+          <w:bCs/>
+          <w:color w:val="auto"/>
+        </w:rPr>
+        <w:tab/>
+      </w:r>
+      <w:r>
+        <w:rPr>
+          <w:rFonts w:ascii="Garamond" w:hAnsi="Garamond"/>
+          <w:b/>
+          <w:bCs/>
+          <w:color w:val="auto"/>
+        </w:rPr>
+        <w:tab/>
+      </w:r>
+      <w:r>
+        <w:rPr>
+          <w:rFonts w:ascii="Garamond" w:hAnsi="Garamond"/>
+          <w:b/>
+          <w:bCs/>
+          <w:color w:val="auto"/>
+        </w:rPr>
+        <w:tab/>
+      </w:r>
+      <w:r>
+        <w:rPr>
+          <w:rFonts w:ascii="Garamond" w:hAnsi="Garamond"/>
+          <w:b/>
+          <w:bCs/>
+          <w:color w:val="auto"/>
+        </w:rPr>
+        <w:tab/>
+      </w:r>
+      <w:r>
+        <w:rPr>
+          <w:rFonts w:ascii="Garamond" w:hAnsi="Garamond"/>
+          <w:b/>
+          <w:bCs/>
+          <w:color w:val="auto"/>
+        </w:rPr>
+        <w:tab/>
+      </w:r>
+      <w:r>
+        <w:rPr>
+          <w:rFonts w:ascii="Garamond" w:hAnsi="Garamond"/>
+          <w:b/>
+          <w:bCs/>
+          <w:color w:val="auto"/>
+        </w:rPr>
+        <w:t xml:space="preserve">   </w:t>
+      </w:r>
+      <w:r>
+        <w:rPr>
+          <w:rFonts w:ascii="Garamond" w:hAnsi="Garamond"/>
+          <w:b/>
+          <w:bCs/>
+          <w:color w:val="auto"/>
+        </w:rPr>
+        <w:tab/>
+        <w:t xml:space="preserve">           </w:t>
+      </w:r>
+      <w:r>
+        <w:rPr>
+          <w:rFonts w:ascii="Garamond" w:hAnsi="Garamond"/>
+          <w:b/>
+          <w:bCs/>
+          <w:color w:val="auto"/>
+        </w:rPr>
+        <w:tab/>
+        <w:t xml:space="preserve">  Sept.</w:t>
+      </w:r>
+      <w:r>
+        <w:rPr>
+          <w:rFonts w:ascii="Garamond" w:hAnsi="Garamond"/>
+          <w:b/>
+          <w:bCs/>
+          <w:color w:val="auto"/>
+        </w:rPr>
+        <w:t xml:space="preserve"> 202</w:t>
+      </w:r>
+      <w:r>
+        <w:rPr>
+          <w:rFonts w:ascii="Garamond" w:hAnsi="Garamond"/>
+          <w:b/>
+          <w:bCs/>
+          <w:color w:val="auto"/>
+        </w:rPr>
+        <w:t>3</w:t>
       </w:r>
       <w:r>
         <w:rPr>
@@ -492,7 +494,7 @@
           <w:bCs/>
           <w:color w:val="auto"/>
         </w:rPr>
-        <w:t>Aug. 2023</w:t>
+        <w:t>Present</w:t>
       </w:r>
     </w:p>
     <w:p>
@@ -513,62 +515,114 @@
           <w:i/>
           <w:color w:val="auto"/>
         </w:rPr>
-        <w:t>Connected and Automated Vehicle Software Lead</w:t>
-      </w:r>
-      <w:r>
-        <w:rPr>
-          <w:rFonts w:ascii="Garamond" w:hAnsi="Garamond"/>
-          <w:bCs/>
-          <w:i/>
-          <w:color w:val="auto"/>
-        </w:rPr>
-        <w:tab/>
-      </w:r>
-      <w:r>
-        <w:rPr>
-          <w:rFonts w:ascii="Garamond" w:hAnsi="Garamond"/>
-          <w:bCs/>
-          <w:i/>
-          <w:color w:val="auto"/>
-        </w:rPr>
-        <w:tab/>
-      </w:r>
-      <w:r>
-        <w:rPr>
-          <w:rFonts w:ascii="Garamond" w:hAnsi="Garamond"/>
-          <w:bCs/>
-          <w:i/>
-          <w:color w:val="auto"/>
-        </w:rPr>
-        <w:tab/>
-      </w:r>
-      <w:r>
-        <w:rPr>
-          <w:rFonts w:ascii="Garamond" w:hAnsi="Garamond"/>
-          <w:bCs/>
-          <w:i/>
-          <w:color w:val="auto"/>
-        </w:rPr>
-        <w:tab/>
-      </w:r>
-      <w:r>
-        <w:rPr>
-          <w:rFonts w:ascii="Garamond" w:hAnsi="Garamond"/>
-          <w:bCs/>
-          <w:i/>
-          <w:color w:val="auto"/>
-        </w:rPr>
-        <w:tab/>
-        <w:t xml:space="preserve">     </w:t>
-      </w:r>
-      <w:r>
-        <w:rPr>
-          <w:rFonts w:ascii="Garamond" w:hAnsi="Garamond"/>
-          <w:bCs/>
-          <w:i/>
-          <w:color w:val="auto"/>
-        </w:rPr>
-        <w:tab/>
+        <w:t xml:space="preserve">Software </w:t>
+      </w:r>
+      <w:r>
+        <w:rPr>
+          <w:rFonts w:ascii="Garamond" w:hAnsi="Garamond"/>
+          <w:bCs/>
+          <w:i/>
+          <w:color w:val="auto"/>
+        </w:rPr>
+        <w:t xml:space="preserve">Integration </w:t>
+      </w:r>
+      <w:r>
+        <w:rPr>
+          <w:rFonts w:ascii="Garamond" w:hAnsi="Garamond"/>
+          <w:bCs/>
+          <w:i/>
+          <w:color w:val="auto"/>
+        </w:rPr>
+        <w:t>Engineer</w:t>
+      </w:r>
+      <w:r>
+        <w:rPr>
+          <w:rFonts w:ascii="Garamond" w:hAnsi="Garamond"/>
+          <w:bCs/>
+          <w:i/>
+          <w:color w:val="auto"/>
+        </w:rPr>
+        <w:tab/>
+      </w:r>
+      <w:r>
+        <w:rPr>
+          <w:rFonts w:ascii="Garamond" w:hAnsi="Garamond"/>
+          <w:bCs/>
+          <w:i/>
+          <w:color w:val="auto"/>
+        </w:rPr>
+        <w:tab/>
+      </w:r>
+      <w:r>
+        <w:rPr>
+          <w:rFonts w:ascii="Garamond" w:hAnsi="Garamond"/>
+          <w:bCs/>
+          <w:i/>
+          <w:color w:val="auto"/>
+        </w:rPr>
+        <w:tab/>
+      </w:r>
+      <w:r>
+        <w:rPr>
+          <w:rFonts w:ascii="Garamond" w:hAnsi="Garamond"/>
+          <w:bCs/>
+          <w:i/>
+          <w:color w:val="auto"/>
+        </w:rPr>
+        <w:tab/>
+      </w:r>
+      <w:r>
+        <w:rPr>
+          <w:rFonts w:ascii="Garamond" w:hAnsi="Garamond"/>
+          <w:bCs/>
+          <w:i/>
+          <w:color w:val="auto"/>
+        </w:rPr>
+        <w:tab/>
+      </w:r>
+      <w:r>
+        <w:rPr>
+          <w:rFonts w:ascii="Garamond" w:hAnsi="Garamond"/>
+          <w:bCs/>
+          <w:i/>
+          <w:color w:val="auto"/>
+        </w:rPr>
+        <w:tab/>
+      </w:r>
+      <w:r>
+        <w:rPr>
+          <w:rFonts w:ascii="Garamond" w:hAnsi="Garamond"/>
+          <w:bCs/>
+          <w:i/>
+          <w:color w:val="auto"/>
+        </w:rPr>
+        <w:tab/>
+      </w:r>
+      <w:r>
+        <w:rPr>
+          <w:rFonts w:ascii="Garamond" w:hAnsi="Garamond"/>
+          <w:bCs/>
+          <w:i/>
+          <w:color w:val="auto"/>
+        </w:rPr>
+        <w:tab/>
+      </w:r>
+      <w:r>
+        <w:rPr>
+          <w:rFonts w:ascii="Garamond" w:hAnsi="Garamond"/>
+          <w:bCs/>
+          <w:i/>
+          <w:color w:val="auto"/>
+        </w:rPr>
+        <w:tab/>
+      </w:r>
+      <w:r>
+        <w:rPr>
+          <w:rFonts w:ascii="Garamond" w:hAnsi="Garamond"/>
+          <w:bCs/>
+          <w:i/>
+          <w:color w:val="auto"/>
+        </w:rPr>
         <w:t xml:space="preserve">    </w:t>
       </w:r>
       <w:r>
@@ -578,44 +632,25 @@
           <w:i/>
           <w:color w:val="auto"/>
         </w:rPr>
-        <w:tab/>
-        <w:t xml:space="preserve">    </w:t>
-      </w:r>
-      <w:r>
-        <w:rPr>
-          <w:rFonts w:ascii="Garamond" w:hAnsi="Garamond"/>
-          <w:bCs/>
-          <w:i/>
-          <w:color w:val="auto"/>
-        </w:rPr>
-        <w:t xml:space="preserve">            </w:t>
-      </w:r>
-      <w:r>
-        <w:rPr>
-          <w:rFonts w:ascii="Garamond" w:hAnsi="Garamond"/>
-          <w:bCs/>
-          <w:i/>
-          <w:color w:val="auto"/>
-        </w:rPr>
-        <w:t>Waterloo</w:t>
-      </w:r>
-      <w:r>
-        <w:rPr>
-          <w:rFonts w:ascii="Garamond" w:hAnsi="Garamond"/>
-          <w:bCs/>
-          <w:i/>
-          <w:color w:val="auto"/>
-        </w:rPr>
-        <w:t xml:space="preserve">, </w:t>
-      </w:r>
-      <w:r>
-        <w:rPr>
-          <w:rFonts w:ascii="Garamond" w:hAnsi="Garamond"/>
-          <w:bCs/>
-          <w:i/>
-          <w:color w:val="auto"/>
-        </w:rPr>
-        <w:t>ON</w:t>
+        <w:t xml:space="preserve">          </w:t>
+      </w:r>
+      <w:r>
+        <w:rPr>
+          <w:rFonts w:ascii="Garamond" w:hAnsi="Garamond"/>
+          <w:bCs/>
+          <w:i/>
+          <w:color w:val="auto"/>
+        </w:rPr>
+        <w:t>Markham</w:t>
+      </w:r>
+      <w:r>
+        <w:rPr>
+          <w:rFonts w:ascii="Garamond" w:hAnsi="Garamond"/>
+          <w:bCs/>
+          <w:i/>
+          <w:color w:val="auto"/>
+        </w:rPr>
+        <w:t>, ON</w:t>
       </w:r>
     </w:p>
     <w:p>
@@ -627,36 +662,74 @@
         </w:numPr>
         <w:spacing w:line="252" w:lineRule="auto"/>
         <w:rPr>
-          <w:rStyle w:val="Hyperlink"/>
-          <w:rFonts w:ascii="Garamond" w:hAnsi="Garamond"/>
-          <w:bCs/>
-          <w:color w:val="auto"/>
-          <w:u w:val="none"/>
-        </w:rPr>
-      </w:pPr>
-      <w:r>
-        <w:rPr>
-          <w:rFonts w:ascii="Garamond" w:hAnsi="Garamond"/>
-          <w:bCs/>
-          <w:color w:val="auto"/>
-        </w:rPr>
-        <w:t>C</w:t>
-      </w:r>
-      <w:r>
-        <w:rPr>
-          <w:rFonts w:ascii="Garamond" w:hAnsi="Garamond"/>
-          <w:bCs/>
-          <w:color w:val="auto"/>
-        </w:rPr>
-        <w:t>onvert</w:t>
-      </w:r>
-      <w:r>
-        <w:rPr>
-          <w:rFonts w:ascii="Garamond" w:hAnsi="Garamond"/>
-          <w:bCs/>
-          <w:color w:val="auto"/>
-        </w:rPr>
-        <w:t>ed</w:t>
+          <w:rFonts w:ascii="Garamond" w:hAnsi="Garamond"/>
+          <w:bCs/>
+          <w:color w:val="auto"/>
+        </w:rPr>
+      </w:pPr>
+      <w:r>
+        <w:rPr>
+          <w:rFonts w:ascii="Garamond" w:hAnsi="Garamond"/>
+          <w:bCs/>
+          <w:color w:val="auto"/>
+        </w:rPr>
+        <w:t xml:space="preserve">Created and maintained virtual </w:t>
+      </w:r>
+      <w:r>
+        <w:rPr>
+          <w:rFonts w:ascii="Garamond" w:hAnsi="Garamond"/>
+          <w:bCs/>
+          <w:color w:val="auto"/>
+        </w:rPr>
+        <w:t>vehicle</w:t>
+      </w:r>
+      <w:r>
+        <w:rPr>
+          <w:rFonts w:ascii="Garamond" w:hAnsi="Garamond"/>
+          <w:bCs/>
+          <w:color w:val="auto"/>
+        </w:rPr>
+        <w:t xml:space="preserve"> packages to test </w:t>
+      </w:r>
+      <w:r>
+        <w:rPr>
+          <w:rFonts w:ascii="Garamond" w:hAnsi="Garamond"/>
+          <w:b/>
+          <w:color w:val="auto"/>
+        </w:rPr>
+        <w:t>controls</w:t>
+      </w:r>
+      <w:r>
+        <w:rPr>
+          <w:rFonts w:ascii="Garamond" w:hAnsi="Garamond"/>
+          <w:bCs/>
+          <w:color w:val="auto"/>
+        </w:rPr>
+        <w:t xml:space="preserve">, </w:t>
+      </w:r>
+      <w:r>
+        <w:rPr>
+          <w:rFonts w:ascii="Garamond" w:hAnsi="Garamond"/>
+          <w:b/>
+          <w:color w:val="auto"/>
+        </w:rPr>
+        <w:t>sensors</w:t>
+      </w:r>
+      <w:r>
+        <w:rPr>
+          <w:rFonts w:ascii="Garamond" w:hAnsi="Garamond"/>
+          <w:bCs/>
+          <w:color w:val="auto"/>
+        </w:rPr>
+        <w:t xml:space="preserve">, and </w:t>
+      </w:r>
+      <w:r>
+        <w:rPr>
+          <w:rFonts w:ascii="Garamond" w:hAnsi="Garamond"/>
+          <w:b/>
+          <w:color w:val="auto"/>
+        </w:rPr>
+        <w:t>actuators</w:t>
       </w:r>
       <w:r>
         <w:rPr>
@@ -672,151 +745,23 @@
           <w:bCs/>
           <w:color w:val="auto"/>
         </w:rPr>
-        <w:t xml:space="preserve">stock </w:t>
-      </w:r>
-      <w:r>
-        <w:rPr>
-          <w:rFonts w:ascii="Garamond" w:hAnsi="Garamond"/>
-          <w:bCs/>
-          <w:color w:val="auto"/>
-        </w:rPr>
-        <w:t>SUVs</w:t>
-      </w:r>
-      <w:r>
-        <w:rPr>
-          <w:rFonts w:ascii="Garamond" w:hAnsi="Garamond"/>
-          <w:bCs/>
-          <w:color w:val="auto"/>
-        </w:rPr>
-        <w:t xml:space="preserve"> from manual control to level 2/3 autonomy by </w:t>
-      </w:r>
-      <w:r>
-        <w:rPr>
-          <w:rFonts w:ascii="Garamond" w:hAnsi="Garamond"/>
-          <w:bCs/>
-          <w:color w:val="auto"/>
-        </w:rPr>
-        <w:t>leading</w:t>
-      </w:r>
-      <w:r>
-        <w:rPr>
-          <w:rFonts w:ascii="Garamond" w:hAnsi="Garamond"/>
-          <w:bCs/>
-          <w:color w:val="auto"/>
-        </w:rPr>
-        <w:t xml:space="preserve"> </w:t>
-      </w:r>
-      <w:r>
-        <w:rPr>
-          <w:rFonts w:ascii="Garamond" w:hAnsi="Garamond"/>
-          <w:bCs/>
-          <w:color w:val="auto"/>
-        </w:rPr>
-        <w:t xml:space="preserve">perception, controls and V2X </w:t>
-      </w:r>
-      <w:r>
-        <w:rPr>
-          <w:rFonts w:ascii="Garamond" w:hAnsi="Garamond"/>
-          <w:bCs/>
-          <w:color w:val="auto"/>
-        </w:rPr>
-        <w:t>algorithm</w:t>
-      </w:r>
-      <w:r>
-        <w:rPr>
-          <w:rFonts w:ascii="Garamond" w:hAnsi="Garamond"/>
-          <w:bCs/>
-          <w:color w:val="auto"/>
-        </w:rPr>
-        <w:t xml:space="preserve"> development</w:t>
-      </w:r>
-      <w:r>
-        <w:rPr>
-          <w:rFonts w:ascii="Garamond" w:hAnsi="Garamond"/>
-          <w:bCs/>
-          <w:color w:val="auto"/>
-        </w:rPr>
-        <w:t xml:space="preserve"> </w:t>
-      </w:r>
-      <w:r>
-        <w:rPr>
-          <w:rStyle w:val="Hyperlink"/>
-          <w:rFonts w:ascii="Garamond" w:hAnsi="Garamond"/>
-          <w:bCs/>
-          <w:color w:val="auto"/>
-          <w:u w:val="none"/>
-        </w:rPr>
-        <w:t xml:space="preserve">using </w:t>
-      </w:r>
-      <w:r>
-        <w:rPr>
-          <w:rStyle w:val="Hyperlink"/>
-          <w:rFonts w:ascii="Garamond" w:hAnsi="Garamond"/>
-          <w:b/>
-          <w:color w:val="auto"/>
-          <w:u w:val="none"/>
-        </w:rPr>
-        <w:t>ROS</w:t>
-      </w:r>
-      <w:r>
-        <w:rPr>
-          <w:rStyle w:val="Hyperlink"/>
-          <w:rFonts w:ascii="Garamond" w:hAnsi="Garamond"/>
-          <w:bCs/>
-          <w:color w:val="auto"/>
-          <w:u w:val="none"/>
-        </w:rPr>
-        <w:t xml:space="preserve"> based architecture in </w:t>
-      </w:r>
-      <w:r>
-        <w:rPr>
-          <w:rStyle w:val="Hyperlink"/>
-          <w:rFonts w:ascii="Garamond" w:hAnsi="Garamond"/>
-          <w:b/>
-          <w:color w:val="auto"/>
-          <w:u w:val="none"/>
-        </w:rPr>
-        <w:t>Python</w:t>
-      </w:r>
-      <w:r>
-        <w:rPr>
-          <w:rStyle w:val="Hyperlink"/>
-          <w:rFonts w:ascii="Garamond" w:hAnsi="Garamond"/>
-          <w:bCs/>
-          <w:color w:val="auto"/>
-          <w:u w:val="none"/>
-        </w:rPr>
-        <w:t xml:space="preserve"> and </w:t>
-      </w:r>
-      <w:r>
-        <w:rPr>
-          <w:rStyle w:val="Hyperlink"/>
-          <w:rFonts w:ascii="Garamond" w:hAnsi="Garamond"/>
-          <w:b/>
-          <w:color w:val="auto"/>
-          <w:u w:val="none"/>
-        </w:rPr>
-        <w:t>C++</w:t>
-      </w:r>
-      <w:r>
-        <w:rPr>
-          <w:rStyle w:val="Hyperlink"/>
-          <w:rFonts w:ascii="Garamond" w:hAnsi="Garamond"/>
-          <w:bCs/>
-          <w:color w:val="auto"/>
-          <w:u w:val="none"/>
-        </w:rPr>
-        <w:t>.</w:t>
-      </w:r>
-      <w:r>
-        <w:rPr>
-          <w:rStyle w:val="Hyperlink"/>
-          <w:rFonts w:ascii="Garamond" w:hAnsi="Garamond"/>
-          <w:bCs/>
-          <w:color w:val="auto"/>
-          <w:u w:val="none"/>
-        </w:rPr>
-        <w:t xml:space="preserve"> </w:t>
+        <w:t xml:space="preserve">for upcoming EV model lineup using in-house </w:t>
+      </w:r>
+      <w:r>
+        <w:rPr>
+          <w:rFonts w:ascii="Garamond" w:hAnsi="Garamond"/>
+          <w:b/>
+          <w:color w:val="auto"/>
+        </w:rPr>
+        <w:t>simulation</w:t>
+      </w:r>
+      <w:r>
+        <w:rPr>
+          <w:rFonts w:ascii="Garamond" w:hAnsi="Garamond"/>
+          <w:bCs/>
+          <w:color w:val="auto"/>
+        </w:rPr>
+        <w:t xml:space="preserve"> and software build processes.</w:t>
       </w:r>
     </w:p>
     <w:p>
@@ -839,115 +784,335 @@
           <w:bCs/>
           <w:color w:val="auto"/>
         </w:rPr>
-        <w:t xml:space="preserve">Improved </w:t>
-      </w:r>
-      <w:r>
-        <w:rPr>
-          <w:rFonts w:ascii="Garamond" w:hAnsi="Garamond"/>
-          <w:bCs/>
-          <w:color w:val="auto"/>
-        </w:rPr>
-        <w:t>codebase quality</w:t>
-      </w:r>
-      <w:r>
-        <w:rPr>
-          <w:rFonts w:ascii="Garamond" w:hAnsi="Garamond"/>
-          <w:bCs/>
-          <w:color w:val="auto"/>
-        </w:rPr>
-        <w:t xml:space="preserve"> through development of scalable </w:t>
-      </w:r>
-      <w:r>
-        <w:rPr>
-          <w:rFonts w:ascii="Garamond" w:hAnsi="Garamond"/>
-          <w:bCs/>
-          <w:color w:val="auto"/>
-        </w:rPr>
-        <w:t>testing framework</w:t>
-      </w:r>
-      <w:r>
-        <w:rPr>
-          <w:rFonts w:ascii="Garamond" w:hAnsi="Garamond"/>
-          <w:bCs/>
-          <w:color w:val="auto"/>
-        </w:rPr>
-        <w:t xml:space="preserve">. Automated tests cover unit, integration and closed loop system level testing using </w:t>
-      </w:r>
-      <w:r>
-        <w:rPr>
-          <w:rFonts w:ascii="Garamond" w:hAnsi="Garamond"/>
-          <w:b/>
-          <w:color w:val="auto"/>
-        </w:rPr>
-        <w:t>CARLA,</w:t>
-      </w:r>
-      <w:r>
-        <w:rPr>
-          <w:rFonts w:ascii="Garamond" w:hAnsi="Garamond"/>
-          <w:b/>
-          <w:color w:val="auto"/>
-        </w:rPr>
-        <w:t xml:space="preserve"> </w:t>
-      </w:r>
+        <w:t xml:space="preserve">Owned </w:t>
+      </w:r>
+      <w:r>
+        <w:rPr>
+          <w:rFonts w:ascii="Garamond" w:hAnsi="Garamond"/>
+          <w:bCs/>
+          <w:color w:val="auto"/>
+        </w:rPr>
+        <w:t xml:space="preserve">semi-active damping component releases </w:t>
+      </w:r>
+      <w:r>
+        <w:rPr>
+          <w:rFonts w:ascii="Garamond" w:hAnsi="Garamond"/>
+          <w:bCs/>
+          <w:color w:val="auto"/>
+        </w:rPr>
+        <w:t>across virtualization team</w:t>
+      </w:r>
+      <w:r>
+        <w:rPr>
+          <w:rFonts w:ascii="Garamond" w:hAnsi="Garamond"/>
+          <w:bCs/>
+          <w:color w:val="auto"/>
+        </w:rPr>
+        <w:t xml:space="preserve">. Leveraged </w:t>
+      </w:r>
+      <w:r>
+        <w:rPr>
+          <w:rFonts w:ascii="Garamond" w:hAnsi="Garamond"/>
+          <w:b/>
+          <w:color w:val="auto"/>
+        </w:rPr>
+        <w:t>version control</w:t>
+      </w:r>
+      <w:r>
+        <w:rPr>
+          <w:rFonts w:ascii="Garamond" w:hAnsi="Garamond"/>
+          <w:bCs/>
+          <w:color w:val="auto"/>
+        </w:rPr>
+        <w:t xml:space="preserve"> workflow to </w:t>
+      </w:r>
+      <w:r>
+        <w:rPr>
+          <w:rFonts w:ascii="Garamond" w:hAnsi="Garamond"/>
+          <w:b/>
+          <w:color w:val="auto"/>
+        </w:rPr>
+        <w:t>modularize</w:t>
+      </w:r>
+      <w:r>
+        <w:rPr>
+          <w:rFonts w:ascii="Garamond" w:hAnsi="Garamond"/>
+          <w:bCs/>
+          <w:color w:val="auto"/>
+        </w:rPr>
+        <w:t xml:space="preserve"> component and </w:t>
+      </w:r>
+      <w:r>
+        <w:rPr>
+          <w:rFonts w:ascii="Garamond" w:hAnsi="Garamond"/>
+          <w:bCs/>
+          <w:color w:val="auto"/>
+        </w:rPr>
+        <w:t>significantly reduce update time and effort.</w:t>
+      </w:r>
+    </w:p>
+    <w:p>
+      <w:pPr>
+        <w:pStyle w:val="Default"/>
+        <w:spacing w:line="252" w:lineRule="auto"/>
+        <w:rPr>
+          <w:rFonts w:ascii="Garamond" w:hAnsi="Garamond"/>
+          <w:b/>
+          <w:bCs/>
+          <w:color w:val="auto"/>
+        </w:rPr>
+      </w:pPr>
+    </w:p>
+    <w:p>
+      <w:pPr>
+        <w:pStyle w:val="Default"/>
+        <w:spacing w:line="252" w:lineRule="auto"/>
+        <w:rPr>
+          <w:rFonts w:ascii="Garamond" w:hAnsi="Garamond"/>
+          <w:b/>
+          <w:bCs/>
+          <w:color w:val="auto"/>
+        </w:rPr>
+      </w:pPr>
       <w:proofErr w:type="spellStart"/>
       <w:r>
         <w:rPr>
           <w:rFonts w:ascii="Garamond" w:hAnsi="Garamond"/>
           <w:b/>
-          <w:color w:val="auto"/>
-        </w:rPr>
-        <w:t>GoogleTest</w:t>
+          <w:bCs/>
+          <w:color w:val="auto"/>
+        </w:rPr>
+        <w:t>Stacktronic</w:t>
       </w:r>
       <w:proofErr w:type="spellEnd"/>
       <w:r>
         <w:rPr>
           <w:rFonts w:ascii="Garamond" w:hAnsi="Garamond"/>
           <w:b/>
-          <w:color w:val="auto"/>
-        </w:rPr>
-        <w:t xml:space="preserve">, </w:t>
-      </w:r>
-      <w:proofErr w:type="spellStart"/>
-      <w:r>
-        <w:rPr>
-          <w:rFonts w:ascii="Garamond" w:hAnsi="Garamond"/>
-          <w:b/>
-          <w:color w:val="auto"/>
-        </w:rPr>
-        <w:t>pytest</w:t>
-      </w:r>
-      <w:proofErr w:type="spellEnd"/>
-      <w:r>
-        <w:rPr>
-          <w:rFonts w:ascii="Garamond" w:hAnsi="Garamond"/>
-          <w:bCs/>
-          <w:color w:val="auto"/>
-        </w:rPr>
-        <w:t xml:space="preserve"> and </w:t>
-      </w:r>
-      <w:r>
-        <w:rPr>
-          <w:rFonts w:ascii="Garamond" w:hAnsi="Garamond"/>
-          <w:b/>
-          <w:color w:val="auto"/>
-        </w:rPr>
-        <w:t>Gitlab CI</w:t>
-      </w:r>
-      <w:r>
-        <w:rPr>
-          <w:rFonts w:ascii="Garamond" w:hAnsi="Garamond"/>
-          <w:bCs/>
-          <w:color w:val="auto"/>
-        </w:rPr>
-        <w:t>.</w:t>
-      </w:r>
-      <w:r>
-        <w:rPr>
-          <w:rFonts w:ascii="Garamond" w:hAnsi="Garamond"/>
-          <w:bCs/>
-          <w:color w:val="auto"/>
-        </w:rPr>
-        <w:t xml:space="preserve"> </w:t>
+          <w:bCs/>
+          <w:color w:val="auto"/>
+        </w:rPr>
+        <w:tab/>
+      </w:r>
+      <w:r>
+        <w:rPr>
+          <w:rFonts w:ascii="Garamond" w:hAnsi="Garamond"/>
+          <w:b/>
+          <w:bCs/>
+          <w:color w:val="auto"/>
+        </w:rPr>
+        <w:tab/>
+      </w:r>
+      <w:r>
+        <w:rPr>
+          <w:rFonts w:ascii="Garamond" w:hAnsi="Garamond"/>
+          <w:b/>
+          <w:bCs/>
+          <w:color w:val="auto"/>
+        </w:rPr>
+        <w:tab/>
+      </w:r>
+      <w:r>
+        <w:rPr>
+          <w:rFonts w:ascii="Garamond" w:hAnsi="Garamond"/>
+          <w:b/>
+          <w:bCs/>
+          <w:color w:val="auto"/>
+        </w:rPr>
+        <w:tab/>
+      </w:r>
+      <w:r>
+        <w:rPr>
+          <w:rFonts w:ascii="Garamond" w:hAnsi="Garamond"/>
+          <w:b/>
+          <w:bCs/>
+          <w:color w:val="auto"/>
+        </w:rPr>
+        <w:tab/>
+      </w:r>
+      <w:r>
+        <w:rPr>
+          <w:rFonts w:ascii="Garamond" w:hAnsi="Garamond"/>
+          <w:b/>
+          <w:bCs/>
+          <w:color w:val="auto"/>
+        </w:rPr>
+        <w:tab/>
+      </w:r>
+      <w:r>
+        <w:rPr>
+          <w:rFonts w:ascii="Garamond" w:hAnsi="Garamond"/>
+          <w:b/>
+          <w:bCs/>
+          <w:color w:val="auto"/>
+        </w:rPr>
+        <w:tab/>
+      </w:r>
+      <w:r>
+        <w:rPr>
+          <w:rFonts w:ascii="Garamond" w:hAnsi="Garamond"/>
+          <w:b/>
+          <w:bCs/>
+          <w:color w:val="auto"/>
+        </w:rPr>
+        <w:tab/>
+      </w:r>
+      <w:r>
+        <w:rPr>
+          <w:rFonts w:ascii="Garamond" w:hAnsi="Garamond"/>
+          <w:b/>
+          <w:bCs/>
+          <w:color w:val="auto"/>
+        </w:rPr>
+        <w:tab/>
+      </w:r>
+      <w:r>
+        <w:rPr>
+          <w:rFonts w:ascii="Garamond" w:hAnsi="Garamond"/>
+          <w:b/>
+          <w:bCs/>
+          <w:color w:val="auto"/>
+        </w:rPr>
+        <w:t xml:space="preserve">   </w:t>
+      </w:r>
+      <w:r>
+        <w:rPr>
+          <w:rFonts w:ascii="Garamond" w:hAnsi="Garamond"/>
+          <w:b/>
+          <w:bCs/>
+          <w:color w:val="auto"/>
+        </w:rPr>
+        <w:tab/>
+        <w:t xml:space="preserve">           May 2020 – Aug. 2020</w:t>
+      </w:r>
+    </w:p>
+    <w:p>
+      <w:pPr>
+        <w:pStyle w:val="Default"/>
+        <w:spacing w:line="252" w:lineRule="auto"/>
+        <w:rPr>
+          <w:rFonts w:ascii="Garamond" w:hAnsi="Garamond"/>
+          <w:bCs/>
+          <w:i/>
+          <w:color w:val="auto"/>
+        </w:rPr>
+      </w:pPr>
+      <w:r>
+        <w:rPr>
+          <w:rFonts w:ascii="Garamond" w:hAnsi="Garamond"/>
+          <w:bCs/>
+          <w:i/>
+          <w:color w:val="auto"/>
+        </w:rPr>
+        <w:t>Simulation Engineering</w:t>
+      </w:r>
+      <w:r>
+        <w:rPr>
+          <w:rFonts w:ascii="Garamond" w:hAnsi="Garamond"/>
+          <w:bCs/>
+          <w:i/>
+          <w:color w:val="auto"/>
+        </w:rPr>
+        <w:t xml:space="preserve"> Intern</w:t>
+      </w:r>
+      <w:r>
+        <w:rPr>
+          <w:rFonts w:ascii="Garamond" w:hAnsi="Garamond"/>
+          <w:bCs/>
+          <w:i/>
+          <w:color w:val="auto"/>
+        </w:rPr>
+        <w:tab/>
+      </w:r>
+      <w:r>
+        <w:rPr>
+          <w:rFonts w:ascii="Garamond" w:hAnsi="Garamond"/>
+          <w:bCs/>
+          <w:i/>
+          <w:color w:val="auto"/>
+        </w:rPr>
+        <w:tab/>
+      </w:r>
+      <w:r>
+        <w:rPr>
+          <w:rFonts w:ascii="Garamond" w:hAnsi="Garamond"/>
+          <w:bCs/>
+          <w:i/>
+          <w:color w:val="auto"/>
+        </w:rPr>
+        <w:tab/>
+      </w:r>
+      <w:r>
+        <w:rPr>
+          <w:rFonts w:ascii="Garamond" w:hAnsi="Garamond"/>
+          <w:bCs/>
+          <w:i/>
+          <w:color w:val="auto"/>
+        </w:rPr>
+        <w:tab/>
+      </w:r>
+      <w:r>
+        <w:rPr>
+          <w:rFonts w:ascii="Garamond" w:hAnsi="Garamond"/>
+          <w:bCs/>
+          <w:i/>
+          <w:color w:val="auto"/>
+        </w:rPr>
+        <w:tab/>
+      </w:r>
+      <w:r>
+        <w:rPr>
+          <w:rFonts w:ascii="Garamond" w:hAnsi="Garamond"/>
+          <w:bCs/>
+          <w:i/>
+          <w:color w:val="auto"/>
+        </w:rPr>
+        <w:tab/>
+      </w:r>
+      <w:r>
+        <w:rPr>
+          <w:rFonts w:ascii="Garamond" w:hAnsi="Garamond"/>
+          <w:bCs/>
+          <w:i/>
+          <w:color w:val="auto"/>
+        </w:rPr>
+        <w:tab/>
+      </w:r>
+      <w:r>
+        <w:rPr>
+          <w:rFonts w:ascii="Garamond" w:hAnsi="Garamond"/>
+          <w:bCs/>
+          <w:i/>
+          <w:color w:val="auto"/>
+        </w:rPr>
+        <w:tab/>
+      </w:r>
+      <w:r>
+        <w:rPr>
+          <w:rFonts w:ascii="Garamond" w:hAnsi="Garamond"/>
+          <w:bCs/>
+          <w:i/>
+          <w:color w:val="auto"/>
+        </w:rPr>
+        <w:tab/>
+      </w:r>
+      <w:r>
+        <w:rPr>
+          <w:rFonts w:ascii="Garamond" w:hAnsi="Garamond"/>
+          <w:bCs/>
+          <w:i/>
+          <w:color w:val="auto"/>
+        </w:rPr>
+        <w:tab/>
+      </w:r>
+      <w:r>
+        <w:rPr>
+          <w:rFonts w:ascii="Garamond" w:hAnsi="Garamond"/>
+          <w:bCs/>
+          <w:i/>
+          <w:color w:val="auto"/>
+        </w:rPr>
+        <w:t xml:space="preserve">    Kitchener, ON</w:t>
       </w:r>
     </w:p>
     <w:p>
@@ -959,60 +1124,18 @@
         </w:numPr>
         <w:spacing w:line="252" w:lineRule="auto"/>
         <w:rPr>
-          <w:rStyle w:val="Hyperlink"/>
-          <w:rFonts w:ascii="Garamond" w:hAnsi="Garamond"/>
-          <w:bCs/>
-          <w:color w:val="auto"/>
-          <w:u w:val="none"/>
-        </w:rPr>
-      </w:pPr>
-      <w:r>
-        <w:rPr>
-          <w:rFonts w:ascii="Garamond" w:hAnsi="Garamond"/>
-          <w:bCs/>
-          <w:color w:val="auto"/>
-        </w:rPr>
-        <w:t xml:space="preserve">Achieved near 25% increase in </w:t>
-      </w:r>
-      <w:r>
-        <w:rPr>
-          <w:rFonts w:ascii="Garamond" w:hAnsi="Garamond"/>
-          <w:bCs/>
-          <w:color w:val="auto"/>
-        </w:rPr>
-        <w:t>tracking</w:t>
-      </w:r>
-      <w:r>
-        <w:rPr>
-          <w:rFonts w:ascii="Garamond" w:hAnsi="Garamond"/>
-          <w:bCs/>
-          <w:color w:val="auto"/>
-        </w:rPr>
-        <w:t xml:space="preserve"> accuracy </w:t>
-      </w:r>
-      <w:r>
-        <w:rPr>
-          <w:rFonts w:ascii="Garamond" w:hAnsi="Garamond"/>
-          <w:bCs/>
-          <w:color w:val="auto"/>
-        </w:rPr>
-        <w:t>from previous year through</w:t>
-      </w:r>
-      <w:r>
-        <w:rPr>
-          <w:rFonts w:ascii="Garamond" w:hAnsi="Garamond"/>
-          <w:bCs/>
-          <w:color w:val="auto"/>
-        </w:rPr>
-        <w:t xml:space="preserve"> alternative </w:t>
-      </w:r>
-      <w:r>
-        <w:rPr>
-          <w:rFonts w:ascii="Garamond" w:hAnsi="Garamond"/>
-          <w:b/>
-          <w:color w:val="auto"/>
-        </w:rPr>
-        <w:t>perception</w:t>
+          <w:rFonts w:ascii="Garamond" w:hAnsi="Garamond"/>
+          <w:bCs/>
+          <w:color w:val="auto"/>
+        </w:rPr>
+      </w:pPr>
+      <w:r>
+        <w:rPr>
+          <w:rFonts w:ascii="Garamond" w:hAnsi="Garamond"/>
+          <w:bCs/>
+          <w:color w:val="auto"/>
+        </w:rPr>
+        <w:t>Developed model and charging</w:t>
       </w:r>
       <w:r>
         <w:rPr>
@@ -1028,31 +1151,23 @@
           <w:bCs/>
           <w:color w:val="auto"/>
         </w:rPr>
-        <w:t>technique</w:t>
-      </w:r>
-      <w:r>
-        <w:rPr>
-          <w:rFonts w:ascii="Garamond" w:hAnsi="Garamond"/>
-          <w:bCs/>
-          <w:color w:val="auto"/>
-        </w:rPr>
-        <w:t>s</w:t>
-      </w:r>
-      <w:r>
-        <w:rPr>
-          <w:rFonts w:ascii="Garamond" w:hAnsi="Garamond"/>
-          <w:bCs/>
-          <w:color w:val="auto"/>
-        </w:rPr>
-        <w:t xml:space="preserve">. </w:t>
-      </w:r>
-      <w:r>
-        <w:rPr>
-          <w:rFonts w:ascii="Garamond" w:hAnsi="Garamond"/>
-          <w:bCs/>
-          <w:color w:val="auto"/>
-        </w:rPr>
-        <w:t>Accuracy measured</w:t>
+        <w:t>simulation</w:t>
+      </w:r>
+      <w:r>
+        <w:rPr>
+          <w:rFonts w:ascii="Garamond" w:hAnsi="Garamond"/>
+          <w:bCs/>
+          <w:color w:val="auto"/>
+        </w:rPr>
+        <w:t xml:space="preserve">s for custom battery </w:t>
+      </w:r>
+      <w:r>
+        <w:rPr>
+          <w:rFonts w:ascii="Garamond" w:hAnsi="Garamond"/>
+          <w:bCs/>
+          <w:color w:val="auto"/>
+        </w:rPr>
+        <w:t>pack</w:t>
       </w:r>
       <w:r>
         <w:rPr>
@@ -1068,24 +1183,64 @@
           <w:bCs/>
           <w:color w:val="auto"/>
         </w:rPr>
-        <w:t xml:space="preserve">against real-world ground truth collected </w:t>
-      </w:r>
-      <w:r>
-        <w:rPr>
-          <w:rFonts w:ascii="Garamond" w:hAnsi="Garamond"/>
-          <w:bCs/>
-          <w:color w:val="auto"/>
-        </w:rPr>
-        <w:t xml:space="preserve">using </w:t>
+        <w:t>to determine energy efficiency under various</w:t>
+      </w:r>
+      <w:r>
+        <w:rPr>
+          <w:rFonts w:ascii="Garamond" w:hAnsi="Garamond"/>
+          <w:bCs/>
+          <w:color w:val="auto"/>
+        </w:rPr>
+        <w:t xml:space="preserve"> pack configurations</w:t>
+      </w:r>
+      <w:r>
+        <w:rPr>
+          <w:rFonts w:ascii="Garamond" w:hAnsi="Garamond"/>
+          <w:bCs/>
+          <w:color w:val="auto"/>
+        </w:rPr>
+        <w:t xml:space="preserve"> using </w:t>
+      </w:r>
+      <w:r>
+        <w:rPr>
+          <w:rFonts w:ascii="Garamond" w:hAnsi="Garamond"/>
+          <w:b/>
+          <w:color w:val="auto"/>
+        </w:rPr>
+        <w:t>MATLAB</w:t>
+      </w:r>
+      <w:r>
+        <w:rPr>
+          <w:rFonts w:ascii="Garamond" w:hAnsi="Garamond"/>
+          <w:b/>
+          <w:color w:val="auto"/>
+        </w:rPr>
+        <w:t xml:space="preserve"> </w:t>
+      </w:r>
+      <w:r>
+        <w:rPr>
+          <w:rFonts w:ascii="Garamond" w:hAnsi="Garamond"/>
+          <w:bCs/>
+          <w:color w:val="auto"/>
+        </w:rPr>
+        <w:t>and</w:t>
+      </w:r>
+      <w:r>
+        <w:rPr>
+          <w:rFonts w:ascii="Garamond" w:hAnsi="Garamond"/>
+          <w:b/>
+          <w:color w:val="auto"/>
+        </w:rPr>
+        <w:t xml:space="preserve"> </w:t>
       </w:r>
       <w:proofErr w:type="spellStart"/>
       <w:r>
         <w:rPr>
           <w:rFonts w:ascii="Garamond" w:hAnsi="Garamond"/>
-          <w:bCs/>
-          <w:color w:val="auto"/>
-        </w:rPr>
-        <w:t>OxTS</w:t>
+          <w:b/>
+          <w:color w:val="auto"/>
+        </w:rPr>
+        <w:t>Simscape</w:t>
       </w:r>
       <w:proofErr w:type="spellEnd"/>
       <w:r>
@@ -1094,7 +1249,7 @@
           <w:bCs/>
           <w:color w:val="auto"/>
         </w:rPr>
-        <w:t xml:space="preserve"> hardware.</w:t>
+        <w:t>.</w:t>
       </w:r>
     </w:p>
     <w:p>
@@ -1113,63 +1268,453 @@
       </w:pPr>
       <w:r>
         <w:rPr>
-          <w:rStyle w:val="Hyperlink"/>
-          <w:rFonts w:ascii="Garamond" w:hAnsi="Garamond"/>
-          <w:bCs/>
-          <w:color w:val="auto"/>
-          <w:u w:val="none"/>
-        </w:rPr>
-        <w:t xml:space="preserve">Ensured vehicle performance met engineering standards through </w:t>
-      </w:r>
-      <w:r>
-        <w:rPr>
-          <w:rStyle w:val="Hyperlink"/>
-          <w:rFonts w:ascii="Garamond" w:hAnsi="Garamond"/>
-          <w:bCs/>
-          <w:color w:val="auto"/>
-          <w:u w:val="none"/>
-        </w:rPr>
-        <w:t xml:space="preserve">vehicle-in-the-loop tests on local track. Gained proficiency with </w:t>
-      </w:r>
-      <w:r>
-        <w:rPr>
-          <w:rStyle w:val="Hyperlink"/>
-          <w:rFonts w:ascii="Garamond" w:hAnsi="Garamond"/>
-          <w:b/>
-          <w:color w:val="auto"/>
-          <w:u w:val="none"/>
-        </w:rPr>
-        <w:t xml:space="preserve">CAN </w:t>
-      </w:r>
-      <w:r>
-        <w:rPr>
-          <w:rStyle w:val="Hyperlink"/>
-          <w:rFonts w:ascii="Garamond" w:hAnsi="Garamond"/>
-          <w:bCs/>
-          <w:color w:val="auto"/>
-          <w:u w:val="none"/>
-        </w:rPr>
-        <w:t xml:space="preserve">interfacing, </w:t>
-      </w:r>
-      <w:r>
-        <w:rPr>
-          <w:rStyle w:val="Hyperlink"/>
-          <w:rFonts w:ascii="Garamond" w:hAnsi="Garamond"/>
-          <w:b/>
-          <w:color w:val="auto"/>
-          <w:u w:val="none"/>
-        </w:rPr>
-        <w:t>sensor calibration</w:t>
-      </w:r>
-      <w:r>
-        <w:rPr>
-          <w:rStyle w:val="Hyperlink"/>
-          <w:rFonts w:ascii="Garamond" w:hAnsi="Garamond"/>
-          <w:bCs/>
-          <w:color w:val="auto"/>
-          <w:u w:val="none"/>
-        </w:rPr>
-        <w:t xml:space="preserve"> and controller debugging using </w:t>
+          <w:rFonts w:ascii="Garamond" w:hAnsi="Garamond"/>
+          <w:bCs/>
+          <w:color w:val="auto"/>
+        </w:rPr>
+        <w:t xml:space="preserve">Reduced simulation setup process by automating generation of battery characteristics using </w:t>
+      </w:r>
+      <w:r>
+        <w:rPr>
+          <w:rFonts w:ascii="Garamond" w:hAnsi="Garamond"/>
+          <w:b/>
+          <w:color w:val="auto"/>
+        </w:rPr>
+        <w:t>MATLAB</w:t>
+      </w:r>
+      <w:r>
+        <w:rPr>
+          <w:rFonts w:ascii="Garamond" w:hAnsi="Garamond"/>
+          <w:bCs/>
+          <w:color w:val="auto"/>
+        </w:rPr>
+        <w:t xml:space="preserve"> scripts. </w:t>
+      </w:r>
+    </w:p>
+    <w:p>
+      <w:pPr>
+        <w:pStyle w:val="Default"/>
+        <w:spacing w:line="252" w:lineRule="auto"/>
+        <w:rPr>
+          <w:rFonts w:ascii="Garamond" w:hAnsi="Garamond"/>
+          <w:bCs/>
+          <w:color w:val="auto"/>
+          <w:szCs w:val="32"/>
+        </w:rPr>
+      </w:pPr>
+    </w:p>
+    <w:p>
+      <w:pPr>
+        <w:pStyle w:val="Default"/>
+        <w:spacing w:line="252" w:lineRule="auto"/>
+        <w:rPr>
+          <w:rFonts w:ascii="Garamond" w:hAnsi="Garamond"/>
+          <w:color w:val="auto"/>
+        </w:rPr>
+      </w:pPr>
+      <w:r>
+        <w:rPr>
+          <w:rFonts w:ascii="Garamond" w:hAnsi="Garamond"/>
+          <w:b/>
+          <w:bCs/>
+          <w:color w:val="auto"/>
+        </w:rPr>
+        <w:t xml:space="preserve">Dematic Ltd. </w:t>
+      </w:r>
+      <w:r>
+        <w:rPr>
+          <w:rFonts w:ascii="Garamond" w:hAnsi="Garamond"/>
+          <w:b/>
+          <w:bCs/>
+          <w:color w:val="auto"/>
+        </w:rPr>
+        <w:tab/>
+      </w:r>
+      <w:r>
+        <w:rPr>
+          <w:rFonts w:ascii="Garamond" w:hAnsi="Garamond"/>
+          <w:b/>
+          <w:bCs/>
+          <w:color w:val="auto"/>
+        </w:rPr>
+        <w:tab/>
+      </w:r>
+      <w:r>
+        <w:rPr>
+          <w:rFonts w:ascii="Garamond" w:hAnsi="Garamond"/>
+          <w:b/>
+          <w:bCs/>
+          <w:color w:val="auto"/>
+        </w:rPr>
+        <w:tab/>
+      </w:r>
+      <w:r>
+        <w:rPr>
+          <w:rFonts w:ascii="Garamond" w:hAnsi="Garamond"/>
+          <w:b/>
+          <w:bCs/>
+          <w:color w:val="auto"/>
+        </w:rPr>
+        <w:tab/>
+      </w:r>
+      <w:r>
+        <w:rPr>
+          <w:rFonts w:ascii="Garamond" w:hAnsi="Garamond"/>
+          <w:b/>
+          <w:bCs/>
+          <w:color w:val="auto"/>
+        </w:rPr>
+        <w:tab/>
+      </w:r>
+      <w:r>
+        <w:rPr>
+          <w:rFonts w:ascii="Garamond" w:hAnsi="Garamond"/>
+          <w:b/>
+          <w:bCs/>
+          <w:color w:val="auto"/>
+        </w:rPr>
+        <w:tab/>
+      </w:r>
+      <w:r>
+        <w:rPr>
+          <w:rFonts w:ascii="Garamond" w:hAnsi="Garamond"/>
+          <w:b/>
+          <w:bCs/>
+          <w:color w:val="auto"/>
+        </w:rPr>
+        <w:tab/>
+      </w:r>
+      <w:r>
+        <w:rPr>
+          <w:rFonts w:ascii="Garamond" w:hAnsi="Garamond"/>
+          <w:b/>
+          <w:bCs/>
+          <w:color w:val="auto"/>
+        </w:rPr>
+        <w:tab/>
+        <w:t xml:space="preserve">           </w:t>
+      </w:r>
+      <w:r>
+        <w:rPr>
+          <w:rFonts w:ascii="Garamond" w:hAnsi="Garamond"/>
+          <w:b/>
+          <w:bCs/>
+          <w:color w:val="auto"/>
+        </w:rPr>
+        <w:tab/>
+        <w:t xml:space="preserve">    May – Aug. 2018, Jan. – Apr. 2019</w:t>
+      </w:r>
+    </w:p>
+    <w:p>
+      <w:pPr>
+        <w:pStyle w:val="Default"/>
+        <w:spacing w:line="252" w:lineRule="auto"/>
+        <w:rPr>
+          <w:rFonts w:ascii="Garamond" w:hAnsi="Garamond"/>
+          <w:color w:val="auto"/>
+        </w:rPr>
+      </w:pPr>
+      <w:r>
+        <w:rPr>
+          <w:rFonts w:ascii="Garamond" w:hAnsi="Garamond"/>
+          <w:i/>
+          <w:iCs/>
+          <w:color w:val="auto"/>
+        </w:rPr>
+        <w:t>Controls Engineering</w:t>
+      </w:r>
+      <w:r>
+        <w:rPr>
+          <w:rFonts w:ascii="Garamond" w:hAnsi="Garamond"/>
+          <w:i/>
+          <w:iCs/>
+          <w:color w:val="auto"/>
+        </w:rPr>
+        <w:t xml:space="preserve"> Intern </w:t>
+      </w:r>
+      <w:r>
+        <w:rPr>
+          <w:rFonts w:ascii="Garamond" w:hAnsi="Garamond"/>
+          <w:i/>
+          <w:iCs/>
+          <w:color w:val="auto"/>
+        </w:rPr>
+        <w:t xml:space="preserve"> </w:t>
+      </w:r>
+      <w:r>
+        <w:rPr>
+          <w:rFonts w:ascii="Garamond" w:hAnsi="Garamond"/>
+          <w:i/>
+          <w:iCs/>
+          <w:color w:val="auto"/>
+        </w:rPr>
+        <w:tab/>
+      </w:r>
+      <w:r>
+        <w:rPr>
+          <w:rFonts w:ascii="Garamond" w:hAnsi="Garamond"/>
+          <w:i/>
+          <w:iCs/>
+          <w:color w:val="auto"/>
+        </w:rPr>
+        <w:tab/>
+      </w:r>
+      <w:r>
+        <w:rPr>
+          <w:rFonts w:ascii="Garamond" w:hAnsi="Garamond"/>
+          <w:i/>
+          <w:iCs/>
+          <w:color w:val="auto"/>
+        </w:rPr>
+        <w:tab/>
+      </w:r>
+      <w:r>
+        <w:rPr>
+          <w:rFonts w:ascii="Garamond" w:hAnsi="Garamond"/>
+          <w:i/>
+          <w:iCs/>
+          <w:color w:val="auto"/>
+        </w:rPr>
+        <w:tab/>
+      </w:r>
+      <w:r>
+        <w:rPr>
+          <w:rFonts w:ascii="Garamond" w:hAnsi="Garamond"/>
+          <w:i/>
+          <w:iCs/>
+          <w:color w:val="auto"/>
+        </w:rPr>
+        <w:tab/>
+      </w:r>
+      <w:r>
+        <w:rPr>
+          <w:rFonts w:ascii="Garamond" w:hAnsi="Garamond"/>
+          <w:i/>
+          <w:iCs/>
+          <w:color w:val="auto"/>
+        </w:rPr>
+        <w:tab/>
+      </w:r>
+      <w:r>
+        <w:rPr>
+          <w:rFonts w:ascii="Garamond" w:hAnsi="Garamond"/>
+          <w:i/>
+          <w:iCs/>
+          <w:color w:val="auto"/>
+        </w:rPr>
+        <w:tab/>
+      </w:r>
+      <w:r>
+        <w:rPr>
+          <w:rFonts w:ascii="Garamond" w:hAnsi="Garamond"/>
+          <w:i/>
+          <w:iCs/>
+          <w:color w:val="auto"/>
+        </w:rPr>
+        <w:tab/>
+      </w:r>
+      <w:r>
+        <w:rPr>
+          <w:rFonts w:ascii="Garamond" w:hAnsi="Garamond"/>
+          <w:i/>
+          <w:iCs/>
+          <w:color w:val="auto"/>
+        </w:rPr>
+        <w:tab/>
+        <w:t xml:space="preserve">           </w:t>
+      </w:r>
+      <w:r>
+        <w:rPr>
+          <w:rFonts w:ascii="Garamond" w:hAnsi="Garamond"/>
+          <w:i/>
+          <w:iCs/>
+          <w:color w:val="auto"/>
+        </w:rPr>
+        <w:tab/>
+        <w:t>Mississauga, ON</w:t>
+      </w:r>
+      <w:r>
+        <w:rPr>
+          <w:rFonts w:ascii="Garamond" w:hAnsi="Garamond"/>
+          <w:i/>
+          <w:iCs/>
+          <w:color w:val="auto"/>
+        </w:rPr>
+        <w:t xml:space="preserve"> </w:t>
+      </w:r>
+    </w:p>
+    <w:p>
+      <w:pPr>
+        <w:pStyle w:val="Default"/>
+        <w:numPr>
+          <w:ilvl w:val="0"/>
+          <w:numId w:val="3"/>
+        </w:numPr>
+        <w:spacing w:line="252" w:lineRule="auto"/>
+        <w:rPr>
+          <w:rFonts w:ascii="Garamond" w:hAnsi="Garamond"/>
+          <w:bCs/>
+          <w:color w:val="auto"/>
+        </w:rPr>
+      </w:pPr>
+      <w:r>
+        <w:rPr>
+          <w:rFonts w:ascii="Garamond" w:hAnsi="Garamond"/>
+          <w:bCs/>
+          <w:color w:val="auto"/>
+        </w:rPr>
+        <w:t>Supported</w:t>
+      </w:r>
+      <w:r>
+        <w:rPr>
+          <w:rFonts w:ascii="Garamond" w:hAnsi="Garamond"/>
+          <w:bCs/>
+          <w:color w:val="auto"/>
+        </w:rPr>
+        <w:t xml:space="preserve"> senior</w:t>
+      </w:r>
+      <w:r>
+        <w:rPr>
+          <w:rFonts w:ascii="Garamond" w:hAnsi="Garamond"/>
+          <w:bCs/>
+          <w:color w:val="auto"/>
+        </w:rPr>
+        <w:t xml:space="preserve"> engineer</w:t>
+      </w:r>
+      <w:r>
+        <w:rPr>
+          <w:rFonts w:ascii="Garamond" w:hAnsi="Garamond"/>
+          <w:bCs/>
+          <w:color w:val="auto"/>
+        </w:rPr>
+        <w:t xml:space="preserve"> in </w:t>
+      </w:r>
+      <w:r>
+        <w:rPr>
+          <w:rFonts w:ascii="Garamond" w:hAnsi="Garamond"/>
+          <w:b/>
+          <w:color w:val="auto"/>
+        </w:rPr>
+        <w:t>simulation</w:t>
+      </w:r>
+      <w:r>
+        <w:rPr>
+          <w:rFonts w:ascii="Garamond" w:hAnsi="Garamond"/>
+          <w:bCs/>
+          <w:color w:val="auto"/>
+        </w:rPr>
+        <w:t xml:space="preserve"> and commissioning of 100+ </w:t>
+      </w:r>
+      <w:r>
+        <w:rPr>
+          <w:rFonts w:ascii="Garamond" w:hAnsi="Garamond"/>
+          <w:bCs/>
+          <w:color w:val="auto"/>
+        </w:rPr>
+        <w:t xml:space="preserve">PLC-based </w:t>
+      </w:r>
+      <w:r>
+        <w:rPr>
+          <w:rFonts w:ascii="Garamond" w:hAnsi="Garamond"/>
+          <w:bCs/>
+          <w:color w:val="auto"/>
+        </w:rPr>
+        <w:t>conveyor unit system</w:t>
+      </w:r>
+      <w:r>
+        <w:rPr>
+          <w:rFonts w:ascii="Garamond" w:hAnsi="Garamond"/>
+          <w:bCs/>
+          <w:color w:val="auto"/>
+        </w:rPr>
+        <w:t>s</w:t>
+      </w:r>
+      <w:r>
+        <w:rPr>
+          <w:rFonts w:ascii="Garamond" w:hAnsi="Garamond"/>
+          <w:bCs/>
+          <w:color w:val="auto"/>
+        </w:rPr>
+        <w:t xml:space="preserve">. </w:t>
+      </w:r>
+    </w:p>
+    <w:p>
+      <w:pPr>
+        <w:pStyle w:val="Default"/>
+        <w:spacing w:line="252" w:lineRule="auto"/>
+        <w:rPr>
+          <w:rFonts w:ascii="Garamond" w:hAnsi="Garamond"/>
+          <w:bCs/>
+          <w:color w:val="auto"/>
+        </w:rPr>
+      </w:pPr>
+    </w:p>
+    <w:p>
+      <w:pPr>
+        <w:pStyle w:val="Default"/>
+        <w:pBdr>
+          <w:bottom w:val="single" w:sz="6" w:space="1" w:color="auto"/>
+        </w:pBdr>
+        <w:spacing w:line="252" w:lineRule="auto"/>
+        <w:rPr>
+          <w:rFonts w:ascii="Garamond" w:hAnsi="Garamond"/>
+          <w:b/>
+          <w:bCs/>
+          <w:color w:val="auto"/>
+        </w:rPr>
+      </w:pPr>
+      <w:r>
+        <w:rPr>
+          <w:rFonts w:ascii="Garamond" w:hAnsi="Garamond"/>
+          <w:b/>
+          <w:bCs/>
+          <w:color w:val="auto"/>
+        </w:rPr>
+        <w:t>RESEARCH GROUP</w:t>
+      </w:r>
+      <w:r>
+        <w:rPr>
+          <w:rFonts w:ascii="Garamond" w:hAnsi="Garamond"/>
+          <w:b/>
+          <w:bCs/>
+          <w:color w:val="auto"/>
+        </w:rPr>
+        <w:t xml:space="preserve"> </w:t>
+      </w:r>
+    </w:p>
+    <w:p>
+      <w:pPr>
+        <w:pStyle w:val="Default"/>
+        <w:spacing w:line="252" w:lineRule="auto"/>
+        <w:rPr>
+          <w:rFonts w:ascii="Garamond" w:hAnsi="Garamond"/>
+          <w:b/>
+          <w:bCs/>
+          <w:color w:val="auto"/>
+          <w:sz w:val="12"/>
+          <w:szCs w:val="16"/>
+        </w:rPr>
+      </w:pPr>
+    </w:p>
+    <w:p>
+      <w:pPr>
+        <w:pStyle w:val="Default"/>
+        <w:spacing w:line="252" w:lineRule="auto"/>
+        <w:rPr>
+          <w:rFonts w:ascii="Garamond" w:hAnsi="Garamond"/>
+          <w:b/>
+          <w:bCs/>
+          <w:color w:val="auto"/>
+        </w:rPr>
+      </w:pPr>
+      <w:r>
+        <w:rPr>
+          <w:rFonts w:ascii="Garamond" w:hAnsi="Garamond"/>
+          <w:b/>
+          <w:bCs/>
+          <w:color w:val="auto"/>
+        </w:rPr>
+        <w:t xml:space="preserve">University of Waterloo </w:t>
       </w:r>
       <w:proofErr w:type="spellStart"/>
       <w:r>
@@ -1178,10 +1723,8 @@
           <w:b/>
           <w:bCs/>
           <w:color w:val="auto"/>
-          <w:sz w:val="22"/>
-          <w:szCs w:val="28"/>
-        </w:rPr>
-        <w:t>dSPACE</w:t>
+        </w:rPr>
+        <w:t>EcoCAR</w:t>
       </w:r>
       <w:proofErr w:type="spellEnd"/>
       <w:r>
@@ -1190,32 +1733,248 @@
           <w:b/>
           <w:bCs/>
           <w:color w:val="auto"/>
-          <w:sz w:val="22"/>
-          <w:szCs w:val="28"/>
+        </w:rPr>
+        <w:t xml:space="preserve"> Team</w:t>
+      </w:r>
+      <w:r>
+        <w:rPr>
+          <w:rFonts w:ascii="Garamond" w:hAnsi="Garamond"/>
+          <w:b/>
+          <w:bCs/>
+          <w:color w:val="auto"/>
         </w:rPr>
         <w:t xml:space="preserve"> </w:t>
       </w:r>
-      <w:proofErr w:type="spellStart"/>
-      <w:r>
-        <w:rPr>
-          <w:rFonts w:ascii="Garamond" w:hAnsi="Garamond"/>
-          <w:b/>
-          <w:bCs/>
-          <w:color w:val="auto"/>
-          <w:sz w:val="22"/>
-          <w:szCs w:val="28"/>
-        </w:rPr>
-        <w:t>ControlDesk</w:t>
-      </w:r>
-      <w:proofErr w:type="spellEnd"/>
-      <w:r>
-        <w:rPr>
-          <w:rFonts w:ascii="Garamond" w:hAnsi="Garamond"/>
-          <w:color w:val="auto"/>
-          <w:sz w:val="22"/>
-          <w:szCs w:val="28"/>
-        </w:rPr>
-        <w:t>.</w:t>
+      <w:r>
+        <w:rPr>
+          <w:rFonts w:ascii="Garamond" w:hAnsi="Garamond"/>
+          <w:color w:val="auto"/>
+        </w:rPr>
+        <w:t>(</w:t>
+      </w:r>
+      <w:hyperlink r:id="rId9" w:history="1">
+        <w:r>
+          <w:rPr>
+            <w:rStyle w:val="Hyperlink"/>
+          </w:rPr>
+          <w:t>AVTC</w:t>
+        </w:r>
+      </w:hyperlink>
+      <w:r>
+        <w:t>)</w:t>
+      </w:r>
+      <w:r>
+        <w:rPr>
+          <w:rFonts w:ascii="Garamond" w:hAnsi="Garamond"/>
+          <w:b/>
+          <w:bCs/>
+          <w:color w:val="auto"/>
+        </w:rPr>
+        <w:tab/>
+      </w:r>
+      <w:r>
+        <w:rPr>
+          <w:rFonts w:ascii="Garamond" w:hAnsi="Garamond"/>
+          <w:b/>
+          <w:bCs/>
+          <w:color w:val="auto"/>
+        </w:rPr>
+        <w:t xml:space="preserve">    </w:t>
+      </w:r>
+      <w:r>
+        <w:rPr>
+          <w:rFonts w:ascii="Garamond" w:hAnsi="Garamond"/>
+          <w:b/>
+          <w:bCs/>
+          <w:color w:val="auto"/>
+        </w:rPr>
+        <w:tab/>
+      </w:r>
+      <w:r>
+        <w:rPr>
+          <w:rFonts w:ascii="Garamond" w:hAnsi="Garamond"/>
+          <w:b/>
+          <w:bCs/>
+          <w:color w:val="auto"/>
+        </w:rPr>
+        <w:tab/>
+      </w:r>
+      <w:r>
+        <w:rPr>
+          <w:rFonts w:ascii="Garamond" w:hAnsi="Garamond"/>
+          <w:b/>
+          <w:bCs/>
+          <w:color w:val="auto"/>
+        </w:rPr>
+        <w:tab/>
+      </w:r>
+      <w:r>
+        <w:rPr>
+          <w:rFonts w:ascii="Garamond" w:hAnsi="Garamond"/>
+          <w:b/>
+          <w:bCs/>
+          <w:color w:val="auto"/>
+        </w:rPr>
+        <w:tab/>
+      </w:r>
+      <w:r>
+        <w:rPr>
+          <w:rFonts w:ascii="Garamond" w:hAnsi="Garamond"/>
+          <w:b/>
+          <w:bCs/>
+          <w:color w:val="auto"/>
+        </w:rPr>
+        <w:tab/>
+      </w:r>
+      <w:r>
+        <w:rPr>
+          <w:rFonts w:ascii="Garamond" w:hAnsi="Garamond"/>
+          <w:b/>
+          <w:bCs/>
+          <w:color w:val="auto"/>
+        </w:rPr>
+        <w:t>Jan. 2021</w:t>
+      </w:r>
+      <w:r>
+        <w:rPr>
+          <w:rFonts w:ascii="Garamond" w:hAnsi="Garamond"/>
+          <w:b/>
+          <w:bCs/>
+          <w:color w:val="auto"/>
+        </w:rPr>
+        <w:t xml:space="preserve"> – </w:t>
+      </w:r>
+      <w:r>
+        <w:rPr>
+          <w:rFonts w:ascii="Garamond" w:hAnsi="Garamond"/>
+          <w:b/>
+          <w:bCs/>
+          <w:color w:val="auto"/>
+        </w:rPr>
+        <w:t>Aug. 2023</w:t>
+      </w:r>
+    </w:p>
+    <w:p>
+      <w:pPr>
+        <w:pStyle w:val="Default"/>
+        <w:spacing w:line="252" w:lineRule="auto"/>
+        <w:rPr>
+          <w:rFonts w:ascii="Garamond" w:hAnsi="Garamond"/>
+          <w:bCs/>
+          <w:i/>
+          <w:color w:val="auto"/>
+        </w:rPr>
+      </w:pPr>
+      <w:r>
+        <w:rPr>
+          <w:rFonts w:ascii="Garamond" w:hAnsi="Garamond"/>
+          <w:bCs/>
+          <w:i/>
+          <w:color w:val="auto"/>
+        </w:rPr>
+        <w:t>Connected and Automated Vehicle Software Lead</w:t>
+      </w:r>
+      <w:r>
+        <w:rPr>
+          <w:rFonts w:ascii="Garamond" w:hAnsi="Garamond"/>
+          <w:bCs/>
+          <w:i/>
+          <w:color w:val="auto"/>
+        </w:rPr>
+        <w:tab/>
+      </w:r>
+      <w:r>
+        <w:rPr>
+          <w:rFonts w:ascii="Garamond" w:hAnsi="Garamond"/>
+          <w:bCs/>
+          <w:i/>
+          <w:color w:val="auto"/>
+        </w:rPr>
+        <w:tab/>
+      </w:r>
+      <w:r>
+        <w:rPr>
+          <w:rFonts w:ascii="Garamond" w:hAnsi="Garamond"/>
+          <w:bCs/>
+          <w:i/>
+          <w:color w:val="auto"/>
+        </w:rPr>
+        <w:tab/>
+      </w:r>
+      <w:r>
+        <w:rPr>
+          <w:rFonts w:ascii="Garamond" w:hAnsi="Garamond"/>
+          <w:bCs/>
+          <w:i/>
+          <w:color w:val="auto"/>
+        </w:rPr>
+        <w:tab/>
+      </w:r>
+      <w:r>
+        <w:rPr>
+          <w:rFonts w:ascii="Garamond" w:hAnsi="Garamond"/>
+          <w:bCs/>
+          <w:i/>
+          <w:color w:val="auto"/>
+        </w:rPr>
+        <w:tab/>
+        <w:t xml:space="preserve">     </w:t>
+      </w:r>
+      <w:r>
+        <w:rPr>
+          <w:rFonts w:ascii="Garamond" w:hAnsi="Garamond"/>
+          <w:bCs/>
+          <w:i/>
+          <w:color w:val="auto"/>
+        </w:rPr>
+        <w:tab/>
+        <w:t xml:space="preserve">    </w:t>
+      </w:r>
+      <w:r>
+        <w:rPr>
+          <w:rFonts w:ascii="Garamond" w:hAnsi="Garamond"/>
+          <w:bCs/>
+          <w:i/>
+          <w:color w:val="auto"/>
+        </w:rPr>
+        <w:tab/>
+        <w:t xml:space="preserve">    </w:t>
+      </w:r>
+      <w:r>
+        <w:rPr>
+          <w:rFonts w:ascii="Garamond" w:hAnsi="Garamond"/>
+          <w:bCs/>
+          <w:i/>
+          <w:color w:val="auto"/>
+        </w:rPr>
+        <w:t xml:space="preserve">            </w:t>
+      </w:r>
+      <w:r>
+        <w:rPr>
+          <w:rFonts w:ascii="Garamond" w:hAnsi="Garamond"/>
+          <w:bCs/>
+          <w:i/>
+          <w:color w:val="auto"/>
+        </w:rPr>
+        <w:t>Waterloo</w:t>
+      </w:r>
+      <w:r>
+        <w:rPr>
+          <w:rFonts w:ascii="Garamond" w:hAnsi="Garamond"/>
+          <w:bCs/>
+          <w:i/>
+          <w:color w:val="auto"/>
+        </w:rPr>
+        <w:t xml:space="preserve">, </w:t>
+      </w:r>
+      <w:r>
+        <w:rPr>
+          <w:rFonts w:ascii="Garamond" w:hAnsi="Garamond"/>
+          <w:bCs/>
+          <w:i/>
+          <w:color w:val="auto"/>
+        </w:rPr>
+        <w:t>ON</w:t>
       </w:r>
     </w:p>
     <w:p>
@@ -1227,106 +1986,196 @@
         </w:numPr>
         <w:spacing w:line="252" w:lineRule="auto"/>
         <w:rPr>
-          <w:rFonts w:ascii="Garamond" w:hAnsi="Garamond"/>
-          <w:bCs/>
-          <w:color w:val="auto"/>
-        </w:rPr>
-      </w:pPr>
-      <w:r>
-        <w:rPr>
-          <w:rFonts w:ascii="Garamond" w:hAnsi="Garamond"/>
-          <w:bCs/>
-          <w:color w:val="auto"/>
-        </w:rPr>
-        <w:t xml:space="preserve">Developed </w:t>
-      </w:r>
-      <w:r>
-        <w:rPr>
-          <w:rFonts w:ascii="Garamond" w:hAnsi="Garamond"/>
-          <w:b/>
-          <w:color w:val="auto"/>
-        </w:rPr>
-        <w:t>sensor fusion</w:t>
-      </w:r>
-      <w:r>
-        <w:rPr>
-          <w:rFonts w:ascii="Garamond" w:hAnsi="Garamond"/>
-          <w:bCs/>
-          <w:color w:val="auto"/>
+          <w:rStyle w:val="Hyperlink"/>
+          <w:rFonts w:ascii="Garamond" w:hAnsi="Garamond"/>
+          <w:bCs/>
+          <w:color w:val="auto"/>
+          <w:u w:val="none"/>
+        </w:rPr>
+      </w:pPr>
+      <w:r>
+        <w:rPr>
+          <w:rFonts w:ascii="Garamond" w:hAnsi="Garamond"/>
+          <w:bCs/>
+          <w:color w:val="auto"/>
+        </w:rPr>
+        <w:t>C</w:t>
+      </w:r>
+      <w:r>
+        <w:rPr>
+          <w:rFonts w:ascii="Garamond" w:hAnsi="Garamond"/>
+          <w:bCs/>
+          <w:color w:val="auto"/>
+        </w:rPr>
+        <w:t>onvert</w:t>
+      </w:r>
+      <w:r>
+        <w:rPr>
+          <w:rFonts w:ascii="Garamond" w:hAnsi="Garamond"/>
+          <w:bCs/>
+          <w:color w:val="auto"/>
+        </w:rPr>
+        <w:t>ed</w:t>
+      </w:r>
+      <w:r>
+        <w:rPr>
+          <w:rFonts w:ascii="Garamond" w:hAnsi="Garamond"/>
+          <w:bCs/>
+          <w:color w:val="auto"/>
+        </w:rPr>
+        <w:t xml:space="preserve"> </w:t>
+      </w:r>
+      <w:r>
+        <w:rPr>
+          <w:rFonts w:ascii="Garamond" w:hAnsi="Garamond"/>
+          <w:bCs/>
+          <w:color w:val="auto"/>
+        </w:rPr>
+        <w:t xml:space="preserve">stock </w:t>
+      </w:r>
+      <w:r>
+        <w:rPr>
+          <w:rFonts w:ascii="Garamond" w:hAnsi="Garamond"/>
+          <w:bCs/>
+          <w:color w:val="auto"/>
+        </w:rPr>
+        <w:t>SUVs</w:t>
+      </w:r>
+      <w:r>
+        <w:rPr>
+          <w:rFonts w:ascii="Garamond" w:hAnsi="Garamond"/>
+          <w:bCs/>
+          <w:color w:val="auto"/>
+        </w:rPr>
+        <w:t xml:space="preserve"> from manual control to level 2/3 autonomy by </w:t>
+      </w:r>
+      <w:r>
+        <w:rPr>
+          <w:rFonts w:ascii="Garamond" w:hAnsi="Garamond"/>
+          <w:bCs/>
+          <w:color w:val="auto"/>
+        </w:rPr>
+        <w:t>leading</w:t>
+      </w:r>
+      <w:r>
+        <w:rPr>
+          <w:rFonts w:ascii="Garamond" w:hAnsi="Garamond"/>
+          <w:bCs/>
+          <w:color w:val="auto"/>
+        </w:rPr>
+        <w:t xml:space="preserve"> </w:t>
+      </w:r>
+      <w:r>
+        <w:rPr>
+          <w:rFonts w:ascii="Garamond" w:hAnsi="Garamond"/>
+          <w:bCs/>
+          <w:color w:val="auto"/>
+        </w:rPr>
+        <w:t xml:space="preserve">perception, controls and V2X </w:t>
+      </w:r>
+      <w:r>
+        <w:rPr>
+          <w:rFonts w:ascii="Garamond" w:hAnsi="Garamond"/>
+          <w:bCs/>
+          <w:color w:val="auto"/>
+        </w:rPr>
+        <w:t>algorithm</w:t>
+      </w:r>
+      <w:r>
+        <w:rPr>
+          <w:rFonts w:ascii="Garamond" w:hAnsi="Garamond"/>
+          <w:bCs/>
+          <w:color w:val="auto"/>
+        </w:rPr>
+        <w:t xml:space="preserve"> development</w:t>
+      </w:r>
+      <w:r>
+        <w:rPr>
+          <w:rFonts w:ascii="Garamond" w:hAnsi="Garamond"/>
+          <w:bCs/>
+          <w:color w:val="auto"/>
+        </w:rPr>
+        <w:t xml:space="preserve"> </w:t>
+      </w:r>
+      <w:r>
+        <w:rPr>
+          <w:rStyle w:val="Hyperlink"/>
+          <w:rFonts w:ascii="Garamond" w:hAnsi="Garamond"/>
+          <w:bCs/>
+          <w:color w:val="auto"/>
+          <w:u w:val="none"/>
+        </w:rPr>
+        <w:t xml:space="preserve">using </w:t>
+      </w:r>
+      <w:r>
+        <w:rPr>
+          <w:rStyle w:val="Hyperlink"/>
+          <w:rFonts w:ascii="Garamond" w:hAnsi="Garamond"/>
+          <w:b/>
+          <w:color w:val="auto"/>
+          <w:u w:val="none"/>
+        </w:rPr>
+        <w:t>ROS</w:t>
+      </w:r>
+      <w:r>
+        <w:rPr>
+          <w:rStyle w:val="Hyperlink"/>
+          <w:rFonts w:ascii="Garamond" w:hAnsi="Garamond"/>
+          <w:bCs/>
+          <w:color w:val="auto"/>
+          <w:u w:val="none"/>
+        </w:rPr>
+        <w:t xml:space="preserve"> based architecture in </w:t>
+      </w:r>
+      <w:r>
+        <w:rPr>
+          <w:rStyle w:val="Hyperlink"/>
+          <w:rFonts w:ascii="Garamond" w:hAnsi="Garamond"/>
+          <w:b/>
+          <w:color w:val="auto"/>
+          <w:u w:val="none"/>
+        </w:rPr>
+        <w:t>Python</w:t>
+      </w:r>
+      <w:r>
+        <w:rPr>
+          <w:rStyle w:val="Hyperlink"/>
+          <w:rFonts w:ascii="Garamond" w:hAnsi="Garamond"/>
+          <w:bCs/>
+          <w:color w:val="auto"/>
+          <w:u w:val="none"/>
         </w:rPr>
         <w:t xml:space="preserve"> and </w:t>
       </w:r>
       <w:r>
         <w:rPr>
-          <w:rFonts w:ascii="Garamond" w:hAnsi="Garamond"/>
-          <w:b/>
-          <w:color w:val="auto"/>
-        </w:rPr>
-        <w:t>tracking algorithms</w:t>
-      </w:r>
-      <w:r>
-        <w:rPr>
-          <w:rFonts w:ascii="Garamond" w:hAnsi="Garamond"/>
-          <w:bCs/>
-          <w:color w:val="auto"/>
-        </w:rPr>
-        <w:t xml:space="preserve"> from the ground-up to work with stock Cadillac Lyriq camera and radar as well as team-added lidar.</w:t>
-      </w:r>
-      <w:r>
-        <w:rPr>
-          <w:rFonts w:ascii="Garamond" w:hAnsi="Garamond"/>
-          <w:bCs/>
-          <w:i/>
-          <w:color w:val="auto"/>
-        </w:rPr>
-        <w:tab/>
-      </w:r>
-      <w:r>
-        <w:rPr>
-          <w:rFonts w:ascii="Garamond" w:hAnsi="Garamond"/>
-          <w:bCs/>
-          <w:i/>
-          <w:color w:val="auto"/>
-        </w:rPr>
-        <w:tab/>
-      </w:r>
-      <w:r>
-        <w:rPr>
-          <w:rFonts w:ascii="Garamond" w:hAnsi="Garamond"/>
-          <w:bCs/>
-          <w:i/>
-          <w:color w:val="auto"/>
-        </w:rPr>
-        <w:tab/>
-      </w:r>
-      <w:r>
-        <w:rPr>
-          <w:rFonts w:ascii="Garamond" w:hAnsi="Garamond"/>
-          <w:bCs/>
-          <w:i/>
-          <w:color w:val="auto"/>
-        </w:rPr>
-        <w:tab/>
-        <w:t xml:space="preserve">     </w:t>
-      </w:r>
-      <w:r>
-        <w:rPr>
-          <w:rFonts w:ascii="Garamond" w:hAnsi="Garamond"/>
-          <w:bCs/>
-          <w:i/>
-          <w:color w:val="auto"/>
-        </w:rPr>
-        <w:tab/>
-        <w:t xml:space="preserve">    </w:t>
-      </w:r>
-      <w:r>
-        <w:rPr>
-          <w:rFonts w:ascii="Garamond" w:hAnsi="Garamond"/>
-          <w:bCs/>
-          <w:i/>
-          <w:color w:val="auto"/>
-        </w:rPr>
-        <w:tab/>
+          <w:rStyle w:val="Hyperlink"/>
+          <w:rFonts w:ascii="Garamond" w:hAnsi="Garamond"/>
+          <w:b/>
+          <w:color w:val="auto"/>
+          <w:u w:val="none"/>
+        </w:rPr>
+        <w:t>C++</w:t>
+      </w:r>
+      <w:r>
+        <w:rPr>
+          <w:rStyle w:val="Hyperlink"/>
+          <w:rFonts w:ascii="Garamond" w:hAnsi="Garamond"/>
+          <w:bCs/>
+          <w:color w:val="auto"/>
+          <w:u w:val="none"/>
+        </w:rPr>
+        <w:t>.</w:t>
+      </w:r>
+      <w:r>
+        <w:rPr>
+          <w:rStyle w:val="Hyperlink"/>
+          <w:rFonts w:ascii="Garamond" w:hAnsi="Garamond"/>
+          <w:bCs/>
+          <w:color w:val="auto"/>
+          <w:u w:val="none"/>
+        </w:rPr>
+        <w:t xml:space="preserve"> </w:t>
       </w:r>
     </w:p>
     <w:p>
@@ -1341,500 +2190,123 @@
           <w:rFonts w:ascii="Garamond" w:hAnsi="Garamond"/>
           <w:bCs/>
           <w:color w:val="auto"/>
-          <w:szCs w:val="32"/>
-        </w:rPr>
-      </w:pPr>
-      <w:r>
-        <w:rPr>
-          <w:rFonts w:ascii="Garamond" w:hAnsi="Garamond"/>
-          <w:bCs/>
-          <w:color w:val="auto"/>
-        </w:rPr>
-        <w:t xml:space="preserve">Led </w:t>
-      </w:r>
-      <w:r>
-        <w:rPr>
-          <w:rFonts w:ascii="Garamond" w:hAnsi="Garamond"/>
-          <w:bCs/>
-          <w:color w:val="auto"/>
-        </w:rPr>
-        <w:t xml:space="preserve">15+ member </w:t>
+        </w:rPr>
+      </w:pPr>
+      <w:r>
+        <w:rPr>
+          <w:rFonts w:ascii="Garamond" w:hAnsi="Garamond"/>
+          <w:bCs/>
+          <w:color w:val="auto"/>
+        </w:rPr>
+        <w:t xml:space="preserve">Improved </w:t>
+      </w:r>
+      <w:r>
+        <w:rPr>
+          <w:rFonts w:ascii="Garamond" w:hAnsi="Garamond"/>
+          <w:bCs/>
+          <w:color w:val="auto"/>
+        </w:rPr>
+        <w:t>codebase quality</w:t>
+      </w:r>
+      <w:r>
+        <w:rPr>
+          <w:rFonts w:ascii="Garamond" w:hAnsi="Garamond"/>
+          <w:bCs/>
+          <w:color w:val="auto"/>
+        </w:rPr>
+        <w:t xml:space="preserve"> through development of scalable </w:t>
+      </w:r>
+      <w:r>
+        <w:rPr>
+          <w:rFonts w:ascii="Garamond" w:hAnsi="Garamond"/>
+          <w:bCs/>
+          <w:color w:val="auto"/>
+        </w:rPr>
+        <w:t>testing framework</w:t>
+      </w:r>
+      <w:r>
+        <w:rPr>
+          <w:rFonts w:ascii="Garamond" w:hAnsi="Garamond"/>
+          <w:bCs/>
+          <w:color w:val="auto"/>
+        </w:rPr>
+        <w:t xml:space="preserve">. Automated tests cover unit, integration and closed loop system level testing using </w:t>
+      </w:r>
+      <w:r>
+        <w:rPr>
+          <w:rFonts w:ascii="Garamond" w:hAnsi="Garamond"/>
+          <w:b/>
+          <w:color w:val="auto"/>
+        </w:rPr>
+        <w:t>CARLA,</w:t>
+      </w:r>
+      <w:r>
+        <w:rPr>
+          <w:rFonts w:ascii="Garamond" w:hAnsi="Garamond"/>
+          <w:b/>
+          <w:color w:val="auto"/>
+        </w:rPr>
+        <w:t xml:space="preserve"> </w:t>
       </w:r>
       <w:proofErr w:type="spellStart"/>
       <w:r>
         <w:rPr>
           <w:rFonts w:ascii="Garamond" w:hAnsi="Garamond"/>
-          <w:bCs/>
-          <w:color w:val="auto"/>
-        </w:rPr>
-        <w:t>subteam</w:t>
+          <w:b/>
+          <w:color w:val="auto"/>
+        </w:rPr>
+        <w:t>GoogleTest</w:t>
       </w:r>
       <w:proofErr w:type="spellEnd"/>
       <w:r>
         <w:rPr>
           <w:rFonts w:ascii="Garamond" w:hAnsi="Garamond"/>
+          <w:b/>
+          <w:color w:val="auto"/>
+        </w:rPr>
+        <w:t xml:space="preserve">, </w:t>
+      </w:r>
+      <w:proofErr w:type="spellStart"/>
+      <w:r>
+        <w:rPr>
+          <w:rFonts w:ascii="Garamond" w:hAnsi="Garamond"/>
+          <w:b/>
+          <w:color w:val="auto"/>
+        </w:rPr>
+        <w:t>pytest</w:t>
+      </w:r>
+      <w:proofErr w:type="spellEnd"/>
+      <w:r>
+        <w:rPr>
+          <w:rFonts w:ascii="Garamond" w:hAnsi="Garamond"/>
+          <w:bCs/>
+          <w:color w:val="auto"/>
+        </w:rPr>
+        <w:t xml:space="preserve"> and </w:t>
+      </w:r>
+      <w:r>
+        <w:rPr>
+          <w:rFonts w:ascii="Garamond" w:hAnsi="Garamond"/>
+          <w:b/>
+          <w:color w:val="auto"/>
+        </w:rPr>
+        <w:t>Gitlab CI</w:t>
+      </w:r>
+      <w:r>
+        <w:rPr>
+          <w:rFonts w:ascii="Garamond" w:hAnsi="Garamond"/>
+          <w:bCs/>
+          <w:color w:val="auto"/>
+        </w:rPr>
+        <w:t>.</w:t>
+      </w:r>
+      <w:r>
+        <w:rPr>
+          <w:rFonts w:ascii="Garamond" w:hAnsi="Garamond"/>
           <w:bCs/>
           <w:color w:val="auto"/>
         </w:rPr>
         <w:t xml:space="preserve"> </w:t>
-      </w:r>
-      <w:r>
-        <w:rPr>
-          <w:rFonts w:ascii="Garamond" w:hAnsi="Garamond"/>
-          <w:bCs/>
-          <w:color w:val="auto"/>
-        </w:rPr>
-        <w:t xml:space="preserve">to meet all baseline development goals </w:t>
-      </w:r>
-      <w:r>
-        <w:rPr>
-          <w:rFonts w:ascii="Garamond" w:hAnsi="Garamond"/>
-          <w:bCs/>
-          <w:color w:val="auto"/>
-        </w:rPr>
-        <w:t xml:space="preserve">using </w:t>
-      </w:r>
-      <w:r>
-        <w:rPr>
-          <w:rFonts w:ascii="Garamond" w:hAnsi="Garamond"/>
-          <w:b/>
-          <w:color w:val="auto"/>
-        </w:rPr>
-        <w:t>A</w:t>
-      </w:r>
-      <w:r>
-        <w:rPr>
-          <w:rFonts w:ascii="Garamond" w:hAnsi="Garamond"/>
-          <w:b/>
-          <w:color w:val="auto"/>
-        </w:rPr>
-        <w:t>gile</w:t>
-      </w:r>
-      <w:r>
-        <w:rPr>
-          <w:rFonts w:ascii="Garamond" w:hAnsi="Garamond"/>
-          <w:bCs/>
-          <w:color w:val="auto"/>
-        </w:rPr>
-        <w:t xml:space="preserve"> </w:t>
-      </w:r>
-      <w:r>
-        <w:rPr>
-          <w:rFonts w:ascii="Garamond" w:hAnsi="Garamond"/>
-          <w:bCs/>
-          <w:color w:val="auto"/>
-        </w:rPr>
-        <w:t>approach</w:t>
-      </w:r>
-      <w:r>
-        <w:rPr>
-          <w:rFonts w:ascii="Garamond" w:hAnsi="Garamond"/>
-          <w:bCs/>
-          <w:color w:val="auto"/>
-        </w:rPr>
-        <w:t>.</w:t>
-      </w:r>
-      <w:r>
-        <w:rPr>
-          <w:rFonts w:ascii="Garamond" w:hAnsi="Garamond"/>
-          <w:bCs/>
-          <w:color w:val="auto"/>
-        </w:rPr>
-        <w:t xml:space="preserve"> </w:t>
-      </w:r>
-    </w:p>
-    <w:p>
-      <w:pPr>
-        <w:pStyle w:val="Default"/>
-        <w:spacing w:line="252" w:lineRule="auto"/>
-        <w:ind w:left="360"/>
-        <w:rPr>
-          <w:rFonts w:ascii="Garamond" w:hAnsi="Garamond"/>
-          <w:bCs/>
-          <w:color w:val="auto"/>
-          <w:szCs w:val="32"/>
-        </w:rPr>
-      </w:pPr>
-    </w:p>
-    <w:p>
-      <w:pPr>
-        <w:pStyle w:val="Default"/>
-        <w:pBdr>
-          <w:bottom w:val="single" w:sz="6" w:space="1" w:color="auto"/>
-        </w:pBdr>
-        <w:spacing w:line="252" w:lineRule="auto"/>
-        <w:rPr>
-          <w:rFonts w:ascii="Garamond" w:hAnsi="Garamond"/>
-          <w:b/>
-          <w:bCs/>
-          <w:color w:val="auto"/>
-        </w:rPr>
-      </w:pPr>
-      <w:r>
-        <w:rPr>
-          <w:rFonts w:ascii="Garamond" w:hAnsi="Garamond"/>
-          <w:b/>
-          <w:bCs/>
-          <w:color w:val="auto"/>
-        </w:rPr>
-        <w:t>INTERNSHIPS</w:t>
-      </w:r>
-    </w:p>
-    <w:p>
-      <w:pPr>
-        <w:pStyle w:val="Default"/>
-        <w:spacing w:line="252" w:lineRule="auto"/>
-        <w:rPr>
-          <w:rFonts w:ascii="Garamond" w:hAnsi="Garamond"/>
-          <w:b/>
-          <w:bCs/>
-          <w:color w:val="auto"/>
-          <w:sz w:val="12"/>
-          <w:szCs w:val="12"/>
-        </w:rPr>
-      </w:pPr>
-    </w:p>
-    <w:p>
-      <w:pPr>
-        <w:pStyle w:val="Default"/>
-        <w:spacing w:line="252" w:lineRule="auto"/>
-        <w:rPr>
-          <w:rFonts w:ascii="Garamond" w:hAnsi="Garamond"/>
-          <w:b/>
-          <w:bCs/>
-          <w:color w:val="auto"/>
-        </w:rPr>
-      </w:pPr>
-      <w:proofErr w:type="spellStart"/>
-      <w:r>
-        <w:rPr>
-          <w:rFonts w:ascii="Garamond" w:hAnsi="Garamond"/>
-          <w:b/>
-          <w:bCs/>
-          <w:color w:val="auto"/>
-        </w:rPr>
-        <w:t>Stacktronic</w:t>
-      </w:r>
-      <w:proofErr w:type="spellEnd"/>
-      <w:r>
-        <w:rPr>
-          <w:rFonts w:ascii="Garamond" w:hAnsi="Garamond"/>
-          <w:b/>
-          <w:bCs/>
-          <w:color w:val="auto"/>
-        </w:rPr>
-        <w:tab/>
-      </w:r>
-      <w:r>
-        <w:rPr>
-          <w:rFonts w:ascii="Garamond" w:hAnsi="Garamond"/>
-          <w:b/>
-          <w:bCs/>
-          <w:color w:val="auto"/>
-        </w:rPr>
-        <w:tab/>
-      </w:r>
-      <w:r>
-        <w:rPr>
-          <w:rFonts w:ascii="Garamond" w:hAnsi="Garamond"/>
-          <w:b/>
-          <w:bCs/>
-          <w:color w:val="auto"/>
-        </w:rPr>
-        <w:tab/>
-      </w:r>
-      <w:r>
-        <w:rPr>
-          <w:rFonts w:ascii="Garamond" w:hAnsi="Garamond"/>
-          <w:b/>
-          <w:bCs/>
-          <w:color w:val="auto"/>
-        </w:rPr>
-        <w:tab/>
-      </w:r>
-      <w:r>
-        <w:rPr>
-          <w:rFonts w:ascii="Garamond" w:hAnsi="Garamond"/>
-          <w:b/>
-          <w:bCs/>
-          <w:color w:val="auto"/>
-        </w:rPr>
-        <w:tab/>
-      </w:r>
-      <w:r>
-        <w:rPr>
-          <w:rFonts w:ascii="Garamond" w:hAnsi="Garamond"/>
-          <w:b/>
-          <w:bCs/>
-          <w:color w:val="auto"/>
-        </w:rPr>
-        <w:tab/>
-      </w:r>
-      <w:r>
-        <w:rPr>
-          <w:rFonts w:ascii="Garamond" w:hAnsi="Garamond"/>
-          <w:b/>
-          <w:bCs/>
-          <w:color w:val="auto"/>
-        </w:rPr>
-        <w:tab/>
-      </w:r>
-      <w:r>
-        <w:rPr>
-          <w:rFonts w:ascii="Garamond" w:hAnsi="Garamond"/>
-          <w:b/>
-          <w:bCs/>
-          <w:color w:val="auto"/>
-        </w:rPr>
-        <w:tab/>
-      </w:r>
-      <w:r>
-        <w:rPr>
-          <w:rFonts w:ascii="Garamond" w:hAnsi="Garamond"/>
-          <w:b/>
-          <w:bCs/>
-          <w:color w:val="auto"/>
-        </w:rPr>
-        <w:tab/>
-      </w:r>
-      <w:r>
-        <w:rPr>
-          <w:rFonts w:ascii="Garamond" w:hAnsi="Garamond"/>
-          <w:b/>
-          <w:bCs/>
-          <w:color w:val="auto"/>
-        </w:rPr>
-        <w:t xml:space="preserve">   </w:t>
-      </w:r>
-      <w:r>
-        <w:rPr>
-          <w:rFonts w:ascii="Garamond" w:hAnsi="Garamond"/>
-          <w:b/>
-          <w:bCs/>
-          <w:color w:val="auto"/>
-        </w:rPr>
-        <w:tab/>
-        <w:t xml:space="preserve">       </w:t>
-      </w:r>
-      <w:r>
-        <w:rPr>
-          <w:rFonts w:ascii="Garamond" w:hAnsi="Garamond"/>
-          <w:b/>
-          <w:bCs/>
-          <w:color w:val="auto"/>
-        </w:rPr>
-        <w:t xml:space="preserve">    </w:t>
-      </w:r>
-      <w:r>
-        <w:rPr>
-          <w:rFonts w:ascii="Garamond" w:hAnsi="Garamond"/>
-          <w:b/>
-          <w:bCs/>
-          <w:color w:val="auto"/>
-        </w:rPr>
-        <w:t>May 2020</w:t>
-      </w:r>
-      <w:r>
-        <w:rPr>
-          <w:rFonts w:ascii="Garamond" w:hAnsi="Garamond"/>
-          <w:b/>
-          <w:bCs/>
-          <w:color w:val="auto"/>
-        </w:rPr>
-        <w:t xml:space="preserve"> – </w:t>
-      </w:r>
-      <w:r>
-        <w:rPr>
-          <w:rFonts w:ascii="Garamond" w:hAnsi="Garamond"/>
-          <w:b/>
-          <w:bCs/>
-          <w:color w:val="auto"/>
-        </w:rPr>
-        <w:t>Aug</w:t>
-      </w:r>
-      <w:r>
-        <w:rPr>
-          <w:rFonts w:ascii="Garamond" w:hAnsi="Garamond"/>
-          <w:b/>
-          <w:bCs/>
-          <w:color w:val="auto"/>
-        </w:rPr>
-        <w:t>.</w:t>
-      </w:r>
-      <w:r>
-        <w:rPr>
-          <w:rFonts w:ascii="Garamond" w:hAnsi="Garamond"/>
-          <w:b/>
-          <w:bCs/>
-          <w:color w:val="auto"/>
-        </w:rPr>
-        <w:t xml:space="preserve"> </w:t>
-      </w:r>
-      <w:r>
-        <w:rPr>
-          <w:rFonts w:ascii="Garamond" w:hAnsi="Garamond"/>
-          <w:b/>
-          <w:bCs/>
-          <w:color w:val="auto"/>
-        </w:rPr>
-        <w:t>2020</w:t>
-      </w:r>
-    </w:p>
-    <w:p>
-      <w:pPr>
-        <w:pStyle w:val="Default"/>
-        <w:spacing w:line="252" w:lineRule="auto"/>
-        <w:rPr>
-          <w:rFonts w:ascii="Garamond" w:hAnsi="Garamond"/>
-          <w:bCs/>
-          <w:i/>
-          <w:color w:val="auto"/>
-        </w:rPr>
-      </w:pPr>
-      <w:r>
-        <w:rPr>
-          <w:rFonts w:ascii="Garamond" w:hAnsi="Garamond"/>
-          <w:bCs/>
-          <w:i/>
-          <w:color w:val="auto"/>
-        </w:rPr>
-        <w:t>Simulation Engineering</w:t>
-      </w:r>
-      <w:r>
-        <w:rPr>
-          <w:rFonts w:ascii="Garamond" w:hAnsi="Garamond"/>
-          <w:bCs/>
-          <w:i/>
-          <w:color w:val="auto"/>
-        </w:rPr>
-        <w:tab/>
-      </w:r>
-      <w:r>
-        <w:rPr>
-          <w:rFonts w:ascii="Garamond" w:hAnsi="Garamond"/>
-          <w:bCs/>
-          <w:i/>
-          <w:color w:val="auto"/>
-        </w:rPr>
-        <w:tab/>
-      </w:r>
-      <w:r>
-        <w:rPr>
-          <w:rFonts w:ascii="Garamond" w:hAnsi="Garamond"/>
-          <w:bCs/>
-          <w:i/>
-          <w:color w:val="auto"/>
-        </w:rPr>
-        <w:tab/>
-      </w:r>
-      <w:r>
-        <w:rPr>
-          <w:rFonts w:ascii="Garamond" w:hAnsi="Garamond"/>
-          <w:bCs/>
-          <w:i/>
-          <w:color w:val="auto"/>
-        </w:rPr>
-        <w:tab/>
-      </w:r>
-      <w:r>
-        <w:rPr>
-          <w:rFonts w:ascii="Garamond" w:hAnsi="Garamond"/>
-          <w:bCs/>
-          <w:i/>
-          <w:color w:val="auto"/>
-        </w:rPr>
-        <w:tab/>
-      </w:r>
-      <w:r>
-        <w:rPr>
-          <w:rFonts w:ascii="Garamond" w:hAnsi="Garamond"/>
-          <w:bCs/>
-          <w:i/>
-          <w:color w:val="auto"/>
-        </w:rPr>
-        <w:tab/>
-      </w:r>
-      <w:r>
-        <w:rPr>
-          <w:rFonts w:ascii="Garamond" w:hAnsi="Garamond"/>
-          <w:bCs/>
-          <w:i/>
-          <w:color w:val="auto"/>
-        </w:rPr>
-        <w:tab/>
-      </w:r>
-      <w:r>
-        <w:rPr>
-          <w:rFonts w:ascii="Garamond" w:hAnsi="Garamond"/>
-          <w:bCs/>
-          <w:i/>
-          <w:color w:val="auto"/>
-        </w:rPr>
-        <w:tab/>
-      </w:r>
-      <w:r>
-        <w:rPr>
-          <w:rFonts w:ascii="Garamond" w:hAnsi="Garamond"/>
-          <w:bCs/>
-          <w:i/>
-          <w:color w:val="auto"/>
-        </w:rPr>
-        <w:tab/>
-      </w:r>
-      <w:r>
-        <w:rPr>
-          <w:rFonts w:ascii="Garamond" w:hAnsi="Garamond"/>
-          <w:bCs/>
-          <w:i/>
-          <w:color w:val="auto"/>
-        </w:rPr>
-        <w:tab/>
-      </w:r>
-      <w:r>
-        <w:rPr>
-          <w:rFonts w:ascii="Garamond" w:hAnsi="Garamond"/>
-          <w:bCs/>
-          <w:i/>
-          <w:color w:val="auto"/>
-        </w:rPr>
-        <w:t xml:space="preserve">    </w:t>
-      </w:r>
-      <w:r>
-        <w:rPr>
-          <w:rFonts w:ascii="Garamond" w:hAnsi="Garamond"/>
-          <w:bCs/>
-          <w:i/>
-          <w:color w:val="auto"/>
-        </w:rPr>
-        <w:tab/>
-        <w:t xml:space="preserve">    </w:t>
-      </w:r>
-      <w:r>
-        <w:rPr>
-          <w:rFonts w:ascii="Garamond" w:hAnsi="Garamond"/>
-          <w:bCs/>
-          <w:i/>
-          <w:color w:val="auto"/>
-        </w:rPr>
-        <w:t>Kitchener</w:t>
-      </w:r>
-      <w:r>
-        <w:rPr>
-          <w:rFonts w:ascii="Garamond" w:hAnsi="Garamond"/>
-          <w:bCs/>
-          <w:i/>
-          <w:color w:val="auto"/>
-        </w:rPr>
-        <w:t xml:space="preserve">, </w:t>
-      </w:r>
-      <w:r>
-        <w:rPr>
-          <w:rFonts w:ascii="Garamond" w:hAnsi="Garamond"/>
-          <w:bCs/>
-          <w:i/>
-          <w:color w:val="auto"/>
-        </w:rPr>
-        <w:t>ON</w:t>
       </w:r>
     </w:p>
     <w:p>
@@ -1857,7 +2329,31 @@
           <w:bCs/>
           <w:color w:val="auto"/>
         </w:rPr>
-        <w:t>Developed model and charging</w:t>
+        <w:t xml:space="preserve">Achieved near 25% increase in </w:t>
+      </w:r>
+      <w:r>
+        <w:rPr>
+          <w:rFonts w:ascii="Garamond" w:hAnsi="Garamond"/>
+          <w:bCs/>
+          <w:color w:val="auto"/>
+        </w:rPr>
+        <w:t>tracking</w:t>
+      </w:r>
+      <w:r>
+        <w:rPr>
+          <w:rFonts w:ascii="Garamond" w:hAnsi="Garamond"/>
+          <w:bCs/>
+          <w:color w:val="auto"/>
+        </w:rPr>
+        <w:t xml:space="preserve"> accuracy </w:t>
+      </w:r>
+      <w:r>
+        <w:rPr>
+          <w:rFonts w:ascii="Garamond" w:hAnsi="Garamond"/>
+          <w:bCs/>
+          <w:color w:val="auto"/>
+        </w:rPr>
+        <w:t>from previous year through</w:t>
       </w:r>
       <w:r>
         <w:rPr>
@@ -1873,113 +2369,79 @@
           <w:bCs/>
           <w:color w:val="auto"/>
         </w:rPr>
-        <w:t>simulation</w:t>
-      </w:r>
-      <w:r>
-        <w:rPr>
-          <w:rFonts w:ascii="Garamond" w:hAnsi="Garamond"/>
-          <w:bCs/>
-          <w:color w:val="auto"/>
-        </w:rPr>
-        <w:t>s</w:t>
-      </w:r>
-      <w:r>
-        <w:rPr>
-          <w:rFonts w:ascii="Garamond" w:hAnsi="Garamond"/>
-          <w:bCs/>
-          <w:color w:val="auto"/>
-        </w:rPr>
-        <w:t xml:space="preserve"> for custom battery </w:t>
-      </w:r>
-      <w:r>
-        <w:rPr>
-          <w:rFonts w:ascii="Garamond" w:hAnsi="Garamond"/>
-          <w:bCs/>
-          <w:color w:val="auto"/>
-        </w:rPr>
-        <w:t>pack</w:t>
-      </w:r>
-      <w:r>
-        <w:rPr>
-          <w:rFonts w:ascii="Garamond" w:hAnsi="Garamond"/>
-          <w:bCs/>
-          <w:color w:val="auto"/>
-        </w:rPr>
-        <w:t xml:space="preserve"> </w:t>
-      </w:r>
-      <w:r>
-        <w:rPr>
-          <w:rFonts w:ascii="Garamond" w:hAnsi="Garamond"/>
-          <w:bCs/>
-          <w:color w:val="auto"/>
-        </w:rPr>
-        <w:t>to determine energy efficiency under various</w:t>
-      </w:r>
-      <w:r>
-        <w:rPr>
-          <w:rFonts w:ascii="Garamond" w:hAnsi="Garamond"/>
-          <w:bCs/>
-          <w:color w:val="auto"/>
-        </w:rPr>
-        <w:t xml:space="preserve"> pack configurations</w:t>
-      </w:r>
-      <w:r>
-        <w:rPr>
-          <w:rFonts w:ascii="Garamond" w:hAnsi="Garamond"/>
-          <w:bCs/>
-          <w:color w:val="auto"/>
-        </w:rPr>
-        <w:t xml:space="preserve"> using </w:t>
-      </w:r>
-      <w:r>
-        <w:rPr>
-          <w:rFonts w:ascii="Garamond" w:hAnsi="Garamond"/>
-          <w:b/>
-          <w:color w:val="auto"/>
-        </w:rPr>
-        <w:t>MATLAB</w:t>
-      </w:r>
-      <w:r>
-        <w:rPr>
-          <w:rFonts w:ascii="Garamond" w:hAnsi="Garamond"/>
-          <w:b/>
-          <w:color w:val="auto"/>
-        </w:rPr>
-        <w:t xml:space="preserve"> </w:t>
-      </w:r>
-      <w:r>
-        <w:rPr>
-          <w:rFonts w:ascii="Garamond" w:hAnsi="Garamond"/>
-          <w:bCs/>
-          <w:color w:val="auto"/>
-        </w:rPr>
-        <w:t>and</w:t>
-      </w:r>
-      <w:r>
-        <w:rPr>
-          <w:rFonts w:ascii="Garamond" w:hAnsi="Garamond"/>
-          <w:b/>
-          <w:color w:val="auto"/>
-        </w:rPr>
-        <w:t xml:space="preserve"> </w:t>
-      </w:r>
-      <w:proofErr w:type="spellStart"/>
-      <w:r>
-        <w:rPr>
-          <w:rFonts w:ascii="Garamond" w:hAnsi="Garamond"/>
-          <w:b/>
-          <w:color w:val="auto"/>
-        </w:rPr>
-        <w:t>Simscape</w:t>
-      </w:r>
-      <w:proofErr w:type="spellEnd"/>
-      <w:r>
-        <w:rPr>
-          <w:rFonts w:ascii="Garamond" w:hAnsi="Garamond"/>
-          <w:bCs/>
-          <w:color w:val="auto"/>
-        </w:rPr>
-        <w:t>.</w:t>
+        <w:t xml:space="preserve">algorithmic and calibration improvements. Sensor fusion involved </w:t>
+      </w:r>
+      <w:r>
+        <w:rPr>
+          <w:rFonts w:ascii="Garamond" w:hAnsi="Garamond"/>
+          <w:b/>
+          <w:color w:val="auto"/>
+        </w:rPr>
+        <w:t>radar, camera, and lidar</w:t>
+      </w:r>
+      <w:r>
+        <w:rPr>
+          <w:rFonts w:ascii="Garamond" w:hAnsi="Garamond"/>
+          <w:bCs/>
+          <w:color w:val="auto"/>
+        </w:rPr>
+        <w:t xml:space="preserve">. </w:t>
+      </w:r>
+      <w:r>
+        <w:rPr>
+          <w:rFonts w:ascii="Garamond" w:hAnsi="Garamond"/>
+          <w:bCs/>
+          <w:i/>
+          <w:color w:val="auto"/>
+        </w:rPr>
+        <w:tab/>
+      </w:r>
+      <w:r>
+        <w:rPr>
+          <w:rFonts w:ascii="Garamond" w:hAnsi="Garamond"/>
+          <w:bCs/>
+          <w:i/>
+          <w:color w:val="auto"/>
+        </w:rPr>
+        <w:tab/>
+      </w:r>
+      <w:r>
+        <w:rPr>
+          <w:rFonts w:ascii="Garamond" w:hAnsi="Garamond"/>
+          <w:bCs/>
+          <w:i/>
+          <w:color w:val="auto"/>
+        </w:rPr>
+        <w:tab/>
+      </w:r>
+      <w:r>
+        <w:rPr>
+          <w:rFonts w:ascii="Garamond" w:hAnsi="Garamond"/>
+          <w:bCs/>
+          <w:i/>
+          <w:color w:val="auto"/>
+        </w:rPr>
+        <w:tab/>
+        <w:t xml:space="preserve">     </w:t>
+      </w:r>
+      <w:r>
+        <w:rPr>
+          <w:rFonts w:ascii="Garamond" w:hAnsi="Garamond"/>
+          <w:bCs/>
+          <w:i/>
+          <w:color w:val="auto"/>
+        </w:rPr>
+        <w:tab/>
+        <w:t xml:space="preserve">    </w:t>
+      </w:r>
+      <w:r>
+        <w:rPr>
+          <w:rFonts w:ascii="Garamond" w:hAnsi="Garamond"/>
+          <w:bCs/>
+          <w:i/>
+          <w:color w:val="auto"/>
+        </w:rPr>
+        <w:tab/>
       </w:r>
     </w:p>
     <w:p>
@@ -1994,31 +2456,90 @@
           <w:rFonts w:ascii="Garamond" w:hAnsi="Garamond"/>
           <w:bCs/>
           <w:color w:val="auto"/>
-        </w:rPr>
-      </w:pPr>
-      <w:r>
-        <w:rPr>
-          <w:rFonts w:ascii="Garamond" w:hAnsi="Garamond"/>
-          <w:bCs/>
-          <w:color w:val="auto"/>
-        </w:rPr>
-        <w:t xml:space="preserve">Reduced simulation setup process by automating generation of battery characteristics using </w:t>
-      </w:r>
-      <w:r>
-        <w:rPr>
-          <w:rFonts w:ascii="Garamond" w:hAnsi="Garamond"/>
-          <w:b/>
-          <w:color w:val="auto"/>
-        </w:rPr>
-        <w:t>MATLAB</w:t>
-      </w:r>
-      <w:r>
-        <w:rPr>
-          <w:rFonts w:ascii="Garamond" w:hAnsi="Garamond"/>
-          <w:bCs/>
-          <w:color w:val="auto"/>
-        </w:rPr>
-        <w:t xml:space="preserve"> scripts</w:t>
+          <w:szCs w:val="32"/>
+        </w:rPr>
+      </w:pPr>
+      <w:r>
+        <w:rPr>
+          <w:rFonts w:ascii="Garamond" w:hAnsi="Garamond"/>
+          <w:bCs/>
+          <w:color w:val="auto"/>
+        </w:rPr>
+        <w:t xml:space="preserve">Led </w:t>
+      </w:r>
+      <w:r>
+        <w:rPr>
+          <w:rFonts w:ascii="Garamond" w:hAnsi="Garamond"/>
+          <w:bCs/>
+          <w:color w:val="auto"/>
+        </w:rPr>
+        <w:t xml:space="preserve">15+ member </w:t>
+      </w:r>
+      <w:proofErr w:type="spellStart"/>
+      <w:r>
+        <w:rPr>
+          <w:rFonts w:ascii="Garamond" w:hAnsi="Garamond"/>
+          <w:bCs/>
+          <w:color w:val="auto"/>
+        </w:rPr>
+        <w:t>subteam</w:t>
+      </w:r>
+      <w:proofErr w:type="spellEnd"/>
+      <w:r>
+        <w:rPr>
+          <w:rFonts w:ascii="Garamond" w:hAnsi="Garamond"/>
+          <w:bCs/>
+          <w:color w:val="auto"/>
+        </w:rPr>
+        <w:t xml:space="preserve"> </w:t>
+      </w:r>
+      <w:r>
+        <w:rPr>
+          <w:rFonts w:ascii="Garamond" w:hAnsi="Garamond"/>
+          <w:bCs/>
+          <w:color w:val="auto"/>
+        </w:rPr>
+        <w:t xml:space="preserve">to meet all baseline development goals </w:t>
+      </w:r>
+      <w:r>
+        <w:rPr>
+          <w:rFonts w:ascii="Garamond" w:hAnsi="Garamond"/>
+          <w:bCs/>
+          <w:color w:val="auto"/>
+        </w:rPr>
+        <w:t xml:space="preserve">using </w:t>
+      </w:r>
+      <w:r>
+        <w:rPr>
+          <w:rFonts w:ascii="Garamond" w:hAnsi="Garamond"/>
+          <w:b/>
+          <w:color w:val="auto"/>
+        </w:rPr>
+        <w:t>A</w:t>
+      </w:r>
+      <w:r>
+        <w:rPr>
+          <w:rFonts w:ascii="Garamond" w:hAnsi="Garamond"/>
+          <w:b/>
+          <w:color w:val="auto"/>
+        </w:rPr>
+        <w:t>gile</w:t>
+      </w:r>
+      <w:r>
+        <w:rPr>
+          <w:rFonts w:ascii="Garamond" w:hAnsi="Garamond"/>
+          <w:bCs/>
+          <w:color w:val="auto"/>
+        </w:rPr>
+        <w:t xml:space="preserve"> </w:t>
+      </w:r>
+      <w:r>
+        <w:rPr>
+          <w:rFonts w:ascii="Garamond" w:hAnsi="Garamond"/>
+          <w:bCs/>
+          <w:color w:val="auto"/>
+        </w:rPr>
+        <w:t>approach</w:t>
       </w:r>
       <w:r>
         <w:rPr>
@@ -2035,576 +2556,6 @@
           <w:color w:val="auto"/>
         </w:rPr>
         <w:t xml:space="preserve"> </w:t>
-      </w:r>
-    </w:p>
-    <w:p>
-      <w:pPr>
-        <w:pStyle w:val="Default"/>
-        <w:spacing w:line="252" w:lineRule="auto"/>
-        <w:rPr>
-          <w:rFonts w:ascii="Garamond" w:hAnsi="Garamond"/>
-          <w:bCs/>
-          <w:color w:val="auto"/>
-          <w:szCs w:val="32"/>
-        </w:rPr>
-      </w:pPr>
-    </w:p>
-    <w:p>
-      <w:pPr>
-        <w:pStyle w:val="Default"/>
-        <w:spacing w:line="252" w:lineRule="auto"/>
-        <w:rPr>
-          <w:rFonts w:ascii="Garamond" w:hAnsi="Garamond"/>
-          <w:color w:val="auto"/>
-        </w:rPr>
-      </w:pPr>
-      <w:r>
-        <w:rPr>
-          <w:rFonts w:ascii="Garamond" w:hAnsi="Garamond"/>
-          <w:b/>
-          <w:bCs/>
-          <w:color w:val="auto"/>
-        </w:rPr>
-        <w:t>Dematic Ltd.</w:t>
-      </w:r>
-      <w:r>
-        <w:rPr>
-          <w:rFonts w:ascii="Garamond" w:hAnsi="Garamond"/>
-          <w:b/>
-          <w:bCs/>
-          <w:color w:val="auto"/>
-        </w:rPr>
-        <w:t xml:space="preserve"> </w:t>
-      </w:r>
-      <w:r>
-        <w:rPr>
-          <w:rFonts w:ascii="Garamond" w:hAnsi="Garamond"/>
-          <w:b/>
-          <w:bCs/>
-          <w:color w:val="auto"/>
-        </w:rPr>
-        <w:tab/>
-      </w:r>
-      <w:r>
-        <w:rPr>
-          <w:rFonts w:ascii="Garamond" w:hAnsi="Garamond"/>
-          <w:b/>
-          <w:bCs/>
-          <w:color w:val="auto"/>
-        </w:rPr>
-        <w:tab/>
-      </w:r>
-      <w:r>
-        <w:rPr>
-          <w:rFonts w:ascii="Garamond" w:hAnsi="Garamond"/>
-          <w:b/>
-          <w:bCs/>
-          <w:color w:val="auto"/>
-        </w:rPr>
-        <w:tab/>
-      </w:r>
-      <w:r>
-        <w:rPr>
-          <w:rFonts w:ascii="Garamond" w:hAnsi="Garamond"/>
-          <w:b/>
-          <w:bCs/>
-          <w:color w:val="auto"/>
-        </w:rPr>
-        <w:tab/>
-      </w:r>
-      <w:r>
-        <w:rPr>
-          <w:rFonts w:ascii="Garamond" w:hAnsi="Garamond"/>
-          <w:b/>
-          <w:bCs/>
-          <w:color w:val="auto"/>
-        </w:rPr>
-        <w:tab/>
-      </w:r>
-      <w:r>
-        <w:rPr>
-          <w:rFonts w:ascii="Garamond" w:hAnsi="Garamond"/>
-          <w:b/>
-          <w:bCs/>
-          <w:color w:val="auto"/>
-        </w:rPr>
-        <w:tab/>
-      </w:r>
-      <w:r>
-        <w:rPr>
-          <w:rFonts w:ascii="Garamond" w:hAnsi="Garamond"/>
-          <w:b/>
-          <w:bCs/>
-          <w:color w:val="auto"/>
-        </w:rPr>
-        <w:tab/>
-      </w:r>
-      <w:r>
-        <w:rPr>
-          <w:rFonts w:ascii="Garamond" w:hAnsi="Garamond"/>
-          <w:b/>
-          <w:bCs/>
-          <w:color w:val="auto"/>
-        </w:rPr>
-        <w:tab/>
-        <w:t xml:space="preserve">     </w:t>
-      </w:r>
-      <w:r>
-        <w:rPr>
-          <w:rFonts w:ascii="Garamond" w:hAnsi="Garamond"/>
-          <w:b/>
-          <w:bCs/>
-          <w:color w:val="auto"/>
-        </w:rPr>
-        <w:t xml:space="preserve">      </w:t>
-      </w:r>
-      <w:r>
-        <w:rPr>
-          <w:rFonts w:ascii="Garamond" w:hAnsi="Garamond"/>
-          <w:b/>
-          <w:bCs/>
-          <w:color w:val="auto"/>
-        </w:rPr>
-        <w:tab/>
-        <w:t xml:space="preserve">    </w:t>
-      </w:r>
-      <w:r>
-        <w:rPr>
-          <w:rFonts w:ascii="Garamond" w:hAnsi="Garamond"/>
-          <w:b/>
-          <w:bCs/>
-          <w:color w:val="auto"/>
-        </w:rPr>
-        <w:t>May – Aug</w:t>
-      </w:r>
-      <w:r>
-        <w:rPr>
-          <w:rFonts w:ascii="Garamond" w:hAnsi="Garamond"/>
-          <w:b/>
-          <w:bCs/>
-          <w:color w:val="auto"/>
-        </w:rPr>
-        <w:t>.</w:t>
-      </w:r>
-      <w:r>
-        <w:rPr>
-          <w:rFonts w:ascii="Garamond" w:hAnsi="Garamond"/>
-          <w:b/>
-          <w:bCs/>
-          <w:color w:val="auto"/>
-        </w:rPr>
-        <w:t xml:space="preserve"> 2018,</w:t>
-      </w:r>
-      <w:r>
-        <w:rPr>
-          <w:rFonts w:ascii="Garamond" w:hAnsi="Garamond"/>
-          <w:b/>
-          <w:bCs/>
-          <w:color w:val="auto"/>
-        </w:rPr>
-        <w:t xml:space="preserve"> </w:t>
-      </w:r>
-      <w:r>
-        <w:rPr>
-          <w:rFonts w:ascii="Garamond" w:hAnsi="Garamond"/>
-          <w:b/>
-          <w:bCs/>
-          <w:color w:val="auto"/>
-        </w:rPr>
-        <w:t>Jan</w:t>
-      </w:r>
-      <w:r>
-        <w:rPr>
-          <w:rFonts w:ascii="Garamond" w:hAnsi="Garamond"/>
-          <w:b/>
-          <w:bCs/>
-          <w:color w:val="auto"/>
-        </w:rPr>
-        <w:t>.</w:t>
-      </w:r>
-      <w:r>
-        <w:rPr>
-          <w:rFonts w:ascii="Garamond" w:hAnsi="Garamond"/>
-          <w:b/>
-          <w:bCs/>
-          <w:color w:val="auto"/>
-        </w:rPr>
-        <w:t xml:space="preserve"> – Apr</w:t>
-      </w:r>
-      <w:r>
-        <w:rPr>
-          <w:rFonts w:ascii="Garamond" w:hAnsi="Garamond"/>
-          <w:b/>
-          <w:bCs/>
-          <w:color w:val="auto"/>
-        </w:rPr>
-        <w:t>.</w:t>
-      </w:r>
-      <w:r>
-        <w:rPr>
-          <w:rFonts w:ascii="Garamond" w:hAnsi="Garamond"/>
-          <w:b/>
-          <w:bCs/>
-          <w:color w:val="auto"/>
-        </w:rPr>
-        <w:t xml:space="preserve"> 2019</w:t>
-      </w:r>
-    </w:p>
-    <w:p>
-      <w:pPr>
-        <w:pStyle w:val="Default"/>
-        <w:spacing w:line="252" w:lineRule="auto"/>
-        <w:rPr>
-          <w:rFonts w:ascii="Garamond" w:hAnsi="Garamond"/>
-          <w:color w:val="auto"/>
-        </w:rPr>
-      </w:pPr>
-      <w:r>
-        <w:rPr>
-          <w:rFonts w:ascii="Garamond" w:hAnsi="Garamond"/>
-          <w:i/>
-          <w:iCs/>
-          <w:color w:val="auto"/>
-        </w:rPr>
-        <w:t xml:space="preserve">Controls </w:t>
-      </w:r>
-      <w:r>
-        <w:rPr>
-          <w:rFonts w:ascii="Garamond" w:hAnsi="Garamond"/>
-          <w:i/>
-          <w:iCs/>
-          <w:color w:val="auto"/>
-        </w:rPr>
-        <w:t>Engineering</w:t>
-      </w:r>
-      <w:r>
-        <w:rPr>
-          <w:rFonts w:ascii="Garamond" w:hAnsi="Garamond"/>
-          <w:i/>
-          <w:iCs/>
-          <w:color w:val="auto"/>
-        </w:rPr>
-        <w:tab/>
-      </w:r>
-      <w:r>
-        <w:rPr>
-          <w:rFonts w:ascii="Garamond" w:hAnsi="Garamond"/>
-          <w:i/>
-          <w:iCs/>
-          <w:color w:val="auto"/>
-        </w:rPr>
-        <w:t xml:space="preserve"> </w:t>
-      </w:r>
-      <w:r>
-        <w:rPr>
-          <w:rFonts w:ascii="Garamond" w:hAnsi="Garamond"/>
-          <w:i/>
-          <w:iCs/>
-          <w:color w:val="auto"/>
-        </w:rPr>
-        <w:tab/>
-      </w:r>
-      <w:r>
-        <w:rPr>
-          <w:rFonts w:ascii="Garamond" w:hAnsi="Garamond"/>
-          <w:i/>
-          <w:iCs/>
-          <w:color w:val="auto"/>
-        </w:rPr>
-        <w:tab/>
-      </w:r>
-      <w:r>
-        <w:rPr>
-          <w:rFonts w:ascii="Garamond" w:hAnsi="Garamond"/>
-          <w:i/>
-          <w:iCs/>
-          <w:color w:val="auto"/>
-        </w:rPr>
-        <w:tab/>
-      </w:r>
-      <w:r>
-        <w:rPr>
-          <w:rFonts w:ascii="Garamond" w:hAnsi="Garamond"/>
-          <w:i/>
-          <w:iCs/>
-          <w:color w:val="auto"/>
-        </w:rPr>
-        <w:tab/>
-      </w:r>
-      <w:r>
-        <w:rPr>
-          <w:rFonts w:ascii="Garamond" w:hAnsi="Garamond"/>
-          <w:i/>
-          <w:iCs/>
-          <w:color w:val="auto"/>
-        </w:rPr>
-        <w:tab/>
-      </w:r>
-      <w:r>
-        <w:rPr>
-          <w:rFonts w:ascii="Garamond" w:hAnsi="Garamond"/>
-          <w:i/>
-          <w:iCs/>
-          <w:color w:val="auto"/>
-        </w:rPr>
-        <w:tab/>
-      </w:r>
-      <w:r>
-        <w:rPr>
-          <w:rFonts w:ascii="Garamond" w:hAnsi="Garamond"/>
-          <w:i/>
-          <w:iCs/>
-          <w:color w:val="auto"/>
-        </w:rPr>
-        <w:tab/>
-      </w:r>
-      <w:r>
-        <w:rPr>
-          <w:rFonts w:ascii="Garamond" w:hAnsi="Garamond"/>
-          <w:i/>
-          <w:iCs/>
-          <w:color w:val="auto"/>
-        </w:rPr>
-        <w:tab/>
-      </w:r>
-      <w:r>
-        <w:rPr>
-          <w:rFonts w:ascii="Garamond" w:hAnsi="Garamond"/>
-          <w:i/>
-          <w:iCs/>
-          <w:color w:val="auto"/>
-        </w:rPr>
-        <w:tab/>
-      </w:r>
-      <w:r>
-        <w:rPr>
-          <w:rFonts w:ascii="Garamond" w:hAnsi="Garamond"/>
-          <w:i/>
-          <w:iCs/>
-          <w:color w:val="auto"/>
-        </w:rPr>
-        <w:t xml:space="preserve">         </w:t>
-      </w:r>
-      <w:r>
-        <w:rPr>
-          <w:rFonts w:ascii="Garamond" w:hAnsi="Garamond"/>
-          <w:i/>
-          <w:iCs/>
-          <w:color w:val="auto"/>
-        </w:rPr>
-        <w:t xml:space="preserve"> </w:t>
-      </w:r>
-      <w:r>
-        <w:rPr>
-          <w:rFonts w:ascii="Garamond" w:hAnsi="Garamond"/>
-          <w:i/>
-          <w:iCs/>
-          <w:color w:val="auto"/>
-        </w:rPr>
-        <w:t xml:space="preserve"> </w:t>
-      </w:r>
-      <w:r>
-        <w:rPr>
-          <w:rFonts w:ascii="Garamond" w:hAnsi="Garamond"/>
-          <w:i/>
-          <w:iCs/>
-          <w:color w:val="auto"/>
-        </w:rPr>
-        <w:tab/>
-      </w:r>
-      <w:r>
-        <w:rPr>
-          <w:rFonts w:ascii="Garamond" w:hAnsi="Garamond"/>
-          <w:i/>
-          <w:iCs/>
-          <w:color w:val="auto"/>
-        </w:rPr>
-        <w:t>Mississauga, ON</w:t>
-      </w:r>
-      <w:r>
-        <w:rPr>
-          <w:rFonts w:ascii="Garamond" w:hAnsi="Garamond"/>
-          <w:i/>
-          <w:iCs/>
-          <w:color w:val="auto"/>
-        </w:rPr>
-        <w:t xml:space="preserve"> </w:t>
-      </w:r>
-    </w:p>
-    <w:p>
-      <w:pPr>
-        <w:pStyle w:val="Default"/>
-        <w:numPr>
-          <w:ilvl w:val="0"/>
-          <w:numId w:val="3"/>
-        </w:numPr>
-        <w:spacing w:line="252" w:lineRule="auto"/>
-        <w:rPr>
-          <w:rFonts w:ascii="Garamond" w:hAnsi="Garamond"/>
-          <w:bCs/>
-          <w:color w:val="auto"/>
-        </w:rPr>
-      </w:pPr>
-      <w:r>
-        <w:rPr>
-          <w:rFonts w:ascii="Garamond" w:hAnsi="Garamond"/>
-          <w:bCs/>
-          <w:color w:val="auto"/>
-        </w:rPr>
-        <w:t>Supported</w:t>
-      </w:r>
-      <w:r>
-        <w:rPr>
-          <w:rFonts w:ascii="Garamond" w:hAnsi="Garamond"/>
-          <w:bCs/>
-          <w:color w:val="auto"/>
-        </w:rPr>
-        <w:t xml:space="preserve"> senior</w:t>
-      </w:r>
-      <w:r>
-        <w:rPr>
-          <w:rFonts w:ascii="Garamond" w:hAnsi="Garamond"/>
-          <w:bCs/>
-          <w:color w:val="auto"/>
-        </w:rPr>
-        <w:t xml:space="preserve"> engineer</w:t>
-      </w:r>
-      <w:r>
-        <w:rPr>
-          <w:rFonts w:ascii="Garamond" w:hAnsi="Garamond"/>
-          <w:bCs/>
-          <w:color w:val="auto"/>
-        </w:rPr>
-        <w:t xml:space="preserve"> in </w:t>
-      </w:r>
-      <w:r>
-        <w:rPr>
-          <w:rFonts w:ascii="Garamond" w:hAnsi="Garamond"/>
-          <w:b/>
-          <w:color w:val="auto"/>
-        </w:rPr>
-        <w:t>simulation</w:t>
-      </w:r>
-      <w:r>
-        <w:rPr>
-          <w:rFonts w:ascii="Garamond" w:hAnsi="Garamond"/>
-          <w:bCs/>
-          <w:color w:val="auto"/>
-        </w:rPr>
-        <w:t xml:space="preserve"> </w:t>
-      </w:r>
-      <w:r>
-        <w:rPr>
-          <w:rFonts w:ascii="Garamond" w:hAnsi="Garamond"/>
-          <w:bCs/>
-          <w:color w:val="auto"/>
-        </w:rPr>
-        <w:t xml:space="preserve">and commissioning </w:t>
-      </w:r>
-      <w:r>
-        <w:rPr>
-          <w:rFonts w:ascii="Garamond" w:hAnsi="Garamond"/>
-          <w:bCs/>
-          <w:color w:val="auto"/>
-        </w:rPr>
-        <w:t>of 100+ conveyor unit system</w:t>
-      </w:r>
-      <w:r>
-        <w:rPr>
-          <w:rFonts w:ascii="Garamond" w:hAnsi="Garamond"/>
-          <w:bCs/>
-          <w:color w:val="auto"/>
-        </w:rPr>
-        <w:t>.</w:t>
-      </w:r>
-      <w:r>
-        <w:rPr>
-          <w:rFonts w:ascii="Garamond" w:hAnsi="Garamond"/>
-          <w:bCs/>
-          <w:color w:val="auto"/>
-        </w:rPr>
-        <w:t xml:space="preserve"> </w:t>
-      </w:r>
-    </w:p>
-    <w:p>
-      <w:pPr>
-        <w:pStyle w:val="Default"/>
-        <w:numPr>
-          <w:ilvl w:val="0"/>
-          <w:numId w:val="3"/>
-        </w:numPr>
-        <w:spacing w:line="252" w:lineRule="auto"/>
-        <w:rPr>
-          <w:rFonts w:ascii="Garamond" w:hAnsi="Garamond"/>
-          <w:bCs/>
-          <w:color w:val="auto"/>
-        </w:rPr>
-      </w:pPr>
-      <w:r>
-        <w:rPr>
-          <w:rFonts w:ascii="Garamond" w:hAnsi="Garamond"/>
-          <w:bCs/>
-          <w:color w:val="auto"/>
-        </w:rPr>
-        <w:t xml:space="preserve">Validated PLC logic for </w:t>
-      </w:r>
-      <w:r>
-        <w:rPr>
-          <w:rFonts w:ascii="Garamond" w:hAnsi="Garamond"/>
-          <w:bCs/>
-          <w:color w:val="auto"/>
-        </w:rPr>
-        <w:t xml:space="preserve">merge and </w:t>
-      </w:r>
-      <w:r>
-        <w:rPr>
-          <w:rFonts w:ascii="Garamond" w:hAnsi="Garamond"/>
-          <w:bCs/>
-          <w:color w:val="auto"/>
-        </w:rPr>
-        <w:t xml:space="preserve">sortation system </w:t>
-      </w:r>
-      <w:r>
-        <w:rPr>
-          <w:rFonts w:ascii="Garamond" w:hAnsi="Garamond"/>
-          <w:bCs/>
-          <w:color w:val="auto"/>
-        </w:rPr>
-        <w:t xml:space="preserve">using </w:t>
-      </w:r>
-      <w:proofErr w:type="spellStart"/>
-      <w:r>
-        <w:rPr>
-          <w:rFonts w:ascii="Garamond" w:hAnsi="Garamond"/>
-          <w:bCs/>
-          <w:color w:val="auto"/>
-        </w:rPr>
-        <w:t>RSLogix</w:t>
-      </w:r>
-      <w:proofErr w:type="spellEnd"/>
-      <w:r>
-        <w:rPr>
-          <w:rFonts w:ascii="Garamond" w:hAnsi="Garamond"/>
-          <w:bCs/>
-          <w:color w:val="auto"/>
-        </w:rPr>
-        <w:t xml:space="preserve"> with </w:t>
-      </w:r>
-      <w:r>
-        <w:rPr>
-          <w:rFonts w:ascii="Garamond" w:hAnsi="Garamond"/>
-          <w:b/>
-          <w:color w:val="auto"/>
-        </w:rPr>
-        <w:t>Emulate 3D</w:t>
-      </w:r>
-      <w:r>
-        <w:rPr>
-          <w:rFonts w:ascii="Garamond" w:hAnsi="Garamond"/>
-          <w:bCs/>
-          <w:color w:val="auto"/>
-        </w:rPr>
-        <w:t>.</w:t>
       </w:r>
     </w:p>
     <w:p>
@@ -2974,16 +2925,7 @@
           <w:bCs/>
           <w:color w:val="auto"/>
         </w:rPr>
-        <w:t>Thesi</w:t>
-      </w:r>
-      <w:r>
-        <w:rPr>
-          <w:rFonts w:ascii="Garamond" w:hAnsi="Garamond"/>
-          <w:b/>
-          <w:bCs/>
-          <w:color w:val="auto"/>
-        </w:rPr>
-        <w:t>s</w:t>
+        <w:t>Publication</w:t>
       </w:r>
       <w:r>
         <w:rPr>
@@ -2999,91 +2941,63 @@
         </w:rPr>
         <w:t xml:space="preserve"> </w:t>
       </w:r>
-      <w:r>
-        <w:rPr>
-          <w:rFonts w:ascii="Garamond" w:hAnsi="Garamond"/>
-          <w:color w:val="auto"/>
-        </w:rPr>
-        <w:t>“A Structured</w:t>
-      </w:r>
-      <w:r>
-        <w:rPr>
-          <w:rFonts w:ascii="Garamond" w:hAnsi="Garamond"/>
-          <w:color w:val="auto"/>
-        </w:rPr>
-        <w:t xml:space="preserve"> Testing Framework for </w:t>
-      </w:r>
-      <w:r>
-        <w:rPr>
-          <w:rFonts w:ascii="Garamond" w:hAnsi="Garamond"/>
-          <w:color w:val="auto"/>
-        </w:rPr>
-        <w:t>ADAS Software</w:t>
-      </w:r>
-      <w:r>
-        <w:rPr>
-          <w:rFonts w:ascii="Garamond" w:hAnsi="Garamond"/>
-          <w:color w:val="auto"/>
-        </w:rPr>
-        <w:t xml:space="preserve"> Development</w:t>
-      </w:r>
-      <w:r>
-        <w:rPr>
-          <w:rFonts w:ascii="Garamond" w:hAnsi="Garamond"/>
-          <w:color w:val="auto"/>
-        </w:rPr>
-        <w:t>”</w:t>
-      </w:r>
-    </w:p>
-    <w:p>
-      <w:pPr>
-        <w:pStyle w:val="Default"/>
-        <w:numPr>
-          <w:ilvl w:val="1"/>
-          <w:numId w:val="7"/>
-        </w:numPr>
-        <w:spacing w:line="252" w:lineRule="auto"/>
-        <w:rPr>
-          <w:rFonts w:ascii="Garamond" w:hAnsi="Garamond"/>
-          <w:color w:val="auto"/>
-        </w:rPr>
-      </w:pPr>
-      <w:r>
-        <w:rPr>
-          <w:rFonts w:ascii="Garamond" w:hAnsi="Garamond"/>
-          <w:b/>
-          <w:bCs/>
-          <w:color w:val="auto"/>
-        </w:rPr>
-        <w:t>Publication</w:t>
-      </w:r>
-      <w:r>
-        <w:rPr>
-          <w:rFonts w:ascii="Garamond" w:hAnsi="Garamond"/>
-          <w:color w:val="auto"/>
-        </w:rPr>
-        <w:t xml:space="preserve">: </w:t>
-      </w:r>
-      <w:r>
-        <w:rPr>
-          <w:rFonts w:ascii="Garamond" w:hAnsi="Garamond"/>
-          <w:color w:val="auto"/>
-        </w:rPr>
-        <w:t xml:space="preserve">IEEE </w:t>
-      </w:r>
-      <w:r>
-        <w:rPr>
-          <w:rFonts w:ascii="Garamond" w:hAnsi="Garamond"/>
-          <w:color w:val="auto"/>
-        </w:rPr>
-        <w:t>I</w:t>
-      </w:r>
-      <w:r>
-        <w:rPr>
-          <w:rFonts w:ascii="Garamond" w:hAnsi="Garamond"/>
-          <w:color w:val="auto"/>
-        </w:rPr>
-        <w:t>nternational Automated and Vehicle Validation Conference (IAVVC), 2023</w:t>
+      <w:hyperlink r:id="rId10" w:history="1">
+        <w:r>
+          <w:rPr>
+            <w:rStyle w:val="Hyperlink"/>
+            <w:rFonts w:ascii="Garamond" w:hAnsi="Garamond"/>
+          </w:rPr>
+          <w:t>A Structured</w:t>
+        </w:r>
+        <w:r>
+          <w:rPr>
+            <w:rStyle w:val="Hyperlink"/>
+            <w:rFonts w:ascii="Garamond" w:hAnsi="Garamond"/>
+          </w:rPr>
+          <w:t xml:space="preserve"> Testing Framework for </w:t>
+        </w:r>
+        <w:r>
+          <w:rPr>
+            <w:rStyle w:val="Hyperlink"/>
+            <w:rFonts w:ascii="Garamond" w:hAnsi="Garamond"/>
+          </w:rPr>
+          <w:t>ADAS Software</w:t>
+        </w:r>
+        <w:r>
+          <w:rPr>
+            <w:rStyle w:val="Hyperlink"/>
+            <w:rFonts w:ascii="Garamond" w:hAnsi="Garamond"/>
+          </w:rPr>
+          <w:t xml:space="preserve"> Development</w:t>
+        </w:r>
+      </w:hyperlink>
+      <w:r>
+        <w:rPr>
+          <w:rFonts w:ascii="Garamond" w:hAnsi="Garamond"/>
+          <w:color w:val="auto"/>
+        </w:rPr>
+        <w:t xml:space="preserve">, </w:t>
+      </w:r>
+      <w:r>
+        <w:rPr>
+          <w:rFonts w:ascii="Garamond" w:hAnsi="Garamond"/>
+          <w:color w:val="auto"/>
+        </w:rPr>
+        <w:t>IAVVC</w:t>
+      </w:r>
+      <w:r>
+        <w:rPr>
+          <w:rFonts w:ascii="Garamond" w:hAnsi="Garamond"/>
+          <w:color w:val="auto"/>
+        </w:rPr>
+        <w:t xml:space="preserve"> </w:t>
+      </w:r>
+      <w:r>
+        <w:rPr>
+          <w:rFonts w:ascii="Garamond" w:hAnsi="Garamond"/>
+          <w:color w:val="auto"/>
+        </w:rPr>
+        <w:t>2023</w:t>
       </w:r>
       <w:r>
         <w:rPr>
@@ -3344,27 +3258,6 @@
                 <w:color w:val="auto"/>
               </w:rPr>
               <w:t>Software Design and Architectures</w:t>
-            </w:r>
-          </w:p>
-          <w:p>
-            <w:pPr>
-              <w:pStyle w:val="Default"/>
-              <w:numPr>
-                <w:ilvl w:val="0"/>
-                <w:numId w:val="21"/>
-              </w:numPr>
-              <w:spacing w:line="252" w:lineRule="auto"/>
-              <w:rPr>
-                <w:rFonts w:ascii="Garamond" w:hAnsi="Garamond"/>
-                <w:color w:val="auto"/>
-              </w:rPr>
-            </w:pPr>
-            <w:r>
-              <w:rPr>
-                <w:rFonts w:ascii="Garamond" w:hAnsi="Garamond"/>
-                <w:color w:val="auto"/>
-              </w:rPr>
-              <w:t>Algorithm Design and Analysis</w:t>
             </w:r>
           </w:p>
           <w:p>
@@ -3435,29 +3328,6 @@
                 <w:color w:val="auto"/>
               </w:rPr>
               <w:t>Multi-sensor Data Fusion</w:t>
-            </w:r>
-          </w:p>
-          <w:p>
-            <w:pPr>
-              <w:pStyle w:val="Default"/>
-              <w:numPr>
-                <w:ilvl w:val="0"/>
-                <w:numId w:val="21"/>
-              </w:numPr>
-              <w:spacing w:line="252" w:lineRule="auto"/>
-              <w:rPr>
-                <w:rFonts w:ascii="Garamond" w:hAnsi="Garamond"/>
-                <w:b/>
-                <w:bCs/>
-                <w:color w:val="auto"/>
-              </w:rPr>
-            </w:pPr>
-            <w:r>
-              <w:rPr>
-                <w:rFonts w:ascii="Garamond" w:hAnsi="Garamond"/>
-                <w:color w:val="auto"/>
-              </w:rPr>
-              <w:t>Optimization and Numerical Methods</w:t>
             </w:r>
           </w:p>
         </w:tc>

</xml_diff>

<commit_message>
Corrected heading from 'Internship' to 'Work Experience'
</commit_message>
<xml_diff>
--- a/Working Copy/Sachin_Fernando_Software-Resume.docx
+++ b/Working Copy/Sachin_Fernando_Software-Resume.docx
@@ -1,6 +1,6 @@
 
 <file path=word/document.xml><?xml version="1.0" encoding="utf-8"?>
-<w:document xmlns:wpc="http://schemas.microsoft.com/office/word/2010/wordprocessingCanvas" xmlns:cx="http://schemas.microsoft.com/office/drawing/2014/chartex" xmlns:cx1="http://schemas.microsoft.com/office/drawing/2015/9/8/chartex" xmlns:cx2="http://schemas.microsoft.com/office/drawing/2015/10/21/chartex" xmlns:cx3="http://schemas.microsoft.com/office/drawing/2016/5/9/chartex" xmlns:cx4="http://schemas.microsoft.com/office/drawing/2016/5/10/chartex" xmlns:cx5="http://schemas.microsoft.com/office/drawing/2016/5/11/chartex" xmlns:cx6="http://schemas.microsoft.com/office/drawing/2016/5/12/chartex" xmlns:cx7="http://schemas.microsoft.com/office/drawing/2016/5/13/chartex" xmlns:cx8="http://schemas.microsoft.com/office/drawing/2016/5/14/chartex" xmlns:mc="http://schemas.openxmlformats.org/markup-compatibility/2006" xmlns:aink="http://schemas.microsoft.com/office/drawing/2016/ink" xmlns:am3d="http://schemas.microsoft.com/office/drawing/2017/model3d" xmlns:o="urn:schemas-microsoft-com:office:office" xmlns:oel="http://schemas.microsoft.com/office/2019/extlst" xmlns:r="http://schemas.openxmlformats.org/officeDocument/2006/relationships" xmlns:m="http://schemas.openxmlformats.org/officeDocument/2006/math" xmlns:v="urn:schemas-microsoft-com:vml" xmlns:wp14="http://schemas.microsoft.com/office/word/2010/wordprocessingDrawing" xmlns:wp="http://schemas.openxmlformats.org/drawingml/2006/wordprocessingDrawing" xmlns:w10="urn:schemas-microsoft-com:office:word" xmlns:w="http://schemas.openxmlformats.org/wordprocessingml/2006/main" xmlns:w14="http://schemas.microsoft.com/office/word/2010/wordml" xmlns:w15="http://schemas.microsoft.com/office/word/2012/wordml" xmlns:w16cex="http://schemas.microsoft.com/office/word/2018/wordml/cex" xmlns:w16cid="http://schemas.microsoft.com/office/word/2016/wordml/cid" xmlns:w16="http://schemas.microsoft.com/office/word/2018/wordml" xmlns:w16sdtdh="http://schemas.microsoft.com/office/word/2020/wordml/sdtdatahash" xmlns:w16se="http://schemas.microsoft.com/office/word/2015/wordml/symex" xmlns:wpg="http://schemas.microsoft.com/office/word/2010/wordprocessingGroup" xmlns:wpi="http://schemas.microsoft.com/office/word/2010/wordprocessingInk" xmlns:wne="http://schemas.microsoft.com/office/word/2006/wordml" xmlns:wps="http://schemas.microsoft.com/office/word/2010/wordprocessingShape" mc:Ignorable="w14 w15 w16se w16cid w16 w16cex w16sdtdh wp14">
+<w:document xmlns:wpc="http://schemas.microsoft.com/office/word/2010/wordprocessingCanvas" xmlns:mo="http://schemas.microsoft.com/office/mac/office/2008/main" xmlns:mc="http://schemas.openxmlformats.org/markup-compatibility/2006" xmlns:mv="urn:schemas-microsoft-com:mac:vml" xmlns:o="urn:schemas-microsoft-com:office:office" xmlns:r="http://schemas.openxmlformats.org/officeDocument/2006/relationships" xmlns:m="http://schemas.openxmlformats.org/officeDocument/2006/math" xmlns:v="urn:schemas-microsoft-com:vml" xmlns:wp14="http://schemas.microsoft.com/office/word/2010/wordprocessingDrawing" xmlns:wp="http://schemas.openxmlformats.org/drawingml/2006/wordprocessingDrawing" xmlns:w10="urn:schemas-microsoft-com:office:word" xmlns:w="http://schemas.openxmlformats.org/wordprocessingml/2006/main" xmlns:w14="http://schemas.microsoft.com/office/word/2010/wordml" xmlns:wpg="http://schemas.microsoft.com/office/word/2010/wordprocessingGroup" xmlns:wpi="http://schemas.microsoft.com/office/word/2010/wordprocessingInk" xmlns:wne="http://schemas.microsoft.com/office/word/2006/wordml" xmlns:wps="http://schemas.microsoft.com/office/word/2010/wordprocessingShape" mc:Ignorable="w14 wp14">
   <w:body>
     <w:p>
       <w:pPr>
@@ -114,7 +114,7 @@
         </w:rPr>
         <w:t xml:space="preserve"> </w:t>
       </w:r>
-      <w:hyperlink r:id="rId8" w:history="1">
+      <w:hyperlink r:id="rId9" w:history="1">
         <w:r>
           <w:rPr>
             <w:rStyle w:val="Hyperlink"/>
@@ -204,12 +204,21 @@
           <w:szCs w:val="32"/>
         </w:rPr>
       </w:pPr>
-      <w:r>
-        <w:rPr>
-          <w:rFonts w:ascii="Garamond" w:hAnsi="Garamond"/>
-          <w:color w:val="auto"/>
-        </w:rPr>
-        <w:t>programming (C++, Python, MATLAB), ROS</w:t>
+      <w:proofErr w:type="gramStart"/>
+      <w:r>
+        <w:rPr>
+          <w:rFonts w:ascii="Garamond" w:hAnsi="Garamond"/>
+          <w:color w:val="auto"/>
+        </w:rPr>
+        <w:t>programming</w:t>
+      </w:r>
+      <w:proofErr w:type="gramEnd"/>
+      <w:r>
+        <w:rPr>
+          <w:rFonts w:ascii="Garamond" w:hAnsi="Garamond"/>
+          <w:color w:val="auto"/>
+        </w:rPr>
+        <w:t xml:space="preserve"> (C++, Python, MATLAB), ROS</w:t>
       </w:r>
       <w:r>
         <w:rPr>
@@ -322,8 +331,10 @@
           <w:bCs/>
           <w:color w:val="auto"/>
         </w:rPr>
-        <w:t>INTERNSHIPS</w:t>
-      </w:r>
+        <w:t>WORK EXPERIENCE</w:t>
+      </w:r>
+      <w:bookmarkStart w:id="0" w:name="_GoBack"/>
+      <w:bookmarkEnd w:id="0"/>
     </w:p>
     <w:p>
       <w:pPr>
@@ -467,34 +478,7 @@
           <w:bCs/>
           <w:color w:val="auto"/>
         </w:rPr>
-        <w:t xml:space="preserve"> 202</w:t>
-      </w:r>
-      <w:r>
-        <w:rPr>
-          <w:rFonts w:ascii="Garamond" w:hAnsi="Garamond"/>
-          <w:b/>
-          <w:bCs/>
-          <w:color w:val="auto"/>
-        </w:rPr>
-        <w:t>3</w:t>
-      </w:r>
-      <w:r>
-        <w:rPr>
-          <w:rFonts w:ascii="Garamond" w:hAnsi="Garamond"/>
-          <w:b/>
-          <w:bCs/>
-          <w:color w:val="auto"/>
-        </w:rPr>
-        <w:t xml:space="preserve"> – </w:t>
-      </w:r>
-      <w:r>
-        <w:rPr>
-          <w:rFonts w:ascii="Garamond" w:hAnsi="Garamond"/>
-          <w:b/>
-          <w:bCs/>
-          <w:color w:val="auto"/>
-        </w:rPr>
-        <w:t>Present</w:t>
+        <w:t xml:space="preserve"> 2023 – Present</w:t>
       </w:r>
     </w:p>
     <w:p>
@@ -641,16 +625,7 @@
           <w:i/>
           <w:color w:val="auto"/>
         </w:rPr>
-        <w:t>Markham</w:t>
-      </w:r>
-      <w:r>
-        <w:rPr>
-          <w:rFonts w:ascii="Garamond" w:hAnsi="Garamond"/>
-          <w:bCs/>
-          <w:i/>
-          <w:color w:val="auto"/>
-        </w:rPr>
-        <w:t>, ON</w:t>
+        <w:t>Markham, ON</w:t>
       </w:r>
     </w:p>
     <w:p>
@@ -1752,7 +1727,7 @@
         </w:rPr>
         <w:t>(</w:t>
       </w:r>
-      <w:hyperlink r:id="rId9" w:history="1">
+      <w:hyperlink r:id="rId10" w:history="1">
         <w:r>
           <w:rPr>
             <w:rStyle w:val="Hyperlink"/>
@@ -2047,7 +2022,25 @@
           <w:bCs/>
           <w:color w:val="auto"/>
         </w:rPr>
-        <w:t xml:space="preserve"> from manual control to level 2/3 autonomy by </w:t>
+        <w:t xml:space="preserve"> from manual control to level </w:t>
+      </w:r>
+      <w:proofErr w:type="gramStart"/>
+      <w:r>
+        <w:rPr>
+          <w:rFonts w:ascii="Garamond" w:hAnsi="Garamond"/>
+          <w:bCs/>
+          <w:color w:val="auto"/>
+        </w:rPr>
+        <w:t>2/3 autonomy</w:t>
+      </w:r>
+      <w:proofErr w:type="gramEnd"/>
+      <w:r>
+        <w:rPr>
+          <w:rFonts w:ascii="Garamond" w:hAnsi="Garamond"/>
+          <w:bCs/>
+          <w:color w:val="auto"/>
+        </w:rPr>
+        <w:t xml:space="preserve"> by </w:t>
       </w:r>
       <w:r>
         <w:rPr>
@@ -2473,7 +2466,25 @@
           <w:bCs/>
           <w:color w:val="auto"/>
         </w:rPr>
-        <w:t xml:space="preserve">15+ member </w:t>
+        <w:t>15</w:t>
+      </w:r>
+      <w:proofErr w:type="gramStart"/>
+      <w:r>
+        <w:rPr>
+          <w:rFonts w:ascii="Garamond" w:hAnsi="Garamond"/>
+          <w:bCs/>
+          <w:color w:val="auto"/>
+        </w:rPr>
+        <w:t>+ member</w:t>
+      </w:r>
+      <w:proofErr w:type="gramEnd"/>
+      <w:r>
+        <w:rPr>
+          <w:rFonts w:ascii="Garamond" w:hAnsi="Garamond"/>
+          <w:bCs/>
+          <w:color w:val="auto"/>
+        </w:rPr>
+        <w:t xml:space="preserve"> </w:t>
       </w:r>
       <w:proofErr w:type="spellStart"/>
       <w:r>
@@ -2941,7 +2952,7 @@
         </w:rPr>
         <w:t xml:space="preserve"> </w:t>
       </w:r>
-      <w:hyperlink r:id="rId10" w:history="1">
+      <w:hyperlink r:id="rId11" w:history="1">
         <w:r>
           <w:rPr>
             <w:rStyle w:val="Hyperlink"/>
@@ -3355,7 +3366,7 @@
 </file>
 
 <file path=word/endnotes.xml><?xml version="1.0" encoding="utf-8"?>
-<w:endnotes xmlns:wpc="http://schemas.microsoft.com/office/word/2010/wordprocessingCanvas" xmlns:cx="http://schemas.microsoft.com/office/drawing/2014/chartex" xmlns:cx1="http://schemas.microsoft.com/office/drawing/2015/9/8/chartex" xmlns:cx2="http://schemas.microsoft.com/office/drawing/2015/10/21/chartex" xmlns:cx3="http://schemas.microsoft.com/office/drawing/2016/5/9/chartex" xmlns:cx4="http://schemas.microsoft.com/office/drawing/2016/5/10/chartex" xmlns:cx5="http://schemas.microsoft.com/office/drawing/2016/5/11/chartex" xmlns:cx6="http://schemas.microsoft.com/office/drawing/2016/5/12/chartex" xmlns:cx7="http://schemas.microsoft.com/office/drawing/2016/5/13/chartex" xmlns:cx8="http://schemas.microsoft.com/office/drawing/2016/5/14/chartex" xmlns:mc="http://schemas.openxmlformats.org/markup-compatibility/2006" xmlns:aink="http://schemas.microsoft.com/office/drawing/2016/ink" xmlns:am3d="http://schemas.microsoft.com/office/drawing/2017/model3d" xmlns:o="urn:schemas-microsoft-com:office:office" xmlns:oel="http://schemas.microsoft.com/office/2019/extlst" xmlns:r="http://schemas.openxmlformats.org/officeDocument/2006/relationships" xmlns:m="http://schemas.openxmlformats.org/officeDocument/2006/math" xmlns:v="urn:schemas-microsoft-com:vml" xmlns:wp14="http://schemas.microsoft.com/office/word/2010/wordprocessingDrawing" xmlns:wp="http://schemas.openxmlformats.org/drawingml/2006/wordprocessingDrawing" xmlns:w10="urn:schemas-microsoft-com:office:word" xmlns:w="http://schemas.openxmlformats.org/wordprocessingml/2006/main" xmlns:w14="http://schemas.microsoft.com/office/word/2010/wordml" xmlns:w15="http://schemas.microsoft.com/office/word/2012/wordml" xmlns:w16cex="http://schemas.microsoft.com/office/word/2018/wordml/cex" xmlns:w16cid="http://schemas.microsoft.com/office/word/2016/wordml/cid" xmlns:w16="http://schemas.microsoft.com/office/word/2018/wordml" xmlns:w16sdtdh="http://schemas.microsoft.com/office/word/2020/wordml/sdtdatahash" xmlns:w16se="http://schemas.microsoft.com/office/word/2015/wordml/symex" xmlns:wpg="http://schemas.microsoft.com/office/word/2010/wordprocessingGroup" xmlns:wpi="http://schemas.microsoft.com/office/word/2010/wordprocessingInk" xmlns:wne="http://schemas.microsoft.com/office/word/2006/wordml" xmlns:wps="http://schemas.microsoft.com/office/word/2010/wordprocessingShape" mc:Ignorable="w14 w15 w16se w16cid w16 w16cex w16sdtdh wp14">
+<w:endnotes xmlns:wpc="http://schemas.microsoft.com/office/word/2010/wordprocessingCanvas" xmlns:mo="http://schemas.microsoft.com/office/mac/office/2008/main" xmlns:mc="http://schemas.openxmlformats.org/markup-compatibility/2006" xmlns:mv="urn:schemas-microsoft-com:mac:vml" xmlns:o="urn:schemas-microsoft-com:office:office" xmlns:r="http://schemas.openxmlformats.org/officeDocument/2006/relationships" xmlns:m="http://schemas.openxmlformats.org/officeDocument/2006/math" xmlns:v="urn:schemas-microsoft-com:vml" xmlns:wp14="http://schemas.microsoft.com/office/word/2010/wordprocessingDrawing" xmlns:wp="http://schemas.openxmlformats.org/drawingml/2006/wordprocessingDrawing" xmlns:w10="urn:schemas-microsoft-com:office:word" xmlns:w="http://schemas.openxmlformats.org/wordprocessingml/2006/main" xmlns:w14="http://schemas.microsoft.com/office/word/2010/wordml" xmlns:wpg="http://schemas.microsoft.com/office/word/2010/wordprocessingGroup" xmlns:wpi="http://schemas.microsoft.com/office/word/2010/wordprocessingInk" xmlns:wne="http://schemas.microsoft.com/office/word/2006/wordml" xmlns:wps="http://schemas.microsoft.com/office/word/2010/wordprocessingShape" mc:Ignorable="w14 wp14">
   <w:endnote w:type="separator" w:id="-1">
     <w:p>
       <w:r>
@@ -3374,7 +3385,7 @@
 </file>
 
 <file path=word/footnotes.xml><?xml version="1.0" encoding="utf-8"?>
-<w:footnotes xmlns:wpc="http://schemas.microsoft.com/office/word/2010/wordprocessingCanvas" xmlns:cx="http://schemas.microsoft.com/office/drawing/2014/chartex" xmlns:cx1="http://schemas.microsoft.com/office/drawing/2015/9/8/chartex" xmlns:cx2="http://schemas.microsoft.com/office/drawing/2015/10/21/chartex" xmlns:cx3="http://schemas.microsoft.com/office/drawing/2016/5/9/chartex" xmlns:cx4="http://schemas.microsoft.com/office/drawing/2016/5/10/chartex" xmlns:cx5="http://schemas.microsoft.com/office/drawing/2016/5/11/chartex" xmlns:cx6="http://schemas.microsoft.com/office/drawing/2016/5/12/chartex" xmlns:cx7="http://schemas.microsoft.com/office/drawing/2016/5/13/chartex" xmlns:cx8="http://schemas.microsoft.com/office/drawing/2016/5/14/chartex" xmlns:mc="http://schemas.openxmlformats.org/markup-compatibility/2006" xmlns:aink="http://schemas.microsoft.com/office/drawing/2016/ink" xmlns:am3d="http://schemas.microsoft.com/office/drawing/2017/model3d" xmlns:o="urn:schemas-microsoft-com:office:office" xmlns:oel="http://schemas.microsoft.com/office/2019/extlst" xmlns:r="http://schemas.openxmlformats.org/officeDocument/2006/relationships" xmlns:m="http://schemas.openxmlformats.org/officeDocument/2006/math" xmlns:v="urn:schemas-microsoft-com:vml" xmlns:wp14="http://schemas.microsoft.com/office/word/2010/wordprocessingDrawing" xmlns:wp="http://schemas.openxmlformats.org/drawingml/2006/wordprocessingDrawing" xmlns:w10="urn:schemas-microsoft-com:office:word" xmlns:w="http://schemas.openxmlformats.org/wordprocessingml/2006/main" xmlns:w14="http://schemas.microsoft.com/office/word/2010/wordml" xmlns:w15="http://schemas.microsoft.com/office/word/2012/wordml" xmlns:w16cex="http://schemas.microsoft.com/office/word/2018/wordml/cex" xmlns:w16cid="http://schemas.microsoft.com/office/word/2016/wordml/cid" xmlns:w16="http://schemas.microsoft.com/office/word/2018/wordml" xmlns:w16sdtdh="http://schemas.microsoft.com/office/word/2020/wordml/sdtdatahash" xmlns:w16se="http://schemas.microsoft.com/office/word/2015/wordml/symex" xmlns:wpg="http://schemas.microsoft.com/office/word/2010/wordprocessingGroup" xmlns:wpi="http://schemas.microsoft.com/office/word/2010/wordprocessingInk" xmlns:wne="http://schemas.microsoft.com/office/word/2006/wordml" xmlns:wps="http://schemas.microsoft.com/office/word/2010/wordprocessingShape" mc:Ignorable="w14 w15 w16se w16cid w16 w16cex w16sdtdh wp14">
+<w:footnotes xmlns:wpc="http://schemas.microsoft.com/office/word/2010/wordprocessingCanvas" xmlns:mo="http://schemas.microsoft.com/office/mac/office/2008/main" xmlns:mc="http://schemas.openxmlformats.org/markup-compatibility/2006" xmlns:mv="urn:schemas-microsoft-com:mac:vml" xmlns:o="urn:schemas-microsoft-com:office:office" xmlns:r="http://schemas.openxmlformats.org/officeDocument/2006/relationships" xmlns:m="http://schemas.openxmlformats.org/officeDocument/2006/math" xmlns:v="urn:schemas-microsoft-com:vml" xmlns:wp14="http://schemas.microsoft.com/office/word/2010/wordprocessingDrawing" xmlns:wp="http://schemas.openxmlformats.org/drawingml/2006/wordprocessingDrawing" xmlns:w10="urn:schemas-microsoft-com:office:word" xmlns:w="http://schemas.openxmlformats.org/wordprocessingml/2006/main" xmlns:w14="http://schemas.microsoft.com/office/word/2010/wordml" xmlns:wpg="http://schemas.microsoft.com/office/word/2010/wordprocessingGroup" xmlns:wpi="http://schemas.microsoft.com/office/word/2010/wordprocessingInk" xmlns:wne="http://schemas.microsoft.com/office/word/2006/wordml" xmlns:wps="http://schemas.microsoft.com/office/word/2010/wordprocessingShape" mc:Ignorable="w14 wp14">
   <w:footnote w:type="separator" w:id="-1">
     <w:p>
       <w:r>
@@ -3393,8 +3404,8 @@
 </file>
 
 <file path=word/numbering.xml><?xml version="1.0" encoding="utf-8"?>
-<w:numbering xmlns:wpc="http://schemas.microsoft.com/office/word/2010/wordprocessingCanvas" xmlns:cx="http://schemas.microsoft.com/office/drawing/2014/chartex" xmlns:cx1="http://schemas.microsoft.com/office/drawing/2015/9/8/chartex" xmlns:cx2="http://schemas.microsoft.com/office/drawing/2015/10/21/chartex" xmlns:cx3="http://schemas.microsoft.com/office/drawing/2016/5/9/chartex" xmlns:cx4="http://schemas.microsoft.com/office/drawing/2016/5/10/chartex" xmlns:cx5="http://schemas.microsoft.com/office/drawing/2016/5/11/chartex" xmlns:cx6="http://schemas.microsoft.com/office/drawing/2016/5/12/chartex" xmlns:cx7="http://schemas.microsoft.com/office/drawing/2016/5/13/chartex" xmlns:cx8="http://schemas.microsoft.com/office/drawing/2016/5/14/chartex" xmlns:mc="http://schemas.openxmlformats.org/markup-compatibility/2006" xmlns:aink="http://schemas.microsoft.com/office/drawing/2016/ink" xmlns:am3d="http://schemas.microsoft.com/office/drawing/2017/model3d" xmlns:o="urn:schemas-microsoft-com:office:office" xmlns:oel="http://schemas.microsoft.com/office/2019/extlst" xmlns:r="http://schemas.openxmlformats.org/officeDocument/2006/relationships" xmlns:m="http://schemas.openxmlformats.org/officeDocument/2006/math" xmlns:v="urn:schemas-microsoft-com:vml" xmlns:wp14="http://schemas.microsoft.com/office/word/2010/wordprocessingDrawing" xmlns:wp="http://schemas.openxmlformats.org/drawingml/2006/wordprocessingDrawing" xmlns:w10="urn:schemas-microsoft-com:office:word" xmlns:w="http://schemas.openxmlformats.org/wordprocessingml/2006/main" xmlns:w14="http://schemas.microsoft.com/office/word/2010/wordml" xmlns:w15="http://schemas.microsoft.com/office/word/2012/wordml" xmlns:w16cex="http://schemas.microsoft.com/office/word/2018/wordml/cex" xmlns:w16cid="http://schemas.microsoft.com/office/word/2016/wordml/cid" xmlns:w16="http://schemas.microsoft.com/office/word/2018/wordml" xmlns:w16sdtdh="http://schemas.microsoft.com/office/word/2020/wordml/sdtdatahash" xmlns:w16se="http://schemas.microsoft.com/office/word/2015/wordml/symex" xmlns:wpg="http://schemas.microsoft.com/office/word/2010/wordprocessingGroup" xmlns:wpi="http://schemas.microsoft.com/office/word/2010/wordprocessingInk" xmlns:wne="http://schemas.microsoft.com/office/word/2006/wordml" xmlns:wps="http://schemas.microsoft.com/office/word/2010/wordprocessingShape" mc:Ignorable="w14 w15 w16se w16cid w16 w16cex w16sdtdh wp14">
-  <w:abstractNum w:abstractNumId="0" w15:restartNumberingAfterBreak="0">
+<w:numbering xmlns:wpc="http://schemas.microsoft.com/office/word/2010/wordprocessingCanvas" xmlns:mo="http://schemas.microsoft.com/office/mac/office/2008/main" xmlns:mc="http://schemas.openxmlformats.org/markup-compatibility/2006" xmlns:mv="urn:schemas-microsoft-com:mac:vml" xmlns:o="urn:schemas-microsoft-com:office:office" xmlns:r="http://schemas.openxmlformats.org/officeDocument/2006/relationships" xmlns:m="http://schemas.openxmlformats.org/officeDocument/2006/math" xmlns:v="urn:schemas-microsoft-com:vml" xmlns:wp14="http://schemas.microsoft.com/office/word/2010/wordprocessingDrawing" xmlns:wp="http://schemas.openxmlformats.org/drawingml/2006/wordprocessingDrawing" xmlns:w10="urn:schemas-microsoft-com:office:word" xmlns:w="http://schemas.openxmlformats.org/wordprocessingml/2006/main" xmlns:w14="http://schemas.microsoft.com/office/word/2010/wordml" xmlns:wpg="http://schemas.microsoft.com/office/word/2010/wordprocessingGroup" xmlns:wpi="http://schemas.microsoft.com/office/word/2010/wordprocessingInk" xmlns:wne="http://schemas.microsoft.com/office/word/2006/wordml" xmlns:wps="http://schemas.microsoft.com/office/word/2010/wordprocessingShape" mc:Ignorable="w14 wp14">
+  <w:abstractNum w:abstractNumId="0">
     <w:nsid w:val="02C450BF"/>
     <w:multiLevelType w:val="hybridMultilevel"/>
     <w:tmpl w:val="E6D4DE38"/>
@@ -3507,7 +3518,7 @@
       </w:rPr>
     </w:lvl>
   </w:abstractNum>
-  <w:abstractNum w:abstractNumId="1" w15:restartNumberingAfterBreak="0">
+  <w:abstractNum w:abstractNumId="1">
     <w:nsid w:val="03347FBA"/>
     <w:multiLevelType w:val="hybridMultilevel"/>
     <w:tmpl w:val="8E62D0B0"/>
@@ -3620,7 +3631,7 @@
       </w:rPr>
     </w:lvl>
   </w:abstractNum>
-  <w:abstractNum w:abstractNumId="2" w15:restartNumberingAfterBreak="0">
+  <w:abstractNum w:abstractNumId="2">
     <w:nsid w:val="03A45FDC"/>
     <w:multiLevelType w:val="hybridMultilevel"/>
     <w:tmpl w:val="472AA1A8"/>
@@ -3735,7 +3746,7 @@
       </w:rPr>
     </w:lvl>
   </w:abstractNum>
-  <w:abstractNum w:abstractNumId="3" w15:restartNumberingAfterBreak="0">
+  <w:abstractNum w:abstractNumId="3">
     <w:nsid w:val="0DF47A2B"/>
     <w:multiLevelType w:val="hybridMultilevel"/>
     <w:tmpl w:val="1FA2E6A6"/>
@@ -3848,7 +3859,7 @@
       </w:rPr>
     </w:lvl>
   </w:abstractNum>
-  <w:abstractNum w:abstractNumId="4" w15:restartNumberingAfterBreak="0">
+  <w:abstractNum w:abstractNumId="4">
     <w:nsid w:val="0EA04415"/>
     <w:multiLevelType w:val="hybridMultilevel"/>
     <w:tmpl w:val="56FC76FC"/>
@@ -3961,7 +3972,7 @@
       </w:rPr>
     </w:lvl>
   </w:abstractNum>
-  <w:abstractNum w:abstractNumId="5" w15:restartNumberingAfterBreak="0">
+  <w:abstractNum w:abstractNumId="5">
     <w:nsid w:val="102F00BD"/>
     <w:multiLevelType w:val="hybridMultilevel"/>
     <w:tmpl w:val="F2E4AF16"/>
@@ -4074,7 +4085,7 @@
       </w:rPr>
     </w:lvl>
   </w:abstractNum>
-  <w:abstractNum w:abstractNumId="6" w15:restartNumberingAfterBreak="0">
+  <w:abstractNum w:abstractNumId="6">
     <w:nsid w:val="158C5A13"/>
     <w:multiLevelType w:val="hybridMultilevel"/>
     <w:tmpl w:val="C5943EF8"/>
@@ -4187,7 +4198,7 @@
       </w:rPr>
     </w:lvl>
   </w:abstractNum>
-  <w:abstractNum w:abstractNumId="7" w15:restartNumberingAfterBreak="0">
+  <w:abstractNum w:abstractNumId="7">
     <w:nsid w:val="232925DC"/>
     <w:multiLevelType w:val="multilevel"/>
     <w:tmpl w:val="76E82490"/>
@@ -4300,7 +4311,7 @@
       </w:rPr>
     </w:lvl>
   </w:abstractNum>
-  <w:abstractNum w:abstractNumId="8" w15:restartNumberingAfterBreak="0">
+  <w:abstractNum w:abstractNumId="8">
     <w:nsid w:val="29C65928"/>
     <w:multiLevelType w:val="hybridMultilevel"/>
     <w:tmpl w:val="D570E9FE"/>
@@ -4413,7 +4424,7 @@
       </w:rPr>
     </w:lvl>
   </w:abstractNum>
-  <w:abstractNum w:abstractNumId="9" w15:restartNumberingAfterBreak="0">
+  <w:abstractNum w:abstractNumId="9">
     <w:nsid w:val="2B662BD3"/>
     <w:multiLevelType w:val="hybridMultilevel"/>
     <w:tmpl w:val="06A8CB36"/>
@@ -4526,7 +4537,7 @@
       </w:rPr>
     </w:lvl>
   </w:abstractNum>
-  <w:abstractNum w:abstractNumId="10" w15:restartNumberingAfterBreak="0">
+  <w:abstractNum w:abstractNumId="10">
     <w:nsid w:val="308F1A09"/>
     <w:multiLevelType w:val="hybridMultilevel"/>
     <w:tmpl w:val="CBFC2DBC"/>
@@ -4639,7 +4650,7 @@
       </w:rPr>
     </w:lvl>
   </w:abstractNum>
-  <w:abstractNum w:abstractNumId="11" w15:restartNumberingAfterBreak="0">
+  <w:abstractNum w:abstractNumId="11">
     <w:nsid w:val="3FEE5AED"/>
     <w:multiLevelType w:val="hybridMultilevel"/>
     <w:tmpl w:val="F192217E"/>
@@ -4752,7 +4763,7 @@
       </w:rPr>
     </w:lvl>
   </w:abstractNum>
-  <w:abstractNum w:abstractNumId="12" w15:restartNumberingAfterBreak="0">
+  <w:abstractNum w:abstractNumId="12">
     <w:nsid w:val="40303FEF"/>
     <w:multiLevelType w:val="hybridMultilevel"/>
     <w:tmpl w:val="3E42D6B4"/>
@@ -4864,7 +4875,7 @@
       </w:rPr>
     </w:lvl>
   </w:abstractNum>
-  <w:abstractNum w:abstractNumId="13" w15:restartNumberingAfterBreak="0">
+  <w:abstractNum w:abstractNumId="13">
     <w:nsid w:val="568567E3"/>
     <w:multiLevelType w:val="hybridMultilevel"/>
     <w:tmpl w:val="56BAA7FA"/>
@@ -4977,7 +4988,7 @@
       </w:rPr>
     </w:lvl>
   </w:abstractNum>
-  <w:abstractNum w:abstractNumId="14" w15:restartNumberingAfterBreak="0">
+  <w:abstractNum w:abstractNumId="14">
     <w:nsid w:val="58061B6C"/>
     <w:multiLevelType w:val="hybridMultilevel"/>
     <w:tmpl w:val="4EB29636"/>
@@ -5090,7 +5101,7 @@
       </w:rPr>
     </w:lvl>
   </w:abstractNum>
-  <w:abstractNum w:abstractNumId="15" w15:restartNumberingAfterBreak="0">
+  <w:abstractNum w:abstractNumId="15">
     <w:nsid w:val="5F8E0D82"/>
     <w:multiLevelType w:val="hybridMultilevel"/>
     <w:tmpl w:val="DB1EB92A"/>
@@ -5203,7 +5214,7 @@
       </w:rPr>
     </w:lvl>
   </w:abstractNum>
-  <w:abstractNum w:abstractNumId="16" w15:restartNumberingAfterBreak="0">
+  <w:abstractNum w:abstractNumId="16">
     <w:nsid w:val="60EC7EEA"/>
     <w:multiLevelType w:val="hybridMultilevel"/>
     <w:tmpl w:val="5E56862A"/>
@@ -5316,7 +5327,7 @@
       </w:rPr>
     </w:lvl>
   </w:abstractNum>
-  <w:abstractNum w:abstractNumId="17" w15:restartNumberingAfterBreak="0">
+  <w:abstractNum w:abstractNumId="17">
     <w:nsid w:val="6FFA22F6"/>
     <w:multiLevelType w:val="multilevel"/>
     <w:tmpl w:val="EBACB3F4"/>
@@ -5429,7 +5440,7 @@
       </w:rPr>
     </w:lvl>
   </w:abstractNum>
-  <w:abstractNum w:abstractNumId="18" w15:restartNumberingAfterBreak="0">
+  <w:abstractNum w:abstractNumId="18">
     <w:nsid w:val="712E3FC5"/>
     <w:multiLevelType w:val="hybridMultilevel"/>
     <w:tmpl w:val="74043FCC"/>
@@ -5542,7 +5553,7 @@
       </w:rPr>
     </w:lvl>
   </w:abstractNum>
-  <w:abstractNum w:abstractNumId="19" w15:restartNumberingAfterBreak="0">
+  <w:abstractNum w:abstractNumId="19">
     <w:nsid w:val="728A5CAB"/>
     <w:multiLevelType w:val="hybridMultilevel"/>
     <w:tmpl w:val="92BEE96A"/>
@@ -5655,7 +5666,7 @@
       </w:rPr>
     </w:lvl>
   </w:abstractNum>
-  <w:abstractNum w:abstractNumId="20" w15:restartNumberingAfterBreak="0">
+  <w:abstractNum w:abstractNumId="20">
     <w:nsid w:val="738F1137"/>
     <w:multiLevelType w:val="hybridMultilevel"/>
     <w:tmpl w:val="45625344"/>
@@ -5768,74 +5779,74 @@
       </w:rPr>
     </w:lvl>
   </w:abstractNum>
-  <w:num w:numId="1" w16cid:durableId="136535289">
+  <w:num w:numId="1">
     <w:abstractNumId w:val="11"/>
   </w:num>
-  <w:num w:numId="2" w16cid:durableId="773599042">
+  <w:num w:numId="2">
     <w:abstractNumId w:val="16"/>
   </w:num>
-  <w:num w:numId="3" w16cid:durableId="1121075277">
+  <w:num w:numId="3">
     <w:abstractNumId w:val="14"/>
   </w:num>
-  <w:num w:numId="4" w16cid:durableId="1921672317">
+  <w:num w:numId="4">
     <w:abstractNumId w:val="13"/>
   </w:num>
-  <w:num w:numId="5" w16cid:durableId="1110442028">
+  <w:num w:numId="5">
     <w:abstractNumId w:val="20"/>
   </w:num>
-  <w:num w:numId="6" w16cid:durableId="727338790">
+  <w:num w:numId="6">
     <w:abstractNumId w:val="2"/>
   </w:num>
-  <w:num w:numId="7" w16cid:durableId="2142729663">
+  <w:num w:numId="7">
     <w:abstractNumId w:val="10"/>
   </w:num>
-  <w:num w:numId="8" w16cid:durableId="1849903283">
+  <w:num w:numId="8">
     <w:abstractNumId w:val="7"/>
   </w:num>
-  <w:num w:numId="9" w16cid:durableId="1097748916">
+  <w:num w:numId="9">
     <w:abstractNumId w:val="17"/>
   </w:num>
-  <w:num w:numId="10" w16cid:durableId="337076279">
+  <w:num w:numId="10">
     <w:abstractNumId w:val="19"/>
   </w:num>
-  <w:num w:numId="11" w16cid:durableId="1548486411">
+  <w:num w:numId="11">
     <w:abstractNumId w:val="0"/>
   </w:num>
-  <w:num w:numId="12" w16cid:durableId="509835729">
+  <w:num w:numId="12">
     <w:abstractNumId w:val="15"/>
   </w:num>
-  <w:num w:numId="13" w16cid:durableId="2141802782">
+  <w:num w:numId="13">
     <w:abstractNumId w:val="5"/>
   </w:num>
-  <w:num w:numId="14" w16cid:durableId="482628666">
+  <w:num w:numId="14">
     <w:abstractNumId w:val="4"/>
   </w:num>
-  <w:num w:numId="15" w16cid:durableId="1383287449">
+  <w:num w:numId="15">
     <w:abstractNumId w:val="3"/>
   </w:num>
-  <w:num w:numId="16" w16cid:durableId="171725662">
+  <w:num w:numId="16">
     <w:abstractNumId w:val="18"/>
   </w:num>
-  <w:num w:numId="17" w16cid:durableId="2017919187">
+  <w:num w:numId="17">
     <w:abstractNumId w:val="12"/>
   </w:num>
-  <w:num w:numId="18" w16cid:durableId="379716398">
+  <w:num w:numId="18">
     <w:abstractNumId w:val="6"/>
   </w:num>
-  <w:num w:numId="19" w16cid:durableId="269703979">
+  <w:num w:numId="19">
     <w:abstractNumId w:val="1"/>
   </w:num>
-  <w:num w:numId="20" w16cid:durableId="1723364337">
+  <w:num w:numId="20">
     <w:abstractNumId w:val="9"/>
   </w:num>
-  <w:num w:numId="21" w16cid:durableId="1094402891">
+  <w:num w:numId="21">
     <w:abstractNumId w:val="8"/>
   </w:num>
 </w:numbering>
 </file>
 
 <file path=word/styles.xml><?xml version="1.0" encoding="utf-8"?>
-<w:styles xmlns:mc="http://schemas.openxmlformats.org/markup-compatibility/2006" xmlns:r="http://schemas.openxmlformats.org/officeDocument/2006/relationships" xmlns:w="http://schemas.openxmlformats.org/wordprocessingml/2006/main" xmlns:w14="http://schemas.microsoft.com/office/word/2010/wordml" xmlns:w15="http://schemas.microsoft.com/office/word/2012/wordml" xmlns:w16cex="http://schemas.microsoft.com/office/word/2018/wordml/cex" xmlns:w16cid="http://schemas.microsoft.com/office/word/2016/wordml/cid" xmlns:w16="http://schemas.microsoft.com/office/word/2018/wordml" xmlns:w16sdtdh="http://schemas.microsoft.com/office/word/2020/wordml/sdtdatahash" xmlns:w16se="http://schemas.microsoft.com/office/word/2015/wordml/symex" mc:Ignorable="w14 w15 w16se w16cid w16 w16cex w16sdtdh">
+<w:styles xmlns:mc="http://schemas.openxmlformats.org/markup-compatibility/2006" xmlns:r="http://schemas.openxmlformats.org/officeDocument/2006/relationships" xmlns:w="http://schemas.openxmlformats.org/wordprocessingml/2006/main" xmlns:w14="http://schemas.microsoft.com/office/word/2010/wordml" mc:Ignorable="w14">
   <w:docDefaults>
     <w:rPrDefault>
       <w:rPr>
@@ -5847,381 +5858,153 @@
     </w:rPrDefault>
     <w:pPrDefault/>
   </w:docDefaults>
-  <w:latentStyles w:defLockedState="0" w:defUIPriority="99" w:defSemiHidden="0" w:defUnhideWhenUsed="0" w:defQFormat="0" w:count="376">
-    <w:lsdException w:name="Normal" w:uiPriority="0" w:qFormat="1"/>
-    <w:lsdException w:name="heading 1" w:uiPriority="9" w:qFormat="1"/>
-    <w:lsdException w:name="heading 2" w:semiHidden="1" w:uiPriority="9" w:unhideWhenUsed="1" w:qFormat="1"/>
-    <w:lsdException w:name="heading 3" w:semiHidden="1" w:uiPriority="9" w:unhideWhenUsed="1" w:qFormat="1"/>
-    <w:lsdException w:name="heading 4" w:semiHidden="1" w:uiPriority="9" w:unhideWhenUsed="1" w:qFormat="1"/>
-    <w:lsdException w:name="heading 5" w:semiHidden="1" w:uiPriority="9" w:unhideWhenUsed="1" w:qFormat="1"/>
-    <w:lsdException w:name="heading 6" w:semiHidden="1" w:uiPriority="9" w:unhideWhenUsed="1" w:qFormat="1"/>
-    <w:lsdException w:name="heading 7" w:semiHidden="1" w:uiPriority="9" w:unhideWhenUsed="1" w:qFormat="1"/>
-    <w:lsdException w:name="heading 8" w:semiHidden="1" w:uiPriority="9" w:unhideWhenUsed="1" w:qFormat="1"/>
-    <w:lsdException w:name="heading 9" w:semiHidden="1" w:uiPriority="9" w:unhideWhenUsed="1" w:qFormat="1"/>
-    <w:lsdException w:name="index 1" w:semiHidden="1" w:unhideWhenUsed="1"/>
-    <w:lsdException w:name="index 2" w:semiHidden="1" w:unhideWhenUsed="1"/>
-    <w:lsdException w:name="index 3" w:semiHidden="1" w:unhideWhenUsed="1"/>
-    <w:lsdException w:name="index 4" w:semiHidden="1" w:unhideWhenUsed="1"/>
-    <w:lsdException w:name="index 5" w:semiHidden="1" w:unhideWhenUsed="1"/>
-    <w:lsdException w:name="index 6" w:semiHidden="1" w:unhideWhenUsed="1"/>
-    <w:lsdException w:name="index 7" w:semiHidden="1" w:unhideWhenUsed="1"/>
-    <w:lsdException w:name="index 8" w:semiHidden="1" w:unhideWhenUsed="1"/>
-    <w:lsdException w:name="index 9" w:semiHidden="1" w:unhideWhenUsed="1"/>
-    <w:lsdException w:name="toc 1" w:semiHidden="1" w:uiPriority="39" w:unhideWhenUsed="1"/>
-    <w:lsdException w:name="toc 2" w:semiHidden="1" w:uiPriority="39" w:unhideWhenUsed="1"/>
-    <w:lsdException w:name="toc 3" w:semiHidden="1" w:uiPriority="39" w:unhideWhenUsed="1"/>
-    <w:lsdException w:name="toc 4" w:semiHidden="1" w:uiPriority="39" w:unhideWhenUsed="1"/>
-    <w:lsdException w:name="toc 5" w:semiHidden="1" w:uiPriority="39" w:unhideWhenUsed="1"/>
-    <w:lsdException w:name="toc 6" w:semiHidden="1" w:uiPriority="39" w:unhideWhenUsed="1"/>
-    <w:lsdException w:name="toc 7" w:semiHidden="1" w:uiPriority="39" w:unhideWhenUsed="1"/>
-    <w:lsdException w:name="toc 8" w:semiHidden="1" w:uiPriority="39" w:unhideWhenUsed="1"/>
-    <w:lsdException w:name="toc 9" w:semiHidden="1" w:uiPriority="39" w:unhideWhenUsed="1"/>
-    <w:lsdException w:name="Normal Indent" w:semiHidden="1" w:unhideWhenUsed="1"/>
-    <w:lsdException w:name="footnote text" w:semiHidden="1" w:unhideWhenUsed="1"/>
-    <w:lsdException w:name="annotation text" w:semiHidden="1" w:unhideWhenUsed="1"/>
-    <w:lsdException w:name="header" w:semiHidden="1" w:unhideWhenUsed="1"/>
-    <w:lsdException w:name="footer" w:semiHidden="1" w:unhideWhenUsed="1"/>
-    <w:lsdException w:name="index heading" w:semiHidden="1" w:unhideWhenUsed="1"/>
-    <w:lsdException w:name="caption" w:semiHidden="1" w:uiPriority="35" w:unhideWhenUsed="1" w:qFormat="1"/>
-    <w:lsdException w:name="table of figures" w:semiHidden="1" w:unhideWhenUsed="1"/>
-    <w:lsdException w:name="envelope address" w:semiHidden="1" w:unhideWhenUsed="1"/>
-    <w:lsdException w:name="envelope return" w:semiHidden="1" w:unhideWhenUsed="1"/>
-    <w:lsdException w:name="footnote reference" w:semiHidden="1" w:unhideWhenUsed="1"/>
-    <w:lsdException w:name="annotation reference" w:semiHidden="1" w:unhideWhenUsed="1"/>
-    <w:lsdException w:name="line number" w:semiHidden="1" w:unhideWhenUsed="1"/>
-    <w:lsdException w:name="page number" w:semiHidden="1" w:unhideWhenUsed="1"/>
-    <w:lsdException w:name="endnote reference" w:semiHidden="1" w:unhideWhenUsed="1"/>
-    <w:lsdException w:name="endnote text" w:semiHidden="1" w:unhideWhenUsed="1"/>
-    <w:lsdException w:name="table of authorities" w:semiHidden="1" w:unhideWhenUsed="1"/>
-    <w:lsdException w:name="macro" w:semiHidden="1" w:unhideWhenUsed="1"/>
-    <w:lsdException w:name="toa heading" w:semiHidden="1" w:unhideWhenUsed="1"/>
-    <w:lsdException w:name="List" w:semiHidden="1" w:unhideWhenUsed="1"/>
-    <w:lsdException w:name="List Bullet" w:semiHidden="1" w:unhideWhenUsed="1"/>
-    <w:lsdException w:name="List Number" w:semiHidden="1" w:unhideWhenUsed="1"/>
-    <w:lsdException w:name="List 2" w:semiHidden="1" w:unhideWhenUsed="1"/>
-    <w:lsdException w:name="List 3" w:semiHidden="1" w:unhideWhenUsed="1"/>
-    <w:lsdException w:name="List 4" w:semiHidden="1" w:unhideWhenUsed="1"/>
-    <w:lsdException w:name="List 5" w:semiHidden="1" w:unhideWhenUsed="1"/>
-    <w:lsdException w:name="List Bullet 2" w:semiHidden="1" w:unhideWhenUsed="1"/>
-    <w:lsdException w:name="List Bullet 3" w:semiHidden="1" w:unhideWhenUsed="1"/>
-    <w:lsdException w:name="List Bullet 4" w:semiHidden="1" w:unhideWhenUsed="1"/>
-    <w:lsdException w:name="List Bullet 5" w:semiHidden="1" w:unhideWhenUsed="1"/>
-    <w:lsdException w:name="List Number 2" w:semiHidden="1" w:unhideWhenUsed="1"/>
-    <w:lsdException w:name="List Number 3" w:semiHidden="1" w:unhideWhenUsed="1"/>
-    <w:lsdException w:name="List Number 4" w:semiHidden="1" w:unhideWhenUsed="1"/>
-    <w:lsdException w:name="List Number 5" w:semiHidden="1" w:unhideWhenUsed="1"/>
-    <w:lsdException w:name="Title" w:uiPriority="10" w:qFormat="1"/>
-    <w:lsdException w:name="Closing" w:semiHidden="1" w:unhideWhenUsed="1"/>
-    <w:lsdException w:name="Signature" w:semiHidden="1" w:unhideWhenUsed="1"/>
-    <w:lsdException w:name="Default Paragraph Font" w:semiHidden="1" w:uiPriority="1" w:unhideWhenUsed="1"/>
-    <w:lsdException w:name="Body Text" w:semiHidden="1" w:unhideWhenUsed="1"/>
-    <w:lsdException w:name="Body Text Indent" w:semiHidden="1" w:unhideWhenUsed="1"/>
-    <w:lsdException w:name="List Continue" w:semiHidden="1" w:unhideWhenUsed="1"/>
-    <w:lsdException w:name="List Continue 2" w:semiHidden="1" w:unhideWhenUsed="1"/>
-    <w:lsdException w:name="List Continue 3" w:semiHidden="1" w:unhideWhenUsed="1"/>
-    <w:lsdException w:name="List Continue 4" w:semiHidden="1" w:unhideWhenUsed="1"/>
-    <w:lsdException w:name="List Continue 5" w:semiHidden="1" w:unhideWhenUsed="1"/>
-    <w:lsdException w:name="Message Header" w:semiHidden="1" w:unhideWhenUsed="1"/>
-    <w:lsdException w:name="Subtitle" w:uiPriority="11" w:qFormat="1"/>
-    <w:lsdException w:name="Salutation" w:semiHidden="1" w:unhideWhenUsed="1"/>
-    <w:lsdException w:name="Date" w:semiHidden="1" w:unhideWhenUsed="1"/>
-    <w:lsdException w:name="Body Text First Indent" w:semiHidden="1" w:unhideWhenUsed="1"/>
-    <w:lsdException w:name="Body Text First Indent 2" w:semiHidden="1" w:unhideWhenUsed="1"/>
-    <w:lsdException w:name="Note Heading" w:semiHidden="1" w:unhideWhenUsed="1"/>
-    <w:lsdException w:name="Body Text 2" w:semiHidden="1" w:unhideWhenUsed="1"/>
-    <w:lsdException w:name="Body Text 3" w:semiHidden="1" w:unhideWhenUsed="1"/>
-    <w:lsdException w:name="Body Text Indent 2" w:semiHidden="1" w:unhideWhenUsed="1"/>
-    <w:lsdException w:name="Body Text Indent 3" w:semiHidden="1" w:unhideWhenUsed="1"/>
-    <w:lsdException w:name="Block Text" w:semiHidden="1" w:unhideWhenUsed="1"/>
-    <w:lsdException w:name="Hyperlink" w:semiHidden="1" w:unhideWhenUsed="1"/>
-    <w:lsdException w:name="FollowedHyperlink" w:semiHidden="1" w:unhideWhenUsed="1"/>
-    <w:lsdException w:name="Strong" w:uiPriority="22" w:qFormat="1"/>
-    <w:lsdException w:name="Emphasis" w:uiPriority="20" w:qFormat="1"/>
-    <w:lsdException w:name="Document Map" w:semiHidden="1" w:unhideWhenUsed="1"/>
-    <w:lsdException w:name="Plain Text" w:semiHidden="1" w:unhideWhenUsed="1"/>
-    <w:lsdException w:name="E-mail Signature" w:semiHidden="1" w:unhideWhenUsed="1"/>
-    <w:lsdException w:name="HTML Top of Form" w:semiHidden="1" w:unhideWhenUsed="1"/>
-    <w:lsdException w:name="HTML Bottom of Form" w:semiHidden="1" w:unhideWhenUsed="1"/>
-    <w:lsdException w:name="Normal (Web)" w:semiHidden="1" w:unhideWhenUsed="1"/>
-    <w:lsdException w:name="HTML Acronym" w:semiHidden="1" w:unhideWhenUsed="1"/>
-    <w:lsdException w:name="HTML Address" w:semiHidden="1" w:unhideWhenUsed="1"/>
-    <w:lsdException w:name="HTML Cite" w:semiHidden="1" w:unhideWhenUsed="1"/>
-    <w:lsdException w:name="HTML Code" w:semiHidden="1" w:unhideWhenUsed="1"/>
-    <w:lsdException w:name="HTML Definition" w:semiHidden="1" w:unhideWhenUsed="1"/>
-    <w:lsdException w:name="HTML Keyboard" w:semiHidden="1" w:unhideWhenUsed="1"/>
-    <w:lsdException w:name="HTML Preformatted" w:semiHidden="1" w:unhideWhenUsed="1"/>
-    <w:lsdException w:name="HTML Sample" w:semiHidden="1" w:unhideWhenUsed="1"/>
-    <w:lsdException w:name="HTML Typewriter" w:semiHidden="1" w:unhideWhenUsed="1"/>
-    <w:lsdException w:name="HTML Variable" w:semiHidden="1" w:unhideWhenUsed="1"/>
-    <w:lsdException w:name="Normal Table" w:semiHidden="1" w:unhideWhenUsed="1"/>
-    <w:lsdException w:name="annotation subject" w:semiHidden="1" w:unhideWhenUsed="1"/>
-    <w:lsdException w:name="No List" w:semiHidden="1" w:unhideWhenUsed="1"/>
-    <w:lsdException w:name="Outline List 1" w:semiHidden="1" w:unhideWhenUsed="1"/>
-    <w:lsdException w:name="Outline List 2" w:semiHidden="1" w:unhideWhenUsed="1"/>
-    <w:lsdException w:name="Outline List 3" w:semiHidden="1" w:unhideWhenUsed="1"/>
-    <w:lsdException w:name="Table Simple 1" w:semiHidden="1" w:unhideWhenUsed="1"/>
-    <w:lsdException w:name="Table Simple 2" w:semiHidden="1" w:unhideWhenUsed="1"/>
-    <w:lsdException w:name="Table Simple 3" w:semiHidden="1" w:unhideWhenUsed="1"/>
-    <w:lsdException w:name="Table Classic 1" w:semiHidden="1" w:unhideWhenUsed="1"/>
-    <w:lsdException w:name="Table Classic 2" w:semiHidden="1" w:unhideWhenUsed="1"/>
-    <w:lsdException w:name="Table Classic 3" w:semiHidden="1" w:unhideWhenUsed="1"/>
-    <w:lsdException w:name="Table Classic 4" w:semiHidden="1" w:unhideWhenUsed="1"/>
-    <w:lsdException w:name="Table Colorful 1" w:semiHidden="1" w:unhideWhenUsed="1"/>
-    <w:lsdException w:name="Table Colorful 2" w:semiHidden="1" w:unhideWhenUsed="1"/>
-    <w:lsdException w:name="Table Colorful 3" w:semiHidden="1" w:unhideWhenUsed="1"/>
-    <w:lsdException w:name="Table Columns 1" w:semiHidden="1" w:unhideWhenUsed="1"/>
-    <w:lsdException w:name="Table Columns 2" w:semiHidden="1" w:unhideWhenUsed="1"/>
-    <w:lsdException w:name="Table Columns 3" w:semiHidden="1" w:unhideWhenUsed="1"/>
-    <w:lsdException w:name="Table Columns 4" w:semiHidden="1" w:unhideWhenUsed="1"/>
-    <w:lsdException w:name="Table Columns 5" w:semiHidden="1" w:unhideWhenUsed="1"/>
-    <w:lsdException w:name="Table Grid 1" w:semiHidden="1" w:unhideWhenUsed="1"/>
-    <w:lsdException w:name="Table Grid 2" w:semiHidden="1" w:unhideWhenUsed="1"/>
-    <w:lsdException w:name="Table Grid 3" w:semiHidden="1" w:unhideWhenUsed="1"/>
-    <w:lsdException w:name="Table Grid 4" w:semiHidden="1" w:unhideWhenUsed="1"/>
-    <w:lsdException w:name="Table Grid 5" w:semiHidden="1" w:unhideWhenUsed="1"/>
-    <w:lsdException w:name="Table Grid 6" w:semiHidden="1" w:unhideWhenUsed="1"/>
-    <w:lsdException w:name="Table Grid 7" w:semiHidden="1" w:unhideWhenUsed="1"/>
-    <w:lsdException w:name="Table Grid 8" w:semiHidden="1" w:unhideWhenUsed="1"/>
-    <w:lsdException w:name="Table List 1" w:semiHidden="1" w:unhideWhenUsed="1"/>
-    <w:lsdException w:name="Table List 2" w:semiHidden="1" w:unhideWhenUsed="1"/>
-    <w:lsdException w:name="Table List 3" w:semiHidden="1" w:unhideWhenUsed="1"/>
-    <w:lsdException w:name="Table List 4" w:semiHidden="1" w:unhideWhenUsed="1"/>
-    <w:lsdException w:name="Table List 5" w:semiHidden="1" w:unhideWhenUsed="1"/>
-    <w:lsdException w:name="Table List 6" w:semiHidden="1" w:unhideWhenUsed="1"/>
-    <w:lsdException w:name="Table List 7" w:semiHidden="1" w:unhideWhenUsed="1"/>
-    <w:lsdException w:name="Table List 8" w:semiHidden="1" w:unhideWhenUsed="1"/>
-    <w:lsdException w:name="Table 3D effects 1" w:semiHidden="1" w:unhideWhenUsed="1"/>
-    <w:lsdException w:name="Table 3D effects 2" w:semiHidden="1" w:unhideWhenUsed="1"/>
-    <w:lsdException w:name="Table 3D effects 3" w:semiHidden="1" w:unhideWhenUsed="1"/>
-    <w:lsdException w:name="Table Contemporary" w:semiHidden="1" w:unhideWhenUsed="1"/>
-    <w:lsdException w:name="Table Elegant" w:semiHidden="1" w:unhideWhenUsed="1"/>
-    <w:lsdException w:name="Table Professional" w:semiHidden="1" w:unhideWhenUsed="1"/>
-    <w:lsdException w:name="Table Subtle 1" w:semiHidden="1" w:unhideWhenUsed="1"/>
-    <w:lsdException w:name="Table Subtle 2" w:semiHidden="1" w:unhideWhenUsed="1"/>
-    <w:lsdException w:name="Table Web 1" w:semiHidden="1" w:unhideWhenUsed="1"/>
-    <w:lsdException w:name="Table Web 2" w:semiHidden="1" w:unhideWhenUsed="1"/>
-    <w:lsdException w:name="Table Web 3" w:semiHidden="1" w:unhideWhenUsed="1"/>
-    <w:lsdException w:name="Balloon Text" w:semiHidden="1" w:unhideWhenUsed="1"/>
-    <w:lsdException w:name="Table Grid" w:uiPriority="59"/>
-    <w:lsdException w:name="Table Theme" w:semiHidden="1" w:unhideWhenUsed="1"/>
-    <w:lsdException w:name="Placeholder Text" w:semiHidden="1"/>
-    <w:lsdException w:name="No Spacing" w:uiPriority="1" w:qFormat="1"/>
-    <w:lsdException w:name="Light Shading" w:uiPriority="60"/>
-    <w:lsdException w:name="Light List" w:uiPriority="61"/>
-    <w:lsdException w:name="Light Grid" w:uiPriority="62"/>
-    <w:lsdException w:name="Medium Shading 1" w:uiPriority="63"/>
-    <w:lsdException w:name="Medium Shading 2" w:uiPriority="64"/>
-    <w:lsdException w:name="Medium List 1" w:uiPriority="65"/>
-    <w:lsdException w:name="Medium List 2" w:uiPriority="66"/>
-    <w:lsdException w:name="Medium Grid 1" w:uiPriority="67"/>
-    <w:lsdException w:name="Medium Grid 2" w:uiPriority="68"/>
-    <w:lsdException w:name="Medium Grid 3" w:uiPriority="69"/>
-    <w:lsdException w:name="Dark List" w:uiPriority="70"/>
-    <w:lsdException w:name="Colorful Shading" w:uiPriority="71"/>
-    <w:lsdException w:name="Colorful List" w:uiPriority="72"/>
-    <w:lsdException w:name="Colorful Grid" w:uiPriority="73"/>
-    <w:lsdException w:name="Light Shading Accent 1" w:uiPriority="60"/>
-    <w:lsdException w:name="Light List Accent 1" w:uiPriority="61"/>
-    <w:lsdException w:name="Light Grid Accent 1" w:uiPriority="62"/>
-    <w:lsdException w:name="Medium Shading 1 Accent 1" w:uiPriority="63"/>
-    <w:lsdException w:name="Medium Shading 2 Accent 1" w:uiPriority="64"/>
-    <w:lsdException w:name="Medium List 1 Accent 1" w:uiPriority="65"/>
-    <w:lsdException w:name="Revision" w:semiHidden="1"/>
-    <w:lsdException w:name="List Paragraph" w:uiPriority="34" w:qFormat="1"/>
-    <w:lsdException w:name="Quote" w:uiPriority="29" w:qFormat="1"/>
-    <w:lsdException w:name="Intense Quote" w:uiPriority="30" w:qFormat="1"/>
-    <w:lsdException w:name="Medium List 2 Accent 1" w:uiPriority="66"/>
-    <w:lsdException w:name="Medium Grid 1 Accent 1" w:uiPriority="67"/>
-    <w:lsdException w:name="Medium Grid 2 Accent 1" w:uiPriority="68"/>
-    <w:lsdException w:name="Medium Grid 3 Accent 1" w:uiPriority="69"/>
-    <w:lsdException w:name="Dark List Accent 1" w:uiPriority="70"/>
-    <w:lsdException w:name="Colorful Shading Accent 1" w:uiPriority="71"/>
-    <w:lsdException w:name="Colorful List Accent 1" w:uiPriority="72"/>
-    <w:lsdException w:name="Colorful Grid Accent 1" w:uiPriority="73"/>
-    <w:lsdException w:name="Light Shading Accent 2" w:uiPriority="60"/>
-    <w:lsdException w:name="Light List Accent 2" w:uiPriority="61"/>
-    <w:lsdException w:name="Light Grid Accent 2" w:uiPriority="62"/>
-    <w:lsdException w:name="Medium Shading 1 Accent 2" w:uiPriority="63"/>
-    <w:lsdException w:name="Medium Shading 2 Accent 2" w:uiPriority="64"/>
-    <w:lsdException w:name="Medium List 1 Accent 2" w:uiPriority="65"/>
-    <w:lsdException w:name="Medium List 2 Accent 2" w:uiPriority="66"/>
-    <w:lsdException w:name="Medium Grid 1 Accent 2" w:uiPriority="67"/>
-    <w:lsdException w:name="Medium Grid 2 Accent 2" w:uiPriority="68"/>
-    <w:lsdException w:name="Medium Grid 3 Accent 2" w:uiPriority="69"/>
-    <w:lsdException w:name="Dark List Accent 2" w:uiPriority="70"/>
-    <w:lsdException w:name="Colorful Shading Accent 2" w:uiPriority="71"/>
-    <w:lsdException w:name="Colorful List Accent 2" w:uiPriority="72"/>
-    <w:lsdException w:name="Colorful Grid Accent 2" w:uiPriority="73"/>
-    <w:lsdException w:name="Light Shading Accent 3" w:uiPriority="60"/>
-    <w:lsdException w:name="Light List Accent 3" w:uiPriority="61"/>
-    <w:lsdException w:name="Light Grid Accent 3" w:uiPriority="62"/>
-    <w:lsdException w:name="Medium Shading 1 Accent 3" w:uiPriority="63"/>
-    <w:lsdException w:name="Medium Shading 2 Accent 3" w:uiPriority="64"/>
-    <w:lsdException w:name="Medium List 1 Accent 3" w:uiPriority="65"/>
-    <w:lsdException w:name="Medium List 2 Accent 3" w:uiPriority="66"/>
-    <w:lsdException w:name="Medium Grid 1 Accent 3" w:uiPriority="67"/>
-    <w:lsdException w:name="Medium Grid 2 Accent 3" w:uiPriority="68"/>
-    <w:lsdException w:name="Medium Grid 3 Accent 3" w:uiPriority="69"/>
-    <w:lsdException w:name="Dark List Accent 3" w:uiPriority="70"/>
-    <w:lsdException w:name="Colorful Shading Accent 3" w:uiPriority="71"/>
-    <w:lsdException w:name="Colorful List Accent 3" w:uiPriority="72"/>
-    <w:lsdException w:name="Colorful Grid Accent 3" w:uiPriority="73"/>
-    <w:lsdException w:name="Light Shading Accent 4" w:uiPriority="60"/>
-    <w:lsdException w:name="Light List Accent 4" w:uiPriority="61"/>
-    <w:lsdException w:name="Light Grid Accent 4" w:uiPriority="62"/>
-    <w:lsdException w:name="Medium Shading 1 Accent 4" w:uiPriority="63"/>
-    <w:lsdException w:name="Medium Shading 2 Accent 4" w:uiPriority="64"/>
-    <w:lsdException w:name="Medium List 1 Accent 4" w:uiPriority="65"/>
-    <w:lsdException w:name="Medium List 2 Accent 4" w:uiPriority="66"/>
-    <w:lsdException w:name="Medium Grid 1 Accent 4" w:uiPriority="67"/>
-    <w:lsdException w:name="Medium Grid 2 Accent 4" w:uiPriority="68"/>
-    <w:lsdException w:name="Medium Grid 3 Accent 4" w:uiPriority="69"/>
-    <w:lsdException w:name="Dark List Accent 4" w:uiPriority="70"/>
-    <w:lsdException w:name="Colorful Shading Accent 4" w:uiPriority="71"/>
-    <w:lsdException w:name="Colorful List Accent 4" w:uiPriority="72"/>
-    <w:lsdException w:name="Colorful Grid Accent 4" w:uiPriority="73"/>
-    <w:lsdException w:name="Light Shading Accent 5" w:uiPriority="60"/>
-    <w:lsdException w:name="Light List Accent 5" w:uiPriority="61"/>
-    <w:lsdException w:name="Light Grid Accent 5" w:uiPriority="62"/>
-    <w:lsdException w:name="Medium Shading 1 Accent 5" w:uiPriority="63"/>
-    <w:lsdException w:name="Medium Shading 2 Accent 5" w:uiPriority="64"/>
-    <w:lsdException w:name="Medium List 1 Accent 5" w:uiPriority="65"/>
-    <w:lsdException w:name="Medium List 2 Accent 5" w:uiPriority="66"/>
-    <w:lsdException w:name="Medium Grid 1 Accent 5" w:uiPriority="67"/>
-    <w:lsdException w:name="Medium Grid 2 Accent 5" w:uiPriority="68"/>
-    <w:lsdException w:name="Medium Grid 3 Accent 5" w:uiPriority="69"/>
-    <w:lsdException w:name="Dark List Accent 5" w:uiPriority="70"/>
-    <w:lsdException w:name="Colorful Shading Accent 5" w:uiPriority="71"/>
-    <w:lsdException w:name="Colorful List Accent 5" w:uiPriority="72"/>
-    <w:lsdException w:name="Colorful Grid Accent 5" w:uiPriority="73"/>
-    <w:lsdException w:name="Light Shading Accent 6" w:uiPriority="60"/>
-    <w:lsdException w:name="Light List Accent 6" w:uiPriority="61"/>
-    <w:lsdException w:name="Light Grid Accent 6" w:uiPriority="62"/>
-    <w:lsdException w:name="Medium Shading 1 Accent 6" w:uiPriority="63"/>
-    <w:lsdException w:name="Medium Shading 2 Accent 6" w:uiPriority="64"/>
-    <w:lsdException w:name="Medium List 1 Accent 6" w:uiPriority="65"/>
-    <w:lsdException w:name="Medium List 2 Accent 6" w:uiPriority="66"/>
-    <w:lsdException w:name="Medium Grid 1 Accent 6" w:uiPriority="67"/>
-    <w:lsdException w:name="Medium Grid 2 Accent 6" w:uiPriority="68"/>
-    <w:lsdException w:name="Medium Grid 3 Accent 6" w:uiPriority="69"/>
-    <w:lsdException w:name="Dark List Accent 6" w:uiPriority="70"/>
-    <w:lsdException w:name="Colorful Shading Accent 6" w:uiPriority="71"/>
-    <w:lsdException w:name="Colorful List Accent 6" w:uiPriority="72"/>
-    <w:lsdException w:name="Colorful Grid Accent 6" w:uiPriority="73"/>
-    <w:lsdException w:name="Subtle Emphasis" w:uiPriority="19" w:qFormat="1"/>
-    <w:lsdException w:name="Intense Emphasis" w:uiPriority="21" w:qFormat="1"/>
-    <w:lsdException w:name="Subtle Reference" w:uiPriority="31" w:qFormat="1"/>
-    <w:lsdException w:name="Intense Reference" w:uiPriority="32" w:qFormat="1"/>
-    <w:lsdException w:name="Book Title" w:uiPriority="33" w:qFormat="1"/>
-    <w:lsdException w:name="Bibliography" w:semiHidden="1" w:uiPriority="37" w:unhideWhenUsed="1"/>
-    <w:lsdException w:name="TOC Heading" w:semiHidden="1" w:uiPriority="39" w:unhideWhenUsed="1" w:qFormat="1"/>
-    <w:lsdException w:name="Plain Table 1" w:uiPriority="41"/>
-    <w:lsdException w:name="Plain Table 2" w:uiPriority="42"/>
-    <w:lsdException w:name="Plain Table 3" w:uiPriority="43"/>
-    <w:lsdException w:name="Plain Table 4" w:uiPriority="44"/>
-    <w:lsdException w:name="Plain Table 5" w:uiPriority="45"/>
-    <w:lsdException w:name="Grid Table Light" w:uiPriority="40"/>
-    <w:lsdException w:name="Grid Table 1 Light" w:uiPriority="46"/>
-    <w:lsdException w:name="Grid Table 2" w:uiPriority="47"/>
-    <w:lsdException w:name="Grid Table 3" w:uiPriority="48"/>
-    <w:lsdException w:name="Grid Table 4" w:uiPriority="49"/>
-    <w:lsdException w:name="Grid Table 5 Dark" w:uiPriority="50"/>
-    <w:lsdException w:name="Grid Table 6 Colorful" w:uiPriority="51"/>
-    <w:lsdException w:name="Grid Table 7 Colorful" w:uiPriority="52"/>
-    <w:lsdException w:name="Grid Table 1 Light Accent 1" w:uiPriority="46"/>
-    <w:lsdException w:name="Grid Table 2 Accent 1" w:uiPriority="47"/>
-    <w:lsdException w:name="Grid Table 3 Accent 1" w:uiPriority="48"/>
-    <w:lsdException w:name="Grid Table 4 Accent 1" w:uiPriority="49"/>
-    <w:lsdException w:name="Grid Table 5 Dark Accent 1" w:uiPriority="50"/>
-    <w:lsdException w:name="Grid Table 6 Colorful Accent 1" w:uiPriority="51"/>
-    <w:lsdException w:name="Grid Table 7 Colorful Accent 1" w:uiPriority="52"/>
-    <w:lsdException w:name="Grid Table 1 Light Accent 2" w:uiPriority="46"/>
-    <w:lsdException w:name="Grid Table 2 Accent 2" w:uiPriority="47"/>
-    <w:lsdException w:name="Grid Table 3 Accent 2" w:uiPriority="48"/>
-    <w:lsdException w:name="Grid Table 4 Accent 2" w:uiPriority="49"/>
-    <w:lsdException w:name="Grid Table 5 Dark Accent 2" w:uiPriority="50"/>
-    <w:lsdException w:name="Grid Table 6 Colorful Accent 2" w:uiPriority="51"/>
-    <w:lsdException w:name="Grid Table 7 Colorful Accent 2" w:uiPriority="52"/>
-    <w:lsdException w:name="Grid Table 1 Light Accent 3" w:uiPriority="46"/>
-    <w:lsdException w:name="Grid Table 2 Accent 3" w:uiPriority="47"/>
-    <w:lsdException w:name="Grid Table 3 Accent 3" w:uiPriority="48"/>
-    <w:lsdException w:name="Grid Table 4 Accent 3" w:uiPriority="49"/>
-    <w:lsdException w:name="Grid Table 5 Dark Accent 3" w:uiPriority="50"/>
-    <w:lsdException w:name="Grid Table 6 Colorful Accent 3" w:uiPriority="51"/>
-    <w:lsdException w:name="Grid Table 7 Colorful Accent 3" w:uiPriority="52"/>
-    <w:lsdException w:name="Grid Table 1 Light Accent 4" w:uiPriority="46"/>
-    <w:lsdException w:name="Grid Table 2 Accent 4" w:uiPriority="47"/>
-    <w:lsdException w:name="Grid Table 3 Accent 4" w:uiPriority="48"/>
-    <w:lsdException w:name="Grid Table 4 Accent 4" w:uiPriority="49"/>
-    <w:lsdException w:name="Grid Table 5 Dark Accent 4" w:uiPriority="50"/>
-    <w:lsdException w:name="Grid Table 6 Colorful Accent 4" w:uiPriority="51"/>
-    <w:lsdException w:name="Grid Table 7 Colorful Accent 4" w:uiPriority="52"/>
-    <w:lsdException w:name="Grid Table 1 Light Accent 5" w:uiPriority="46"/>
-    <w:lsdException w:name="Grid Table 2 Accent 5" w:uiPriority="47"/>
-    <w:lsdException w:name="Grid Table 3 Accent 5" w:uiPriority="48"/>
-    <w:lsdException w:name="Grid Table 4 Accent 5" w:uiPriority="49"/>
-    <w:lsdException w:name="Grid Table 5 Dark Accent 5" w:uiPriority="50"/>
-    <w:lsdException w:name="Grid Table 6 Colorful Accent 5" w:uiPriority="51"/>
-    <w:lsdException w:name="Grid Table 7 Colorful Accent 5" w:uiPriority="52"/>
-    <w:lsdException w:name="Grid Table 1 Light Accent 6" w:uiPriority="46"/>
-    <w:lsdException w:name="Grid Table 2 Accent 6" w:uiPriority="47"/>
-    <w:lsdException w:name="Grid Table 3 Accent 6" w:uiPriority="48"/>
-    <w:lsdException w:name="Grid Table 4 Accent 6" w:uiPriority="49"/>
-    <w:lsdException w:name="Grid Table 5 Dark Accent 6" w:uiPriority="50"/>
-    <w:lsdException w:name="Grid Table 6 Colorful Accent 6" w:uiPriority="51"/>
-    <w:lsdException w:name="Grid Table 7 Colorful Accent 6" w:uiPriority="52"/>
-    <w:lsdException w:name="List Table 1 Light" w:uiPriority="46"/>
-    <w:lsdException w:name="List Table 2" w:uiPriority="47"/>
-    <w:lsdException w:name="List Table 3" w:uiPriority="48"/>
-    <w:lsdException w:name="List Table 4" w:uiPriority="49"/>
-    <w:lsdException w:name="List Table 5 Dark" w:uiPriority="50"/>
-    <w:lsdException w:name="List Table 6 Colorful" w:uiPriority="51"/>
-    <w:lsdException w:name="List Table 7 Colorful" w:uiPriority="52"/>
-    <w:lsdException w:name="List Table 1 Light Accent 1" w:uiPriority="46"/>
-    <w:lsdException w:name="List Table 2 Accent 1" w:uiPriority="47"/>
-    <w:lsdException w:name="List Table 3 Accent 1" w:uiPriority="48"/>
-    <w:lsdException w:name="List Table 4 Accent 1" w:uiPriority="49"/>
-    <w:lsdException w:name="List Table 5 Dark Accent 1" w:uiPriority="50"/>
-    <w:lsdException w:name="List Table 6 Colorful Accent 1" w:uiPriority="51"/>
-    <w:lsdException w:name="List Table 7 Colorful Accent 1" w:uiPriority="52"/>
-    <w:lsdException w:name="List Table 1 Light Accent 2" w:uiPriority="46"/>
-    <w:lsdException w:name="List Table 2 Accent 2" w:uiPriority="47"/>
-    <w:lsdException w:name="List Table 3 Accent 2" w:uiPriority="48"/>
-    <w:lsdException w:name="List Table 4 Accent 2" w:uiPriority="49"/>
-    <w:lsdException w:name="List Table 5 Dark Accent 2" w:uiPriority="50"/>
-    <w:lsdException w:name="List Table 6 Colorful Accent 2" w:uiPriority="51"/>
-    <w:lsdException w:name="List Table 7 Colorful Accent 2" w:uiPriority="52"/>
-    <w:lsdException w:name="List Table 1 Light Accent 3" w:uiPriority="46"/>
-    <w:lsdException w:name="List Table 2 Accent 3" w:uiPriority="47"/>
-    <w:lsdException w:name="List Table 3 Accent 3" w:uiPriority="48"/>
-    <w:lsdException w:name="List Table 4 Accent 3" w:uiPriority="49"/>
-    <w:lsdException w:name="List Table 5 Dark Accent 3" w:uiPriority="50"/>
-    <w:lsdException w:name="List Table 6 Colorful Accent 3" w:uiPriority="51"/>
-    <w:lsdException w:name="List Table 7 Colorful Accent 3" w:uiPriority="52"/>
-    <w:lsdException w:name="List Table 1 Light Accent 4" w:uiPriority="46"/>
-    <w:lsdException w:name="List Table 2 Accent 4" w:uiPriority="47"/>
-    <w:lsdException w:name="List Table 3 Accent 4" w:uiPriority="48"/>
-    <w:lsdException w:name="List Table 4 Accent 4" w:uiPriority="49"/>
-    <w:lsdException w:name="List Table 5 Dark Accent 4" w:uiPriority="50"/>
-    <w:lsdException w:name="List Table 6 Colorful Accent 4" w:uiPriority="51"/>
-    <w:lsdException w:name="List Table 7 Colorful Accent 4" w:uiPriority="52"/>
-    <w:lsdException w:name="List Table 1 Light Accent 5" w:uiPriority="46"/>
-    <w:lsdException w:name="List Table 2 Accent 5" w:uiPriority="47"/>
-    <w:lsdException w:name="List Table 3 Accent 5" w:uiPriority="48"/>
-    <w:lsdException w:name="List Table 4 Accent 5" w:uiPriority="49"/>
-    <w:lsdException w:name="List Table 5 Dark Accent 5" w:uiPriority="50"/>
-    <w:lsdException w:name="List Table 6 Colorful Accent 5" w:uiPriority="51"/>
-    <w:lsdException w:name="List Table 7 Colorful Accent 5" w:uiPriority="52"/>
-    <w:lsdException w:name="List Table 1 Light Accent 6" w:uiPriority="46"/>
-    <w:lsdException w:name="List Table 2 Accent 6" w:uiPriority="47"/>
-    <w:lsdException w:name="List Table 3 Accent 6" w:uiPriority="48"/>
-    <w:lsdException w:name="List Table 4 Accent 6" w:uiPriority="49"/>
-    <w:lsdException w:name="List Table 5 Dark Accent 6" w:uiPriority="50"/>
-    <w:lsdException w:name="List Table 6 Colorful Accent 6" w:uiPriority="51"/>
-    <w:lsdException w:name="List Table 7 Colorful Accent 6" w:uiPriority="52"/>
-    <w:lsdException w:name="Mention" w:semiHidden="1" w:unhideWhenUsed="1"/>
-    <w:lsdException w:name="Smart Hyperlink" w:semiHidden="1" w:unhideWhenUsed="1"/>
-    <w:lsdException w:name="Smart Link" w:semiHidden="1" w:unhideWhenUsed="1"/>
+  <w:latentStyles w:defLockedState="0" w:defUIPriority="99" w:defSemiHidden="1" w:defUnhideWhenUsed="1" w:defQFormat="0" w:count="276">
+    <w:lsdException w:name="Normal" w:semiHidden="0" w:uiPriority="0" w:unhideWhenUsed="0" w:qFormat="1"/>
+    <w:lsdException w:name="heading 1" w:semiHidden="0" w:uiPriority="9" w:unhideWhenUsed="0" w:qFormat="1"/>
+    <w:lsdException w:name="heading 2" w:uiPriority="9" w:qFormat="1"/>
+    <w:lsdException w:name="heading 3" w:uiPriority="9" w:qFormat="1"/>
+    <w:lsdException w:name="heading 4" w:uiPriority="9" w:qFormat="1"/>
+    <w:lsdException w:name="heading 5" w:uiPriority="9" w:qFormat="1"/>
+    <w:lsdException w:name="heading 6" w:uiPriority="9" w:qFormat="1"/>
+    <w:lsdException w:name="heading 7" w:uiPriority="9" w:qFormat="1"/>
+    <w:lsdException w:name="heading 8" w:uiPriority="9" w:qFormat="1"/>
+    <w:lsdException w:name="heading 9" w:uiPriority="9" w:qFormat="1"/>
+    <w:lsdException w:name="toc 1" w:uiPriority="39"/>
+    <w:lsdException w:name="toc 2" w:uiPriority="39"/>
+    <w:lsdException w:name="toc 3" w:uiPriority="39"/>
+    <w:lsdException w:name="toc 4" w:uiPriority="39"/>
+    <w:lsdException w:name="toc 5" w:uiPriority="39"/>
+    <w:lsdException w:name="toc 6" w:uiPriority="39"/>
+    <w:lsdException w:name="toc 7" w:uiPriority="39"/>
+    <w:lsdException w:name="toc 8" w:uiPriority="39"/>
+    <w:lsdException w:name="toc 9" w:uiPriority="39"/>
+    <w:lsdException w:name="caption" w:uiPriority="35" w:qFormat="1"/>
+    <w:lsdException w:name="Title" w:semiHidden="0" w:uiPriority="10" w:unhideWhenUsed="0" w:qFormat="1"/>
+    <w:lsdException w:name="Default Paragraph Font" w:uiPriority="1"/>
+    <w:lsdException w:name="Subtitle" w:semiHidden="0" w:uiPriority="11" w:unhideWhenUsed="0" w:qFormat="1"/>
+    <w:lsdException w:name="Strong" w:semiHidden="0" w:uiPriority="22" w:unhideWhenUsed="0" w:qFormat="1"/>
+    <w:lsdException w:name="Emphasis" w:semiHidden="0" w:uiPriority="20" w:unhideWhenUsed="0" w:qFormat="1"/>
+    <w:lsdException w:name="Table Grid" w:semiHidden="0" w:uiPriority="59" w:unhideWhenUsed="0"/>
+    <w:lsdException w:name="Note Level 1" w:semiHidden="0" w:unhideWhenUsed="0"/>
+    <w:lsdException w:name="Note Level 2" w:semiHidden="0" w:unhideWhenUsed="0"/>
+    <w:lsdException w:name="Note Level 3" w:semiHidden="0" w:unhideWhenUsed="0"/>
+    <w:lsdException w:name="Note Level 4" w:semiHidden="0" w:unhideWhenUsed="0"/>
+    <w:lsdException w:name="Note Level 5" w:semiHidden="0" w:unhideWhenUsed="0"/>
+    <w:lsdException w:name="Note Level 6" w:semiHidden="0" w:unhideWhenUsed="0"/>
+    <w:lsdException w:name="Note Level 7" w:semiHidden="0" w:unhideWhenUsed="0"/>
+    <w:lsdException w:name="Note Level 8" w:semiHidden="0" w:unhideWhenUsed="0"/>
+    <w:lsdException w:name="Note Level 9" w:semiHidden="0" w:unhideWhenUsed="0"/>
+    <w:lsdException w:name="Placeholder Text" w:unhideWhenUsed="0"/>
+    <w:lsdException w:name="No Spacing" w:semiHidden="0" w:uiPriority="1" w:unhideWhenUsed="0" w:qFormat="1"/>
+    <w:lsdException w:name="Light Shading" w:semiHidden="0" w:uiPriority="60" w:unhideWhenUsed="0"/>
+    <w:lsdException w:name="Light List" w:semiHidden="0" w:uiPriority="61" w:unhideWhenUsed="0"/>
+    <w:lsdException w:name="Light Grid" w:semiHidden="0" w:uiPriority="62" w:unhideWhenUsed="0"/>
+    <w:lsdException w:name="Medium Shading 1" w:semiHidden="0" w:uiPriority="63" w:unhideWhenUsed="0"/>
+    <w:lsdException w:name="Medium Shading 2" w:semiHidden="0" w:uiPriority="64" w:unhideWhenUsed="0"/>
+    <w:lsdException w:name="Medium List 1" w:semiHidden="0" w:uiPriority="65" w:unhideWhenUsed="0"/>
+    <w:lsdException w:name="Medium List 2" w:semiHidden="0" w:uiPriority="66" w:unhideWhenUsed="0"/>
+    <w:lsdException w:name="Medium Grid 1" w:semiHidden="0" w:uiPriority="67" w:unhideWhenUsed="0"/>
+    <w:lsdException w:name="Medium Grid 2" w:semiHidden="0" w:uiPriority="68" w:unhideWhenUsed="0"/>
+    <w:lsdException w:name="Medium Grid 3" w:semiHidden="0" w:uiPriority="69" w:unhideWhenUsed="0"/>
+    <w:lsdException w:name="Dark List" w:semiHidden="0" w:uiPriority="70" w:unhideWhenUsed="0"/>
+    <w:lsdException w:name="Colorful Shading" w:semiHidden="0" w:uiPriority="71" w:unhideWhenUsed="0"/>
+    <w:lsdException w:name="Colorful List" w:semiHidden="0" w:uiPriority="72" w:unhideWhenUsed="0"/>
+    <w:lsdException w:name="Colorful Grid" w:semiHidden="0" w:uiPriority="73" w:unhideWhenUsed="0"/>
+    <w:lsdException w:name="Light Shading Accent 1" w:semiHidden="0" w:uiPriority="60" w:unhideWhenUsed="0"/>
+    <w:lsdException w:name="Light List Accent 1" w:semiHidden="0" w:uiPriority="61" w:unhideWhenUsed="0"/>
+    <w:lsdException w:name="Light Grid Accent 1" w:semiHidden="0" w:uiPriority="62" w:unhideWhenUsed="0"/>
+    <w:lsdException w:name="Medium Shading 1 Accent 1" w:semiHidden="0" w:uiPriority="63" w:unhideWhenUsed="0"/>
+    <w:lsdException w:name="Medium Shading 2 Accent 1" w:semiHidden="0" w:uiPriority="64" w:unhideWhenUsed="0"/>
+    <w:lsdException w:name="Medium List 1 Accent 1" w:semiHidden="0" w:uiPriority="65" w:unhideWhenUsed="0"/>
+    <w:lsdException w:name="Revision" w:unhideWhenUsed="0"/>
+    <w:lsdException w:name="List Paragraph" w:semiHidden="0" w:uiPriority="34" w:unhideWhenUsed="0" w:qFormat="1"/>
+    <w:lsdException w:name="Quote" w:semiHidden="0" w:uiPriority="29" w:unhideWhenUsed="0" w:qFormat="1"/>
+    <w:lsdException w:name="Intense Quote" w:semiHidden="0" w:uiPriority="30" w:unhideWhenUsed="0" w:qFormat="1"/>
+    <w:lsdException w:name="Medium List 2 Accent 1" w:semiHidden="0" w:uiPriority="66" w:unhideWhenUsed="0"/>
+    <w:lsdException w:name="Medium Grid 1 Accent 1" w:semiHidden="0" w:uiPriority="67" w:unhideWhenUsed="0"/>
+    <w:lsdException w:name="Medium Grid 2 Accent 1" w:semiHidden="0" w:uiPriority="68" w:unhideWhenUsed="0"/>
+    <w:lsdException w:name="Medium Grid 3 Accent 1" w:semiHidden="0" w:uiPriority="69" w:unhideWhenUsed="0"/>
+    <w:lsdException w:name="Dark List Accent 1" w:semiHidden="0" w:uiPriority="70" w:unhideWhenUsed="0"/>
+    <w:lsdException w:name="Colorful Shading Accent 1" w:semiHidden="0" w:uiPriority="71" w:unhideWhenUsed="0"/>
+    <w:lsdException w:name="Colorful List Accent 1" w:semiHidden="0" w:uiPriority="72" w:unhideWhenUsed="0"/>
+    <w:lsdException w:name="Colorful Grid Accent 1" w:semiHidden="0" w:uiPriority="73" w:unhideWhenUsed="0"/>
+    <w:lsdException w:name="Light Shading Accent 2" w:semiHidden="0" w:uiPriority="60" w:unhideWhenUsed="0"/>
+    <w:lsdException w:name="Light List Accent 2" w:semiHidden="0" w:uiPriority="61" w:unhideWhenUsed="0"/>
+    <w:lsdException w:name="Light Grid Accent 2" w:semiHidden="0" w:uiPriority="62" w:unhideWhenUsed="0"/>
+    <w:lsdException w:name="Medium Shading 1 Accent 2" w:semiHidden="0" w:uiPriority="63" w:unhideWhenUsed="0"/>
+    <w:lsdException w:name="Medium Shading 2 Accent 2" w:semiHidden="0" w:uiPriority="64" w:unhideWhenUsed="0"/>
+    <w:lsdException w:name="Medium List 1 Accent 2" w:semiHidden="0" w:uiPriority="65" w:unhideWhenUsed="0"/>
+    <w:lsdException w:name="Medium List 2 Accent 2" w:semiHidden="0" w:uiPriority="66" w:unhideWhenUsed="0"/>
+    <w:lsdException w:name="Medium Grid 1 Accent 2" w:semiHidden="0" w:uiPriority="67" w:unhideWhenUsed="0"/>
+    <w:lsdException w:name="Medium Grid 2 Accent 2" w:semiHidden="0" w:uiPriority="68" w:unhideWhenUsed="0"/>
+    <w:lsdException w:name="Medium Grid 3 Accent 2" w:semiHidden="0" w:uiPriority="69" w:unhideWhenUsed="0"/>
+    <w:lsdException w:name="Dark List Accent 2" w:semiHidden="0" w:uiPriority="70" w:unhideWhenUsed="0"/>
+    <w:lsdException w:name="Colorful Shading Accent 2" w:semiHidden="0" w:uiPriority="71" w:unhideWhenUsed="0"/>
+    <w:lsdException w:name="Colorful List Accent 2" w:semiHidden="0" w:uiPriority="72" w:unhideWhenUsed="0"/>
+    <w:lsdException w:name="Colorful Grid Accent 2" w:semiHidden="0" w:uiPriority="73" w:unhideWhenUsed="0"/>
+    <w:lsdException w:name="Light Shading Accent 3" w:semiHidden="0" w:uiPriority="60" w:unhideWhenUsed="0"/>
+    <w:lsdException w:name="Light List Accent 3" w:semiHidden="0" w:uiPriority="61" w:unhideWhenUsed="0"/>
+    <w:lsdException w:name="Light Grid Accent 3" w:semiHidden="0" w:uiPriority="62" w:unhideWhenUsed="0"/>
+    <w:lsdException w:name="Medium Shading 1 Accent 3" w:semiHidden="0" w:uiPriority="63" w:unhideWhenUsed="0"/>
+    <w:lsdException w:name="Medium Shading 2 Accent 3" w:semiHidden="0" w:uiPriority="64" w:unhideWhenUsed="0"/>
+    <w:lsdException w:name="Medium List 1 Accent 3" w:semiHidden="0" w:uiPriority="65" w:unhideWhenUsed="0"/>
+    <w:lsdException w:name="Medium List 2 Accent 3" w:semiHidden="0" w:uiPriority="66" w:unhideWhenUsed="0"/>
+    <w:lsdException w:name="Medium Grid 1 Accent 3" w:semiHidden="0" w:uiPriority="67" w:unhideWhenUsed="0"/>
+    <w:lsdException w:name="Medium Grid 2 Accent 3" w:semiHidden="0" w:uiPriority="68" w:unhideWhenUsed="0"/>
+    <w:lsdException w:name="Medium Grid 3 Accent 3" w:semiHidden="0" w:uiPriority="69" w:unhideWhenUsed="0"/>
+    <w:lsdException w:name="Dark List Accent 3" w:semiHidden="0" w:uiPriority="70" w:unhideWhenUsed="0"/>
+    <w:lsdException w:name="Colorful Shading Accent 3" w:semiHidden="0" w:uiPriority="71" w:unhideWhenUsed="0"/>
+    <w:lsdException w:name="Colorful List Accent 3" w:semiHidden="0" w:uiPriority="72" w:unhideWhenUsed="0"/>
+    <w:lsdException w:name="Colorful Grid Accent 3" w:semiHidden="0" w:uiPriority="73" w:unhideWhenUsed="0"/>
+    <w:lsdException w:name="Light Shading Accent 4" w:semiHidden="0" w:uiPriority="60" w:unhideWhenUsed="0"/>
+    <w:lsdException w:name="Light List Accent 4" w:semiHidden="0" w:uiPriority="61" w:unhideWhenUsed="0"/>
+    <w:lsdException w:name="Light Grid Accent 4" w:semiHidden="0" w:uiPriority="62" w:unhideWhenUsed="0"/>
+    <w:lsdException w:name="Medium Shading 1 Accent 4" w:semiHidden="0" w:uiPriority="63" w:unhideWhenUsed="0"/>
+    <w:lsdException w:name="Medium Shading 2 Accent 4" w:semiHidden="0" w:uiPriority="64" w:unhideWhenUsed="0"/>
+    <w:lsdException w:name="Medium List 1 Accent 4" w:semiHidden="0" w:uiPriority="65" w:unhideWhenUsed="0"/>
+    <w:lsdException w:name="Medium List 2 Accent 4" w:semiHidden="0" w:uiPriority="66" w:unhideWhenUsed="0"/>
+    <w:lsdException w:name="Medium Grid 1 Accent 4" w:semiHidden="0" w:uiPriority="67" w:unhideWhenUsed="0"/>
+    <w:lsdException w:name="Medium Grid 2 Accent 4" w:semiHidden="0" w:uiPriority="68" w:unhideWhenUsed="0"/>
+    <w:lsdException w:name="Medium Grid 3 Accent 4" w:semiHidden="0" w:uiPriority="69" w:unhideWhenUsed="0"/>
+    <w:lsdException w:name="Dark List Accent 4" w:semiHidden="0" w:uiPriority="70" w:unhideWhenUsed="0"/>
+    <w:lsdException w:name="Colorful Shading Accent 4" w:semiHidden="0" w:uiPriority="71" w:unhideWhenUsed="0"/>
+    <w:lsdException w:name="Colorful List Accent 4" w:semiHidden="0" w:uiPriority="72" w:unhideWhenUsed="0"/>
+    <w:lsdException w:name="Colorful Grid Accent 4" w:semiHidden="0" w:uiPriority="73" w:unhideWhenUsed="0"/>
+    <w:lsdException w:name="Light Shading Accent 5" w:semiHidden="0" w:uiPriority="60" w:unhideWhenUsed="0"/>
+    <w:lsdException w:name="Light List Accent 5" w:semiHidden="0" w:uiPriority="61" w:unhideWhenUsed="0"/>
+    <w:lsdException w:name="Light Grid Accent 5" w:semiHidden="0" w:uiPriority="62" w:unhideWhenUsed="0"/>
+    <w:lsdException w:name="Medium Shading 1 Accent 5" w:semiHidden="0" w:uiPriority="63" w:unhideWhenUsed="0"/>
+    <w:lsdException w:name="Medium Shading 2 Accent 5" w:semiHidden="0" w:uiPriority="64" w:unhideWhenUsed="0"/>
+    <w:lsdException w:name="Medium List 1 Accent 5" w:semiHidden="0" w:uiPriority="65" w:unhideWhenUsed="0"/>
+    <w:lsdException w:name="Medium List 2 Accent 5" w:semiHidden="0" w:uiPriority="66" w:unhideWhenUsed="0"/>
+    <w:lsdException w:name="Medium Grid 1 Accent 5" w:semiHidden="0" w:uiPriority="67" w:unhideWhenUsed="0"/>
+    <w:lsdException w:name="Medium Grid 2 Accent 5" w:semiHidden="0" w:uiPriority="68" w:unhideWhenUsed="0"/>
+    <w:lsdException w:name="Medium Grid 3 Accent 5" w:semiHidden="0" w:uiPriority="69" w:unhideWhenUsed="0"/>
+    <w:lsdException w:name="Dark List Accent 5" w:semiHidden="0" w:uiPriority="70" w:unhideWhenUsed="0"/>
+    <w:lsdException w:name="Colorful Shading Accent 5" w:semiHidden="0" w:uiPriority="71" w:unhideWhenUsed="0"/>
+    <w:lsdException w:name="Colorful List Accent 5" w:semiHidden="0" w:uiPriority="72" w:unhideWhenUsed="0"/>
+    <w:lsdException w:name="Colorful Grid Accent 5" w:semiHidden="0" w:uiPriority="73" w:unhideWhenUsed="0"/>
+    <w:lsdException w:name="Light Shading Accent 6" w:semiHidden="0" w:uiPriority="60" w:unhideWhenUsed="0"/>
+    <w:lsdException w:name="Light List Accent 6" w:semiHidden="0" w:uiPriority="61" w:unhideWhenUsed="0"/>
+    <w:lsdException w:name="Light Grid Accent 6" w:semiHidden="0" w:uiPriority="62" w:unhideWhenUsed="0"/>
+    <w:lsdException w:name="Medium Shading 1 Accent 6" w:semiHidden="0" w:uiPriority="63" w:unhideWhenUsed="0"/>
+    <w:lsdException w:name="Medium Shading 2 Accent 6" w:semiHidden="0" w:uiPriority="64" w:unhideWhenUsed="0"/>
+    <w:lsdException w:name="Medium List 1 Accent 6" w:semiHidden="0" w:uiPriority="65" w:unhideWhenUsed="0"/>
+    <w:lsdException w:name="Medium List 2 Accent 6" w:semiHidden="0" w:uiPriority="66" w:unhideWhenUsed="0"/>
+    <w:lsdException w:name="Medium Grid 1 Accent 6" w:semiHidden="0" w:uiPriority="67" w:unhideWhenUsed="0"/>
+    <w:lsdException w:name="Medium Grid 2 Accent 6" w:semiHidden="0" w:uiPriority="68" w:unhideWhenUsed="0"/>
+    <w:lsdException w:name="Medium Grid 3 Accent 6" w:semiHidden="0" w:uiPriority="69" w:unhideWhenUsed="0"/>
+    <w:lsdException w:name="Dark List Accent 6" w:semiHidden="0" w:uiPriority="70" w:unhideWhenUsed="0"/>
+    <w:lsdException w:name="Colorful Shading Accent 6" w:semiHidden="0" w:uiPriority="71" w:unhideWhenUsed="0"/>
+    <w:lsdException w:name="Colorful List Accent 6" w:semiHidden="0" w:uiPriority="72" w:unhideWhenUsed="0"/>
+    <w:lsdException w:name="Colorful Grid Accent 6" w:semiHidden="0" w:uiPriority="73" w:unhideWhenUsed="0"/>
+    <w:lsdException w:name="Subtle Emphasis" w:semiHidden="0" w:uiPriority="19" w:unhideWhenUsed="0" w:qFormat="1"/>
+    <w:lsdException w:name="Intense Emphasis" w:semiHidden="0" w:uiPriority="21" w:unhideWhenUsed="0" w:qFormat="1"/>
+    <w:lsdException w:name="Subtle Reference" w:semiHidden="0" w:uiPriority="31" w:unhideWhenUsed="0" w:qFormat="1"/>
+    <w:lsdException w:name="Intense Reference" w:semiHidden="0" w:uiPriority="32" w:unhideWhenUsed="0" w:qFormat="1"/>
+    <w:lsdException w:name="Book Title" w:semiHidden="0" w:uiPriority="33" w:unhideWhenUsed="0" w:qFormat="1"/>
+    <w:lsdException w:name="Bibliography" w:uiPriority="37"/>
+    <w:lsdException w:name="TOC Heading" w:uiPriority="39" w:qFormat="1"/>
   </w:latentStyles>
   <w:style w:type="paragraph" w:default="1" w:styleId="Normal">
     <w:name w:val="Normal"/>
@@ -6332,7 +6115,7 @@
     <w:uiPriority w:val="99"/>
     <w:rsid w:val="00A00A1D"/>
   </w:style>
-  <w:style w:type="character" w:styleId="UnresolvedMention">
+  <w:style w:type="character" w:customStyle="1" w:styleId="UnresolvedMention">
     <w:name w:val="Unresolved Mention"/>
     <w:basedOn w:val="DefaultParagraphFont"/>
     <w:uiPriority w:val="99"/>
@@ -6360,6 +6143,7 @@
     <w:uiPriority w:val="59"/>
     <w:rsid w:val="00B80B6C"/>
     <w:tblPr>
+      <w:tblInd w:w="0" w:type="dxa"/>
       <w:tblBorders>
         <w:top w:val="single" w:sz="4" w:space="0" w:color="auto"/>
         <w:left w:val="single" w:sz="4" w:space="0" w:color="auto"/>
@@ -6368,6 +6152,330 @@
         <w:insideH w:val="single" w:sz="4" w:space="0" w:color="auto"/>
         <w:insideV w:val="single" w:sz="4" w:space="0" w:color="auto"/>
       </w:tblBorders>
+      <w:tblCellMar>
+        <w:top w:w="0" w:type="dxa"/>
+        <w:left w:w="108" w:type="dxa"/>
+        <w:bottom w:w="0" w:type="dxa"/>
+        <w:right w:w="108" w:type="dxa"/>
+      </w:tblCellMar>
+    </w:tblPr>
+  </w:style>
+</w:styles>
+</file>
+
+<file path=word/stylesWithEffects.xml><?xml version="1.0" encoding="utf-8"?>
+<w:styles xmlns:wpc="http://schemas.microsoft.com/office/word/2010/wordprocessingCanvas" xmlns:mo="http://schemas.microsoft.com/office/mac/office/2008/main" xmlns:mc="http://schemas.openxmlformats.org/markup-compatibility/2006" xmlns:mv="urn:schemas-microsoft-com:mac:vml" xmlns:o="urn:schemas-microsoft-com:office:office" xmlns:r="http://schemas.openxmlformats.org/officeDocument/2006/relationships" xmlns:m="http://schemas.openxmlformats.org/officeDocument/2006/math" xmlns:v="urn:schemas-microsoft-com:vml" xmlns:wp14="http://schemas.microsoft.com/office/word/2010/wordprocessingDrawing" xmlns:wp="http://schemas.openxmlformats.org/drawingml/2006/wordprocessingDrawing" xmlns:w10="urn:schemas-microsoft-com:office:word" xmlns:w="http://schemas.openxmlformats.org/wordprocessingml/2006/main" xmlns:w14="http://schemas.microsoft.com/office/word/2010/wordml" xmlns:wpg="http://schemas.microsoft.com/office/word/2010/wordprocessingGroup" xmlns:wpi="http://schemas.microsoft.com/office/word/2010/wordprocessingInk" xmlns:wne="http://schemas.microsoft.com/office/word/2006/wordml" xmlns:wps="http://schemas.microsoft.com/office/word/2010/wordprocessingShape" mc:Ignorable="w14 wp14">
+  <w:docDefaults>
+    <w:rPrDefault>
+      <w:rPr>
+        <w:rFonts w:asciiTheme="minorHAnsi" w:eastAsiaTheme="minorEastAsia" w:hAnsiTheme="minorHAnsi" w:cstheme="minorBidi"/>
+        <w:sz w:val="24"/>
+        <w:szCs w:val="24"/>
+        <w:lang w:val="en-US" w:eastAsia="en-US" w:bidi="ar-SA"/>
+      </w:rPr>
+    </w:rPrDefault>
+    <w:pPrDefault/>
+  </w:docDefaults>
+  <w:latentStyles w:defLockedState="0" w:defUIPriority="99" w:defSemiHidden="1" w:defUnhideWhenUsed="1" w:defQFormat="0" w:count="276">
+    <w:lsdException w:name="Normal" w:semiHidden="0" w:uiPriority="0" w:unhideWhenUsed="0" w:qFormat="1"/>
+    <w:lsdException w:name="heading 1" w:semiHidden="0" w:uiPriority="9" w:unhideWhenUsed="0" w:qFormat="1"/>
+    <w:lsdException w:name="heading 2" w:uiPriority="9" w:qFormat="1"/>
+    <w:lsdException w:name="heading 3" w:uiPriority="9" w:qFormat="1"/>
+    <w:lsdException w:name="heading 4" w:uiPriority="9" w:qFormat="1"/>
+    <w:lsdException w:name="heading 5" w:uiPriority="9" w:qFormat="1"/>
+    <w:lsdException w:name="heading 6" w:uiPriority="9" w:qFormat="1"/>
+    <w:lsdException w:name="heading 7" w:uiPriority="9" w:qFormat="1"/>
+    <w:lsdException w:name="heading 8" w:uiPriority="9" w:qFormat="1"/>
+    <w:lsdException w:name="heading 9" w:uiPriority="9" w:qFormat="1"/>
+    <w:lsdException w:name="toc 1" w:uiPriority="39"/>
+    <w:lsdException w:name="toc 2" w:uiPriority="39"/>
+    <w:lsdException w:name="toc 3" w:uiPriority="39"/>
+    <w:lsdException w:name="toc 4" w:uiPriority="39"/>
+    <w:lsdException w:name="toc 5" w:uiPriority="39"/>
+    <w:lsdException w:name="toc 6" w:uiPriority="39"/>
+    <w:lsdException w:name="toc 7" w:uiPriority="39"/>
+    <w:lsdException w:name="toc 8" w:uiPriority="39"/>
+    <w:lsdException w:name="toc 9" w:uiPriority="39"/>
+    <w:lsdException w:name="caption" w:uiPriority="35" w:qFormat="1"/>
+    <w:lsdException w:name="Title" w:semiHidden="0" w:uiPriority="10" w:unhideWhenUsed="0" w:qFormat="1"/>
+    <w:lsdException w:name="Default Paragraph Font" w:uiPriority="1"/>
+    <w:lsdException w:name="Subtitle" w:semiHidden="0" w:uiPriority="11" w:unhideWhenUsed="0" w:qFormat="1"/>
+    <w:lsdException w:name="Strong" w:semiHidden="0" w:uiPriority="22" w:unhideWhenUsed="0" w:qFormat="1"/>
+    <w:lsdException w:name="Emphasis" w:semiHidden="0" w:uiPriority="20" w:unhideWhenUsed="0" w:qFormat="1"/>
+    <w:lsdException w:name="Table Grid" w:semiHidden="0" w:uiPriority="59" w:unhideWhenUsed="0"/>
+    <w:lsdException w:name="Note Level 1" w:semiHidden="0" w:unhideWhenUsed="0"/>
+    <w:lsdException w:name="Note Level 2" w:semiHidden="0" w:unhideWhenUsed="0"/>
+    <w:lsdException w:name="Note Level 3" w:semiHidden="0" w:unhideWhenUsed="0"/>
+    <w:lsdException w:name="Note Level 4" w:semiHidden="0" w:unhideWhenUsed="0"/>
+    <w:lsdException w:name="Note Level 5" w:semiHidden="0" w:unhideWhenUsed="0"/>
+    <w:lsdException w:name="Note Level 6" w:semiHidden="0" w:unhideWhenUsed="0"/>
+    <w:lsdException w:name="Note Level 7" w:semiHidden="0" w:unhideWhenUsed="0"/>
+    <w:lsdException w:name="Note Level 8" w:semiHidden="0" w:unhideWhenUsed="0"/>
+    <w:lsdException w:name="Note Level 9" w:semiHidden="0" w:unhideWhenUsed="0"/>
+    <w:lsdException w:name="Placeholder Text" w:unhideWhenUsed="0"/>
+    <w:lsdException w:name="No Spacing" w:semiHidden="0" w:uiPriority="1" w:unhideWhenUsed="0" w:qFormat="1"/>
+    <w:lsdException w:name="Light Shading" w:semiHidden="0" w:uiPriority="60" w:unhideWhenUsed="0"/>
+    <w:lsdException w:name="Light List" w:semiHidden="0" w:uiPriority="61" w:unhideWhenUsed="0"/>
+    <w:lsdException w:name="Light Grid" w:semiHidden="0" w:uiPriority="62" w:unhideWhenUsed="0"/>
+    <w:lsdException w:name="Medium Shading 1" w:semiHidden="0" w:uiPriority="63" w:unhideWhenUsed="0"/>
+    <w:lsdException w:name="Medium Shading 2" w:semiHidden="0" w:uiPriority="64" w:unhideWhenUsed="0"/>
+    <w:lsdException w:name="Medium List 1" w:semiHidden="0" w:uiPriority="65" w:unhideWhenUsed="0"/>
+    <w:lsdException w:name="Medium List 2" w:semiHidden="0" w:uiPriority="66" w:unhideWhenUsed="0"/>
+    <w:lsdException w:name="Medium Grid 1" w:semiHidden="0" w:uiPriority="67" w:unhideWhenUsed="0"/>
+    <w:lsdException w:name="Medium Grid 2" w:semiHidden="0" w:uiPriority="68" w:unhideWhenUsed="0"/>
+    <w:lsdException w:name="Medium Grid 3" w:semiHidden="0" w:uiPriority="69" w:unhideWhenUsed="0"/>
+    <w:lsdException w:name="Dark List" w:semiHidden="0" w:uiPriority="70" w:unhideWhenUsed="0"/>
+    <w:lsdException w:name="Colorful Shading" w:semiHidden="0" w:uiPriority="71" w:unhideWhenUsed="0"/>
+    <w:lsdException w:name="Colorful List" w:semiHidden="0" w:uiPriority="72" w:unhideWhenUsed="0"/>
+    <w:lsdException w:name="Colorful Grid" w:semiHidden="0" w:uiPriority="73" w:unhideWhenUsed="0"/>
+    <w:lsdException w:name="Light Shading Accent 1" w:semiHidden="0" w:uiPriority="60" w:unhideWhenUsed="0"/>
+    <w:lsdException w:name="Light List Accent 1" w:semiHidden="0" w:uiPriority="61" w:unhideWhenUsed="0"/>
+    <w:lsdException w:name="Light Grid Accent 1" w:semiHidden="0" w:uiPriority="62" w:unhideWhenUsed="0"/>
+    <w:lsdException w:name="Medium Shading 1 Accent 1" w:semiHidden="0" w:uiPriority="63" w:unhideWhenUsed="0"/>
+    <w:lsdException w:name="Medium Shading 2 Accent 1" w:semiHidden="0" w:uiPriority="64" w:unhideWhenUsed="0"/>
+    <w:lsdException w:name="Medium List 1 Accent 1" w:semiHidden="0" w:uiPriority="65" w:unhideWhenUsed="0"/>
+    <w:lsdException w:name="Revision" w:unhideWhenUsed="0"/>
+    <w:lsdException w:name="List Paragraph" w:semiHidden="0" w:uiPriority="34" w:unhideWhenUsed="0" w:qFormat="1"/>
+    <w:lsdException w:name="Quote" w:semiHidden="0" w:uiPriority="29" w:unhideWhenUsed="0" w:qFormat="1"/>
+    <w:lsdException w:name="Intense Quote" w:semiHidden="0" w:uiPriority="30" w:unhideWhenUsed="0" w:qFormat="1"/>
+    <w:lsdException w:name="Medium List 2 Accent 1" w:semiHidden="0" w:uiPriority="66" w:unhideWhenUsed="0"/>
+    <w:lsdException w:name="Medium Grid 1 Accent 1" w:semiHidden="0" w:uiPriority="67" w:unhideWhenUsed="0"/>
+    <w:lsdException w:name="Medium Grid 2 Accent 1" w:semiHidden="0" w:uiPriority="68" w:unhideWhenUsed="0"/>
+    <w:lsdException w:name="Medium Grid 3 Accent 1" w:semiHidden="0" w:uiPriority="69" w:unhideWhenUsed="0"/>
+    <w:lsdException w:name="Dark List Accent 1" w:semiHidden="0" w:uiPriority="70" w:unhideWhenUsed="0"/>
+    <w:lsdException w:name="Colorful Shading Accent 1" w:semiHidden="0" w:uiPriority="71" w:unhideWhenUsed="0"/>
+    <w:lsdException w:name="Colorful List Accent 1" w:semiHidden="0" w:uiPriority="72" w:unhideWhenUsed="0"/>
+    <w:lsdException w:name="Colorful Grid Accent 1" w:semiHidden="0" w:uiPriority="73" w:unhideWhenUsed="0"/>
+    <w:lsdException w:name="Light Shading Accent 2" w:semiHidden="0" w:uiPriority="60" w:unhideWhenUsed="0"/>
+    <w:lsdException w:name="Light List Accent 2" w:semiHidden="0" w:uiPriority="61" w:unhideWhenUsed="0"/>
+    <w:lsdException w:name="Light Grid Accent 2" w:semiHidden="0" w:uiPriority="62" w:unhideWhenUsed="0"/>
+    <w:lsdException w:name="Medium Shading 1 Accent 2" w:semiHidden="0" w:uiPriority="63" w:unhideWhenUsed="0"/>
+    <w:lsdException w:name="Medium Shading 2 Accent 2" w:semiHidden="0" w:uiPriority="64" w:unhideWhenUsed="0"/>
+    <w:lsdException w:name="Medium List 1 Accent 2" w:semiHidden="0" w:uiPriority="65" w:unhideWhenUsed="0"/>
+    <w:lsdException w:name="Medium List 2 Accent 2" w:semiHidden="0" w:uiPriority="66" w:unhideWhenUsed="0"/>
+    <w:lsdException w:name="Medium Grid 1 Accent 2" w:semiHidden="0" w:uiPriority="67" w:unhideWhenUsed="0"/>
+    <w:lsdException w:name="Medium Grid 2 Accent 2" w:semiHidden="0" w:uiPriority="68" w:unhideWhenUsed="0"/>
+    <w:lsdException w:name="Medium Grid 3 Accent 2" w:semiHidden="0" w:uiPriority="69" w:unhideWhenUsed="0"/>
+    <w:lsdException w:name="Dark List Accent 2" w:semiHidden="0" w:uiPriority="70" w:unhideWhenUsed="0"/>
+    <w:lsdException w:name="Colorful Shading Accent 2" w:semiHidden="0" w:uiPriority="71" w:unhideWhenUsed="0"/>
+    <w:lsdException w:name="Colorful List Accent 2" w:semiHidden="0" w:uiPriority="72" w:unhideWhenUsed="0"/>
+    <w:lsdException w:name="Colorful Grid Accent 2" w:semiHidden="0" w:uiPriority="73" w:unhideWhenUsed="0"/>
+    <w:lsdException w:name="Light Shading Accent 3" w:semiHidden="0" w:uiPriority="60" w:unhideWhenUsed="0"/>
+    <w:lsdException w:name="Light List Accent 3" w:semiHidden="0" w:uiPriority="61" w:unhideWhenUsed="0"/>
+    <w:lsdException w:name="Light Grid Accent 3" w:semiHidden="0" w:uiPriority="62" w:unhideWhenUsed="0"/>
+    <w:lsdException w:name="Medium Shading 1 Accent 3" w:semiHidden="0" w:uiPriority="63" w:unhideWhenUsed="0"/>
+    <w:lsdException w:name="Medium Shading 2 Accent 3" w:semiHidden="0" w:uiPriority="64" w:unhideWhenUsed="0"/>
+    <w:lsdException w:name="Medium List 1 Accent 3" w:semiHidden="0" w:uiPriority="65" w:unhideWhenUsed="0"/>
+    <w:lsdException w:name="Medium List 2 Accent 3" w:semiHidden="0" w:uiPriority="66" w:unhideWhenUsed="0"/>
+    <w:lsdException w:name="Medium Grid 1 Accent 3" w:semiHidden="0" w:uiPriority="67" w:unhideWhenUsed="0"/>
+    <w:lsdException w:name="Medium Grid 2 Accent 3" w:semiHidden="0" w:uiPriority="68" w:unhideWhenUsed="0"/>
+    <w:lsdException w:name="Medium Grid 3 Accent 3" w:semiHidden="0" w:uiPriority="69" w:unhideWhenUsed="0"/>
+    <w:lsdException w:name="Dark List Accent 3" w:semiHidden="0" w:uiPriority="70" w:unhideWhenUsed="0"/>
+    <w:lsdException w:name="Colorful Shading Accent 3" w:semiHidden="0" w:uiPriority="71" w:unhideWhenUsed="0"/>
+    <w:lsdException w:name="Colorful List Accent 3" w:semiHidden="0" w:uiPriority="72" w:unhideWhenUsed="0"/>
+    <w:lsdException w:name="Colorful Grid Accent 3" w:semiHidden="0" w:uiPriority="73" w:unhideWhenUsed="0"/>
+    <w:lsdException w:name="Light Shading Accent 4" w:semiHidden="0" w:uiPriority="60" w:unhideWhenUsed="0"/>
+    <w:lsdException w:name="Light List Accent 4" w:semiHidden="0" w:uiPriority="61" w:unhideWhenUsed="0"/>
+    <w:lsdException w:name="Light Grid Accent 4" w:semiHidden="0" w:uiPriority="62" w:unhideWhenUsed="0"/>
+    <w:lsdException w:name="Medium Shading 1 Accent 4" w:semiHidden="0" w:uiPriority="63" w:unhideWhenUsed="0"/>
+    <w:lsdException w:name="Medium Shading 2 Accent 4" w:semiHidden="0" w:uiPriority="64" w:unhideWhenUsed="0"/>
+    <w:lsdException w:name="Medium List 1 Accent 4" w:semiHidden="0" w:uiPriority="65" w:unhideWhenUsed="0"/>
+    <w:lsdException w:name="Medium List 2 Accent 4" w:semiHidden="0" w:uiPriority="66" w:unhideWhenUsed="0"/>
+    <w:lsdException w:name="Medium Grid 1 Accent 4" w:semiHidden="0" w:uiPriority="67" w:unhideWhenUsed="0"/>
+    <w:lsdException w:name="Medium Grid 2 Accent 4" w:semiHidden="0" w:uiPriority="68" w:unhideWhenUsed="0"/>
+    <w:lsdException w:name="Medium Grid 3 Accent 4" w:semiHidden="0" w:uiPriority="69" w:unhideWhenUsed="0"/>
+    <w:lsdException w:name="Dark List Accent 4" w:semiHidden="0" w:uiPriority="70" w:unhideWhenUsed="0"/>
+    <w:lsdException w:name="Colorful Shading Accent 4" w:semiHidden="0" w:uiPriority="71" w:unhideWhenUsed="0"/>
+    <w:lsdException w:name="Colorful List Accent 4" w:semiHidden="0" w:uiPriority="72" w:unhideWhenUsed="0"/>
+    <w:lsdException w:name="Colorful Grid Accent 4" w:semiHidden="0" w:uiPriority="73" w:unhideWhenUsed="0"/>
+    <w:lsdException w:name="Light Shading Accent 5" w:semiHidden="0" w:uiPriority="60" w:unhideWhenUsed="0"/>
+    <w:lsdException w:name="Light List Accent 5" w:semiHidden="0" w:uiPriority="61" w:unhideWhenUsed="0"/>
+    <w:lsdException w:name="Light Grid Accent 5" w:semiHidden="0" w:uiPriority="62" w:unhideWhenUsed="0"/>
+    <w:lsdException w:name="Medium Shading 1 Accent 5" w:semiHidden="0" w:uiPriority="63" w:unhideWhenUsed="0"/>
+    <w:lsdException w:name="Medium Shading 2 Accent 5" w:semiHidden="0" w:uiPriority="64" w:unhideWhenUsed="0"/>
+    <w:lsdException w:name="Medium List 1 Accent 5" w:semiHidden="0" w:uiPriority="65" w:unhideWhenUsed="0"/>
+    <w:lsdException w:name="Medium List 2 Accent 5" w:semiHidden="0" w:uiPriority="66" w:unhideWhenUsed="0"/>
+    <w:lsdException w:name="Medium Grid 1 Accent 5" w:semiHidden="0" w:uiPriority="67" w:unhideWhenUsed="0"/>
+    <w:lsdException w:name="Medium Grid 2 Accent 5" w:semiHidden="0" w:uiPriority="68" w:unhideWhenUsed="0"/>
+    <w:lsdException w:name="Medium Grid 3 Accent 5" w:semiHidden="0" w:uiPriority="69" w:unhideWhenUsed="0"/>
+    <w:lsdException w:name="Dark List Accent 5" w:semiHidden="0" w:uiPriority="70" w:unhideWhenUsed="0"/>
+    <w:lsdException w:name="Colorful Shading Accent 5" w:semiHidden="0" w:uiPriority="71" w:unhideWhenUsed="0"/>
+    <w:lsdException w:name="Colorful List Accent 5" w:semiHidden="0" w:uiPriority="72" w:unhideWhenUsed="0"/>
+    <w:lsdException w:name="Colorful Grid Accent 5" w:semiHidden="0" w:uiPriority="73" w:unhideWhenUsed="0"/>
+    <w:lsdException w:name="Light Shading Accent 6" w:semiHidden="0" w:uiPriority="60" w:unhideWhenUsed="0"/>
+    <w:lsdException w:name="Light List Accent 6" w:semiHidden="0" w:uiPriority="61" w:unhideWhenUsed="0"/>
+    <w:lsdException w:name="Light Grid Accent 6" w:semiHidden="0" w:uiPriority="62" w:unhideWhenUsed="0"/>
+    <w:lsdException w:name="Medium Shading 1 Accent 6" w:semiHidden="0" w:uiPriority="63" w:unhideWhenUsed="0"/>
+    <w:lsdException w:name="Medium Shading 2 Accent 6" w:semiHidden="0" w:uiPriority="64" w:unhideWhenUsed="0"/>
+    <w:lsdException w:name="Medium List 1 Accent 6" w:semiHidden="0" w:uiPriority="65" w:unhideWhenUsed="0"/>
+    <w:lsdException w:name="Medium List 2 Accent 6" w:semiHidden="0" w:uiPriority="66" w:unhideWhenUsed="0"/>
+    <w:lsdException w:name="Medium Grid 1 Accent 6" w:semiHidden="0" w:uiPriority="67" w:unhideWhenUsed="0"/>
+    <w:lsdException w:name="Medium Grid 2 Accent 6" w:semiHidden="0" w:uiPriority="68" w:unhideWhenUsed="0"/>
+    <w:lsdException w:name="Medium Grid 3 Accent 6" w:semiHidden="0" w:uiPriority="69" w:unhideWhenUsed="0"/>
+    <w:lsdException w:name="Dark List Accent 6" w:semiHidden="0" w:uiPriority="70" w:unhideWhenUsed="0"/>
+    <w:lsdException w:name="Colorful Shading Accent 6" w:semiHidden="0" w:uiPriority="71" w:unhideWhenUsed="0"/>
+    <w:lsdException w:name="Colorful List Accent 6" w:semiHidden="0" w:uiPriority="72" w:unhideWhenUsed="0"/>
+    <w:lsdException w:name="Colorful Grid Accent 6" w:semiHidden="0" w:uiPriority="73" w:unhideWhenUsed="0"/>
+    <w:lsdException w:name="Subtle Emphasis" w:semiHidden="0" w:uiPriority="19" w:unhideWhenUsed="0" w:qFormat="1"/>
+    <w:lsdException w:name="Intense Emphasis" w:semiHidden="0" w:uiPriority="21" w:unhideWhenUsed="0" w:qFormat="1"/>
+    <w:lsdException w:name="Subtle Reference" w:semiHidden="0" w:uiPriority="31" w:unhideWhenUsed="0" w:qFormat="1"/>
+    <w:lsdException w:name="Intense Reference" w:semiHidden="0" w:uiPriority="32" w:unhideWhenUsed="0" w:qFormat="1"/>
+    <w:lsdException w:name="Book Title" w:semiHidden="0" w:uiPriority="33" w:unhideWhenUsed="0" w:qFormat="1"/>
+    <w:lsdException w:name="Bibliography" w:uiPriority="37"/>
+    <w:lsdException w:name="TOC Heading" w:uiPriority="39" w:qFormat="1"/>
+  </w:latentStyles>
+  <w:style w:type="paragraph" w:default="1" w:styleId="Normal">
+    <w:name w:val="Normal"/>
+    <w:qFormat/>
+  </w:style>
+  <w:style w:type="character" w:default="1" w:styleId="DefaultParagraphFont">
+    <w:name w:val="Default Paragraph Font"/>
+    <w:uiPriority w:val="1"/>
+    <w:semiHidden/>
+    <w:unhideWhenUsed/>
+  </w:style>
+  <w:style w:type="table" w:default="1" w:styleId="TableNormal">
+    <w:name w:val="Normal Table"/>
+    <w:uiPriority w:val="99"/>
+    <w:semiHidden/>
+    <w:unhideWhenUsed/>
+    <w:tblPr>
+      <w:tblInd w:w="0" w:type="dxa"/>
+      <w:tblCellMar>
+        <w:top w:w="0" w:type="dxa"/>
+        <w:left w:w="108" w:type="dxa"/>
+        <w:bottom w:w="0" w:type="dxa"/>
+        <w:right w:w="108" w:type="dxa"/>
+      </w:tblCellMar>
+    </w:tblPr>
+  </w:style>
+  <w:style w:type="numbering" w:default="1" w:styleId="NoList">
+    <w:name w:val="No List"/>
+    <w:uiPriority w:val="99"/>
+    <w:semiHidden/>
+    <w:unhideWhenUsed/>
+  </w:style>
+  <w:style w:type="paragraph" w:customStyle="1" w:styleId="Default">
+    <w:name w:val="Default"/>
+    <w:rsid w:val="00D7551A"/>
+    <w:pPr>
+      <w:widowControl w:val="0"/>
+      <w:autoSpaceDE w:val="0"/>
+      <w:autoSpaceDN w:val="0"/>
+      <w:adjustRightInd w:val="0"/>
+    </w:pPr>
+    <w:rPr>
+      <w:rFonts w:ascii="Times New Roman" w:hAnsi="Times New Roman" w:cs="Times New Roman"/>
+      <w:color w:val="000000"/>
+    </w:rPr>
+  </w:style>
+  <w:style w:type="paragraph" w:styleId="ListParagraph">
+    <w:name w:val="List Paragraph"/>
+    <w:basedOn w:val="Normal"/>
+    <w:uiPriority w:val="34"/>
+    <w:qFormat/>
+    <w:rsid w:val="006109F5"/>
+    <w:pPr>
+      <w:ind w:left="720"/>
+      <w:contextualSpacing/>
+    </w:pPr>
+  </w:style>
+  <w:style w:type="character" w:styleId="Hyperlink">
+    <w:name w:val="Hyperlink"/>
+    <w:basedOn w:val="DefaultParagraphFont"/>
+    <w:uiPriority w:val="99"/>
+    <w:unhideWhenUsed/>
+    <w:rsid w:val="002078BD"/>
+    <w:rPr>
+      <w:color w:val="0000FF" w:themeColor="hyperlink"/>
+      <w:u w:val="single"/>
+    </w:rPr>
+  </w:style>
+  <w:style w:type="paragraph" w:styleId="Header">
+    <w:name w:val="header"/>
+    <w:basedOn w:val="Normal"/>
+    <w:link w:val="HeaderChar"/>
+    <w:uiPriority w:val="99"/>
+    <w:unhideWhenUsed/>
+    <w:rsid w:val="00A00A1D"/>
+    <w:pPr>
+      <w:tabs>
+        <w:tab w:val="center" w:pos="4680"/>
+        <w:tab w:val="right" w:pos="9360"/>
+      </w:tabs>
+    </w:pPr>
+  </w:style>
+  <w:style w:type="character" w:customStyle="1" w:styleId="HeaderChar">
+    <w:name w:val="Header Char"/>
+    <w:basedOn w:val="DefaultParagraphFont"/>
+    <w:link w:val="Header"/>
+    <w:uiPriority w:val="99"/>
+    <w:rsid w:val="00A00A1D"/>
+  </w:style>
+  <w:style w:type="paragraph" w:styleId="Footer">
+    <w:name w:val="footer"/>
+    <w:basedOn w:val="Normal"/>
+    <w:link w:val="FooterChar"/>
+    <w:uiPriority w:val="99"/>
+    <w:unhideWhenUsed/>
+    <w:rsid w:val="00A00A1D"/>
+    <w:pPr>
+      <w:tabs>
+        <w:tab w:val="center" w:pos="4680"/>
+        <w:tab w:val="right" w:pos="9360"/>
+      </w:tabs>
+    </w:pPr>
+  </w:style>
+  <w:style w:type="character" w:customStyle="1" w:styleId="FooterChar">
+    <w:name w:val="Footer Char"/>
+    <w:basedOn w:val="DefaultParagraphFont"/>
+    <w:link w:val="Footer"/>
+    <w:uiPriority w:val="99"/>
+    <w:rsid w:val="00A00A1D"/>
+  </w:style>
+  <w:style w:type="character" w:customStyle="1" w:styleId="UnresolvedMention">
+    <w:name w:val="Unresolved Mention"/>
+    <w:basedOn w:val="DefaultParagraphFont"/>
+    <w:uiPriority w:val="99"/>
+    <w:rsid w:val="00A00A1D"/>
+    <w:rPr>
+      <w:color w:val="808080"/>
+      <w:shd w:val="clear" w:color="auto" w:fill="E6E6E6"/>
+    </w:rPr>
+  </w:style>
+  <w:style w:type="character" w:styleId="FollowedHyperlink">
+    <w:name w:val="FollowedHyperlink"/>
+    <w:basedOn w:val="DefaultParagraphFont"/>
+    <w:uiPriority w:val="99"/>
+    <w:semiHidden/>
+    <w:unhideWhenUsed/>
+    <w:rsid w:val="00921C57"/>
+    <w:rPr>
+      <w:color w:val="800080" w:themeColor="followedHyperlink"/>
+      <w:u w:val="single"/>
+    </w:rPr>
+  </w:style>
+  <w:style w:type="table" w:styleId="TableGrid">
+    <w:name w:val="Table Grid"/>
+    <w:basedOn w:val="TableNormal"/>
+    <w:uiPriority w:val="59"/>
+    <w:rsid w:val="00B80B6C"/>
+    <w:tblPr>
+      <w:tblInd w:w="0" w:type="dxa"/>
+      <w:tblBorders>
+        <w:top w:val="single" w:sz="4" w:space="0" w:color="auto"/>
+        <w:left w:val="single" w:sz="4" w:space="0" w:color="auto"/>
+        <w:bottom w:val="single" w:sz="4" w:space="0" w:color="auto"/>
+        <w:right w:val="single" w:sz="4" w:space="0" w:color="auto"/>
+        <w:insideH w:val="single" w:sz="4" w:space="0" w:color="auto"/>
+        <w:insideV w:val="single" w:sz="4" w:space="0" w:color="auto"/>
+      </w:tblBorders>
+      <w:tblCellMar>
+        <w:top w:w="0" w:type="dxa"/>
+        <w:left w:w="108" w:type="dxa"/>
+        <w:bottom w:w="0" w:type="dxa"/>
+        <w:right w:w="108" w:type="dxa"/>
+      </w:tblCellMar>
     </w:tblPr>
   </w:style>
 </w:styles>
@@ -6698,7 +6806,7 @@
 </file>
 
 <file path=customXml/itemProps1.xml><?xml version="1.0" encoding="utf-8"?>
-<ds:datastoreItem xmlns:ds="http://schemas.openxmlformats.org/officeDocument/2006/customXml" ds:itemID="{0D764C23-1E69-D64A-825B-5684EC45D48F}">
+<ds:datastoreItem xmlns:ds="http://schemas.openxmlformats.org/officeDocument/2006/customXml" ds:itemID="{231C05CE-1750-8247-8B00-B53F273F0F0A}">
   <ds:schemaRefs>
     <ds:schemaRef ds:uri="http://schemas.openxmlformats.org/officeDocument/2006/bibliography"/>
   </ds:schemaRefs>

</xml_diff>

<commit_message>
Corrections to both files
</commit_message>
<xml_diff>
--- a/Working Copy/Sachin_Fernando_Software-Resume.docx
+++ b/Working Copy/Sachin_Fernando_Software-Resume.docx
@@ -333,8 +333,6 @@
         </w:rPr>
         <w:t>WORK EXPERIENCE</w:t>
       </w:r>
-      <w:bookmarkStart w:id="0" w:name="_GoBack"/>
-      <w:bookmarkEnd w:id="0"/>
     </w:p>
     <w:p>
       <w:pPr>
@@ -2996,6 +2994,15 @@
         </w:rPr>
         <w:t>IAVVC</w:t>
       </w:r>
+      <w:r>
+        <w:rPr>
+          <w:rFonts w:ascii="Garamond" w:hAnsi="Garamond"/>
+          <w:color w:val="auto"/>
+        </w:rPr>
+        <w:t>,</w:t>
+      </w:r>
+      <w:bookmarkStart w:id="0" w:name="_GoBack"/>
+      <w:bookmarkEnd w:id="0"/>
       <w:r>
         <w:rPr>
           <w:rFonts w:ascii="Garamond" w:hAnsi="Garamond"/>
@@ -6806,7 +6813,7 @@
 </file>
 
 <file path=customXml/itemProps1.xml><?xml version="1.0" encoding="utf-8"?>
-<ds:datastoreItem xmlns:ds="http://schemas.openxmlformats.org/officeDocument/2006/customXml" ds:itemID="{231C05CE-1750-8247-8B00-B53F273F0F0A}">
+<ds:datastoreItem xmlns:ds="http://schemas.openxmlformats.org/officeDocument/2006/customXml" ds:itemID="{FBC5B466-F0AA-5F45-A703-D716187422A4}">
   <ds:schemaRefs>
     <ds:schemaRef ds:uri="http://schemas.openxmlformats.org/officeDocument/2006/bibliography"/>
   </ds:schemaRefs>

</xml_diff>

<commit_message>
Changed resume header and GM job header
</commit_message>
<xml_diff>
--- a/Working Copy/Sachin_Fernando_Software-Resume.docx
+++ b/Working Copy/Sachin_Fernando_Software-Resume.docx
@@ -1,6 +1,6 @@
 
 <file path=word/document.xml><?xml version="1.0" encoding="utf-8"?>
-<w:document xmlns:wpc="http://schemas.microsoft.com/office/word/2010/wordprocessingCanvas" xmlns:cx="http://schemas.microsoft.com/office/drawing/2014/chartex" xmlns:cx1="http://schemas.microsoft.com/office/drawing/2015/9/8/chartex" xmlns:cx2="http://schemas.microsoft.com/office/drawing/2015/10/21/chartex" xmlns:cx3="http://schemas.microsoft.com/office/drawing/2016/5/9/chartex" xmlns:cx4="http://schemas.microsoft.com/office/drawing/2016/5/10/chartex" xmlns:cx5="http://schemas.microsoft.com/office/drawing/2016/5/11/chartex" xmlns:cx6="http://schemas.microsoft.com/office/drawing/2016/5/12/chartex" xmlns:cx7="http://schemas.microsoft.com/office/drawing/2016/5/13/chartex" xmlns:cx8="http://schemas.microsoft.com/office/drawing/2016/5/14/chartex" xmlns:mc="http://schemas.openxmlformats.org/markup-compatibility/2006" xmlns:aink="http://schemas.microsoft.com/office/drawing/2016/ink" xmlns:am3d="http://schemas.microsoft.com/office/drawing/2017/model3d" xmlns:o="urn:schemas-microsoft-com:office:office" xmlns:oel="http://schemas.microsoft.com/office/2019/extlst" xmlns:r="http://schemas.openxmlformats.org/officeDocument/2006/relationships" xmlns:m="http://schemas.openxmlformats.org/officeDocument/2006/math" xmlns:v="urn:schemas-microsoft-com:vml" xmlns:wp14="http://schemas.microsoft.com/office/word/2010/wordprocessingDrawing" xmlns:wp="http://schemas.openxmlformats.org/drawingml/2006/wordprocessingDrawing" xmlns:w10="urn:schemas-microsoft-com:office:word" xmlns:w="http://schemas.openxmlformats.org/wordprocessingml/2006/main" xmlns:w14="http://schemas.microsoft.com/office/word/2010/wordml" xmlns:w15="http://schemas.microsoft.com/office/word/2012/wordml" xmlns:w16cex="http://schemas.microsoft.com/office/word/2018/wordml/cex" xmlns:w16cid="http://schemas.microsoft.com/office/word/2016/wordml/cid" xmlns:w16="http://schemas.microsoft.com/office/word/2018/wordml" xmlns:w16du="http://schemas.microsoft.com/office/word/2023/wordml/word16du" xmlns:w16sdtdh="http://schemas.microsoft.com/office/word/2020/wordml/sdtdatahash" xmlns:w16se="http://schemas.microsoft.com/office/word/2015/wordml/symex" xmlns:wpg="http://schemas.microsoft.com/office/word/2010/wordprocessingGroup" xmlns:wpi="http://schemas.microsoft.com/office/word/2010/wordprocessingInk" xmlns:wne="http://schemas.microsoft.com/office/word/2006/wordml" xmlns:wps="http://schemas.microsoft.com/office/word/2010/wordprocessingShape" mc:Ignorable="w14 w15 w16se w16cid w16 w16cex w16sdtdh w16du wp14">
+<w:document xmlns:wpc="http://schemas.microsoft.com/office/word/2010/wordprocessingCanvas" xmlns:cx="http://schemas.microsoft.com/office/drawing/2014/chartex" xmlns:cx1="http://schemas.microsoft.com/office/drawing/2015/9/8/chartex" xmlns:cx2="http://schemas.microsoft.com/office/drawing/2015/10/21/chartex" xmlns:cx3="http://schemas.microsoft.com/office/drawing/2016/5/9/chartex" xmlns:cx4="http://schemas.microsoft.com/office/drawing/2016/5/10/chartex" xmlns:cx5="http://schemas.microsoft.com/office/drawing/2016/5/11/chartex" xmlns:cx6="http://schemas.microsoft.com/office/drawing/2016/5/12/chartex" xmlns:cx7="http://schemas.microsoft.com/office/drawing/2016/5/13/chartex" xmlns:cx8="http://schemas.microsoft.com/office/drawing/2016/5/14/chartex" xmlns:mc="http://schemas.openxmlformats.org/markup-compatibility/2006" xmlns:aink="http://schemas.microsoft.com/office/drawing/2016/ink" xmlns:am3d="http://schemas.microsoft.com/office/drawing/2017/model3d" xmlns:o="urn:schemas-microsoft-com:office:office" xmlns:oel="http://schemas.microsoft.com/office/2019/extlst" xmlns:r="http://schemas.openxmlformats.org/officeDocument/2006/relationships" xmlns:m="http://schemas.openxmlformats.org/officeDocument/2006/math" xmlns:v="urn:schemas-microsoft-com:vml" xmlns:wp14="http://schemas.microsoft.com/office/word/2010/wordprocessingDrawing" xmlns:wp="http://schemas.openxmlformats.org/drawingml/2006/wordprocessingDrawing" xmlns:w10="urn:schemas-microsoft-com:office:word" xmlns:w="http://schemas.openxmlformats.org/wordprocessingml/2006/main" xmlns:w14="http://schemas.microsoft.com/office/word/2010/wordml" xmlns:w15="http://schemas.microsoft.com/office/word/2012/wordml" xmlns:w16cex="http://schemas.microsoft.com/office/word/2018/wordml/cex" xmlns:w16cid="http://schemas.microsoft.com/office/word/2016/wordml/cid" xmlns:w16="http://schemas.microsoft.com/office/word/2018/wordml" xmlns:w16du="http://schemas.microsoft.com/office/word/2023/wordml/word16du" xmlns:w16sdtdh="http://schemas.microsoft.com/office/word/2020/wordml/sdtdatahash" xmlns:w16sdtfl="http://schemas.microsoft.com/office/word/2024/wordml/sdtformatlock" xmlns:w16se="http://schemas.microsoft.com/office/word/2015/wordml/symex" xmlns:wpg="http://schemas.microsoft.com/office/word/2010/wordprocessingGroup" xmlns:wpi="http://schemas.microsoft.com/office/word/2010/wordprocessingInk" xmlns:wne="http://schemas.microsoft.com/office/word/2006/wordml" xmlns:wps="http://schemas.microsoft.com/office/word/2010/wordprocessingShape" mc:Ignorable="w14 w15 w16se w16cid w16 w16cex w16sdtdh w16sdtfl w16du wp14">
   <w:body>
     <w:p>
       <w:pPr>
@@ -56,7 +56,7 @@
           <w:color w:val="auto"/>
           <w:sz w:val="32"/>
         </w:rPr>
-        <w:t xml:space="preserve">Software </w:t>
+        <w:t>Software Simulation, Testing,</w:t>
       </w:r>
       <w:r>
         <w:rPr>
@@ -64,7 +64,7 @@
           <w:color w:val="auto"/>
           <w:sz w:val="32"/>
         </w:rPr>
-        <w:t xml:space="preserve">Development &amp; </w:t>
+        <w:t xml:space="preserve"> &amp; </w:t>
       </w:r>
       <w:r>
         <w:rPr>
@@ -454,97 +454,124 @@
           <w:i/>
           <w:color w:val="auto"/>
         </w:rPr>
-        <w:t>AV Software Integration Engineer</w:t>
-      </w:r>
-      <w:r>
-        <w:rPr>
-          <w:rFonts w:ascii="Garamond" w:hAnsi="Garamond"/>
-          <w:bCs/>
-          <w:i/>
-          <w:color w:val="auto"/>
-        </w:rPr>
-        <w:tab/>
-      </w:r>
-      <w:r>
-        <w:rPr>
-          <w:rFonts w:ascii="Garamond" w:hAnsi="Garamond"/>
-          <w:bCs/>
-          <w:i/>
-          <w:color w:val="auto"/>
-        </w:rPr>
-        <w:tab/>
-      </w:r>
-      <w:r>
-        <w:rPr>
-          <w:rFonts w:ascii="Garamond" w:hAnsi="Garamond"/>
-          <w:bCs/>
-          <w:i/>
-          <w:color w:val="auto"/>
-        </w:rPr>
-        <w:tab/>
-      </w:r>
-      <w:r>
-        <w:rPr>
-          <w:rFonts w:ascii="Garamond" w:hAnsi="Garamond"/>
-          <w:bCs/>
-          <w:i/>
-          <w:color w:val="auto"/>
-        </w:rPr>
-        <w:tab/>
-      </w:r>
-      <w:r>
-        <w:rPr>
-          <w:rFonts w:ascii="Garamond" w:hAnsi="Garamond"/>
-          <w:bCs/>
-          <w:i/>
-          <w:color w:val="auto"/>
-        </w:rPr>
-        <w:tab/>
-      </w:r>
-      <w:r>
-        <w:rPr>
-          <w:rFonts w:ascii="Garamond" w:hAnsi="Garamond"/>
-          <w:bCs/>
-          <w:i/>
-          <w:color w:val="auto"/>
-        </w:rPr>
-        <w:tab/>
-      </w:r>
-      <w:r>
-        <w:rPr>
-          <w:rFonts w:ascii="Garamond" w:hAnsi="Garamond"/>
-          <w:bCs/>
-          <w:i/>
-          <w:color w:val="auto"/>
-        </w:rPr>
-        <w:tab/>
-      </w:r>
-      <w:r>
-        <w:rPr>
-          <w:rFonts w:ascii="Garamond" w:hAnsi="Garamond"/>
-          <w:bCs/>
-          <w:i/>
-          <w:color w:val="auto"/>
-        </w:rPr>
-        <w:tab/>
-      </w:r>
-      <w:r>
-        <w:rPr>
-          <w:rFonts w:ascii="Garamond" w:hAnsi="Garamond"/>
-          <w:bCs/>
-          <w:i/>
-          <w:color w:val="auto"/>
-        </w:rPr>
-        <w:tab/>
-      </w:r>
-      <w:r>
-        <w:rPr>
-          <w:rFonts w:ascii="Garamond" w:hAnsi="Garamond"/>
-          <w:bCs/>
-          <w:i/>
-          <w:color w:val="auto"/>
-        </w:rPr>
-        <w:t xml:space="preserve">              Markham, ON</w:t>
+        <w:t>AV</w:t>
+      </w:r>
+      <w:r>
+        <w:rPr>
+          <w:rFonts w:ascii="Garamond" w:hAnsi="Garamond"/>
+          <w:bCs/>
+          <w:i/>
+          <w:color w:val="auto"/>
+        </w:rPr>
+        <w:t xml:space="preserve">/EV </w:t>
+      </w:r>
+      <w:r>
+        <w:rPr>
+          <w:rFonts w:ascii="Garamond" w:hAnsi="Garamond"/>
+          <w:bCs/>
+          <w:i/>
+          <w:color w:val="auto"/>
+        </w:rPr>
+        <w:t>Software Integration Engineer</w:t>
+      </w:r>
+      <w:r>
+        <w:rPr>
+          <w:rFonts w:ascii="Garamond" w:hAnsi="Garamond"/>
+          <w:bCs/>
+          <w:i/>
+          <w:color w:val="auto"/>
+        </w:rPr>
+        <w:tab/>
+      </w:r>
+      <w:r>
+        <w:rPr>
+          <w:rFonts w:ascii="Garamond" w:hAnsi="Garamond"/>
+          <w:bCs/>
+          <w:i/>
+          <w:color w:val="auto"/>
+        </w:rPr>
+        <w:tab/>
+      </w:r>
+      <w:r>
+        <w:rPr>
+          <w:rFonts w:ascii="Garamond" w:hAnsi="Garamond"/>
+          <w:bCs/>
+          <w:i/>
+          <w:color w:val="auto"/>
+        </w:rPr>
+        <w:tab/>
+      </w:r>
+      <w:r>
+        <w:rPr>
+          <w:rFonts w:ascii="Garamond" w:hAnsi="Garamond"/>
+          <w:bCs/>
+          <w:i/>
+          <w:color w:val="auto"/>
+        </w:rPr>
+        <w:tab/>
+      </w:r>
+      <w:r>
+        <w:rPr>
+          <w:rFonts w:ascii="Garamond" w:hAnsi="Garamond"/>
+          <w:bCs/>
+          <w:i/>
+          <w:color w:val="auto"/>
+        </w:rPr>
+        <w:tab/>
+      </w:r>
+      <w:r>
+        <w:rPr>
+          <w:rFonts w:ascii="Garamond" w:hAnsi="Garamond"/>
+          <w:bCs/>
+          <w:i/>
+          <w:color w:val="auto"/>
+        </w:rPr>
+        <w:tab/>
+      </w:r>
+      <w:r>
+        <w:rPr>
+          <w:rFonts w:ascii="Garamond" w:hAnsi="Garamond"/>
+          <w:bCs/>
+          <w:i/>
+          <w:color w:val="auto"/>
+        </w:rPr>
+        <w:tab/>
+      </w:r>
+      <w:r>
+        <w:rPr>
+          <w:rFonts w:ascii="Garamond" w:hAnsi="Garamond"/>
+          <w:bCs/>
+          <w:i/>
+          <w:color w:val="auto"/>
+        </w:rPr>
+        <w:tab/>
+      </w:r>
+      <w:r>
+        <w:rPr>
+          <w:rFonts w:ascii="Garamond" w:hAnsi="Garamond"/>
+          <w:bCs/>
+          <w:i/>
+          <w:color w:val="auto"/>
+        </w:rPr>
+        <w:t xml:space="preserve">          </w:t>
+      </w:r>
+      <w:r>
+        <w:rPr>
+          <w:rFonts w:ascii="Garamond" w:hAnsi="Garamond"/>
+          <w:bCs/>
+          <w:i/>
+          <w:color w:val="auto"/>
+        </w:rPr>
+        <w:t xml:space="preserve">    </w:t>
+      </w:r>
+      <w:r>
+        <w:rPr>
+          <w:rFonts w:ascii="Garamond" w:hAnsi="Garamond"/>
+          <w:bCs/>
+          <w:i/>
+          <w:color w:val="auto"/>
+        </w:rPr>
+        <w:t>Markham, ON</w:t>
       </w:r>
     </w:p>
     <w:p>
@@ -583,7 +610,23 @@
           <w:bCs/>
           <w:color w:val="auto"/>
         </w:rPr>
-        <w:t xml:space="preserve"> vehicle programs. Virtualization extended to </w:t>
+        <w:t xml:space="preserve"> </w:t>
+      </w:r>
+      <w:r>
+        <w:rPr>
+          <w:rFonts w:ascii="Garamond" w:hAnsi="Garamond"/>
+          <w:bCs/>
+          <w:color w:val="auto"/>
+        </w:rPr>
+        <w:t xml:space="preserve">and electric </w:t>
+      </w:r>
+      <w:r>
+        <w:rPr>
+          <w:rFonts w:ascii="Garamond" w:hAnsi="Garamond"/>
+          <w:bCs/>
+          <w:color w:val="auto"/>
+        </w:rPr>
+        <w:t xml:space="preserve">vehicle programs. Virtualization extended to </w:t>
       </w:r>
       <w:r>
         <w:rPr>
@@ -3166,7 +3209,7 @@
 </file>
 
 <file path=word/endnotes.xml><?xml version="1.0" encoding="utf-8"?>
-<w:endnotes xmlns:wpc="http://schemas.microsoft.com/office/word/2010/wordprocessingCanvas" xmlns:cx="http://schemas.microsoft.com/office/drawing/2014/chartex" xmlns:cx1="http://schemas.microsoft.com/office/drawing/2015/9/8/chartex" xmlns:cx2="http://schemas.microsoft.com/office/drawing/2015/10/21/chartex" xmlns:cx3="http://schemas.microsoft.com/office/drawing/2016/5/9/chartex" xmlns:cx4="http://schemas.microsoft.com/office/drawing/2016/5/10/chartex" xmlns:cx5="http://schemas.microsoft.com/office/drawing/2016/5/11/chartex" xmlns:cx6="http://schemas.microsoft.com/office/drawing/2016/5/12/chartex" xmlns:cx7="http://schemas.microsoft.com/office/drawing/2016/5/13/chartex" xmlns:cx8="http://schemas.microsoft.com/office/drawing/2016/5/14/chartex" xmlns:mc="http://schemas.openxmlformats.org/markup-compatibility/2006" xmlns:aink="http://schemas.microsoft.com/office/drawing/2016/ink" xmlns:am3d="http://schemas.microsoft.com/office/drawing/2017/model3d" xmlns:o="urn:schemas-microsoft-com:office:office" xmlns:oel="http://schemas.microsoft.com/office/2019/extlst" xmlns:r="http://schemas.openxmlformats.org/officeDocument/2006/relationships" xmlns:m="http://schemas.openxmlformats.org/officeDocument/2006/math" xmlns:v="urn:schemas-microsoft-com:vml" xmlns:wp14="http://schemas.microsoft.com/office/word/2010/wordprocessingDrawing" xmlns:wp="http://schemas.openxmlformats.org/drawingml/2006/wordprocessingDrawing" xmlns:w10="urn:schemas-microsoft-com:office:word" xmlns:w="http://schemas.openxmlformats.org/wordprocessingml/2006/main" xmlns:w14="http://schemas.microsoft.com/office/word/2010/wordml" xmlns:w15="http://schemas.microsoft.com/office/word/2012/wordml" xmlns:w16cex="http://schemas.microsoft.com/office/word/2018/wordml/cex" xmlns:w16cid="http://schemas.microsoft.com/office/word/2016/wordml/cid" xmlns:w16="http://schemas.microsoft.com/office/word/2018/wordml" xmlns:w16du="http://schemas.microsoft.com/office/word/2023/wordml/word16du" xmlns:w16sdtdh="http://schemas.microsoft.com/office/word/2020/wordml/sdtdatahash" xmlns:w16se="http://schemas.microsoft.com/office/word/2015/wordml/symex" xmlns:wpg="http://schemas.microsoft.com/office/word/2010/wordprocessingGroup" xmlns:wpi="http://schemas.microsoft.com/office/word/2010/wordprocessingInk" xmlns:wne="http://schemas.microsoft.com/office/word/2006/wordml" xmlns:wps="http://schemas.microsoft.com/office/word/2010/wordprocessingShape" mc:Ignorable="w14 w15 w16se w16cid w16 w16cex w16sdtdh w16du wp14">
+<w:endnotes xmlns:wpc="http://schemas.microsoft.com/office/word/2010/wordprocessingCanvas" xmlns:cx="http://schemas.microsoft.com/office/drawing/2014/chartex" xmlns:cx1="http://schemas.microsoft.com/office/drawing/2015/9/8/chartex" xmlns:cx2="http://schemas.microsoft.com/office/drawing/2015/10/21/chartex" xmlns:cx3="http://schemas.microsoft.com/office/drawing/2016/5/9/chartex" xmlns:cx4="http://schemas.microsoft.com/office/drawing/2016/5/10/chartex" xmlns:cx5="http://schemas.microsoft.com/office/drawing/2016/5/11/chartex" xmlns:cx6="http://schemas.microsoft.com/office/drawing/2016/5/12/chartex" xmlns:cx7="http://schemas.microsoft.com/office/drawing/2016/5/13/chartex" xmlns:cx8="http://schemas.microsoft.com/office/drawing/2016/5/14/chartex" xmlns:mc="http://schemas.openxmlformats.org/markup-compatibility/2006" xmlns:aink="http://schemas.microsoft.com/office/drawing/2016/ink" xmlns:am3d="http://schemas.microsoft.com/office/drawing/2017/model3d" xmlns:o="urn:schemas-microsoft-com:office:office" xmlns:oel="http://schemas.microsoft.com/office/2019/extlst" xmlns:r="http://schemas.openxmlformats.org/officeDocument/2006/relationships" xmlns:m="http://schemas.openxmlformats.org/officeDocument/2006/math" xmlns:v="urn:schemas-microsoft-com:vml" xmlns:wp14="http://schemas.microsoft.com/office/word/2010/wordprocessingDrawing" xmlns:wp="http://schemas.openxmlformats.org/drawingml/2006/wordprocessingDrawing" xmlns:w10="urn:schemas-microsoft-com:office:word" xmlns:w="http://schemas.openxmlformats.org/wordprocessingml/2006/main" xmlns:w14="http://schemas.microsoft.com/office/word/2010/wordml" xmlns:w15="http://schemas.microsoft.com/office/word/2012/wordml" xmlns:w16cex="http://schemas.microsoft.com/office/word/2018/wordml/cex" xmlns:w16cid="http://schemas.microsoft.com/office/word/2016/wordml/cid" xmlns:w16="http://schemas.microsoft.com/office/word/2018/wordml" xmlns:w16du="http://schemas.microsoft.com/office/word/2023/wordml/word16du" xmlns:w16sdtdh="http://schemas.microsoft.com/office/word/2020/wordml/sdtdatahash" xmlns:w16sdtfl="http://schemas.microsoft.com/office/word/2024/wordml/sdtformatlock" xmlns:w16se="http://schemas.microsoft.com/office/word/2015/wordml/symex" xmlns:wpg="http://schemas.microsoft.com/office/word/2010/wordprocessingGroup" xmlns:wpi="http://schemas.microsoft.com/office/word/2010/wordprocessingInk" xmlns:wne="http://schemas.microsoft.com/office/word/2006/wordml" xmlns:wps="http://schemas.microsoft.com/office/word/2010/wordprocessingShape" mc:Ignorable="w14 w15 w16se w16cid w16 w16cex w16sdtdh w16sdtfl w16du wp14">
   <w:endnote w:type="separator" w:id="-1">
     <w:p>
       <w:r>
@@ -3185,7 +3228,7 @@
 </file>
 
 <file path=word/footnotes.xml><?xml version="1.0" encoding="utf-8"?>
-<w:footnotes xmlns:wpc="http://schemas.microsoft.com/office/word/2010/wordprocessingCanvas" xmlns:cx="http://schemas.microsoft.com/office/drawing/2014/chartex" xmlns:cx1="http://schemas.microsoft.com/office/drawing/2015/9/8/chartex" xmlns:cx2="http://schemas.microsoft.com/office/drawing/2015/10/21/chartex" xmlns:cx3="http://schemas.microsoft.com/office/drawing/2016/5/9/chartex" xmlns:cx4="http://schemas.microsoft.com/office/drawing/2016/5/10/chartex" xmlns:cx5="http://schemas.microsoft.com/office/drawing/2016/5/11/chartex" xmlns:cx6="http://schemas.microsoft.com/office/drawing/2016/5/12/chartex" xmlns:cx7="http://schemas.microsoft.com/office/drawing/2016/5/13/chartex" xmlns:cx8="http://schemas.microsoft.com/office/drawing/2016/5/14/chartex" xmlns:mc="http://schemas.openxmlformats.org/markup-compatibility/2006" xmlns:aink="http://schemas.microsoft.com/office/drawing/2016/ink" xmlns:am3d="http://schemas.microsoft.com/office/drawing/2017/model3d" xmlns:o="urn:schemas-microsoft-com:office:office" xmlns:oel="http://schemas.microsoft.com/office/2019/extlst" xmlns:r="http://schemas.openxmlformats.org/officeDocument/2006/relationships" xmlns:m="http://schemas.openxmlformats.org/officeDocument/2006/math" xmlns:v="urn:schemas-microsoft-com:vml" xmlns:wp14="http://schemas.microsoft.com/office/word/2010/wordprocessingDrawing" xmlns:wp="http://schemas.openxmlformats.org/drawingml/2006/wordprocessingDrawing" xmlns:w10="urn:schemas-microsoft-com:office:word" xmlns:w="http://schemas.openxmlformats.org/wordprocessingml/2006/main" xmlns:w14="http://schemas.microsoft.com/office/word/2010/wordml" xmlns:w15="http://schemas.microsoft.com/office/word/2012/wordml" xmlns:w16cex="http://schemas.microsoft.com/office/word/2018/wordml/cex" xmlns:w16cid="http://schemas.microsoft.com/office/word/2016/wordml/cid" xmlns:w16="http://schemas.microsoft.com/office/word/2018/wordml" xmlns:w16du="http://schemas.microsoft.com/office/word/2023/wordml/word16du" xmlns:w16sdtdh="http://schemas.microsoft.com/office/word/2020/wordml/sdtdatahash" xmlns:w16se="http://schemas.microsoft.com/office/word/2015/wordml/symex" xmlns:wpg="http://schemas.microsoft.com/office/word/2010/wordprocessingGroup" xmlns:wpi="http://schemas.microsoft.com/office/word/2010/wordprocessingInk" xmlns:wne="http://schemas.microsoft.com/office/word/2006/wordml" xmlns:wps="http://schemas.microsoft.com/office/word/2010/wordprocessingShape" mc:Ignorable="w14 w15 w16se w16cid w16 w16cex w16sdtdh w16du wp14">
+<w:footnotes xmlns:wpc="http://schemas.microsoft.com/office/word/2010/wordprocessingCanvas" xmlns:cx="http://schemas.microsoft.com/office/drawing/2014/chartex" xmlns:cx1="http://schemas.microsoft.com/office/drawing/2015/9/8/chartex" xmlns:cx2="http://schemas.microsoft.com/office/drawing/2015/10/21/chartex" xmlns:cx3="http://schemas.microsoft.com/office/drawing/2016/5/9/chartex" xmlns:cx4="http://schemas.microsoft.com/office/drawing/2016/5/10/chartex" xmlns:cx5="http://schemas.microsoft.com/office/drawing/2016/5/11/chartex" xmlns:cx6="http://schemas.microsoft.com/office/drawing/2016/5/12/chartex" xmlns:cx7="http://schemas.microsoft.com/office/drawing/2016/5/13/chartex" xmlns:cx8="http://schemas.microsoft.com/office/drawing/2016/5/14/chartex" xmlns:mc="http://schemas.openxmlformats.org/markup-compatibility/2006" xmlns:aink="http://schemas.microsoft.com/office/drawing/2016/ink" xmlns:am3d="http://schemas.microsoft.com/office/drawing/2017/model3d" xmlns:o="urn:schemas-microsoft-com:office:office" xmlns:oel="http://schemas.microsoft.com/office/2019/extlst" xmlns:r="http://schemas.openxmlformats.org/officeDocument/2006/relationships" xmlns:m="http://schemas.openxmlformats.org/officeDocument/2006/math" xmlns:v="urn:schemas-microsoft-com:vml" xmlns:wp14="http://schemas.microsoft.com/office/word/2010/wordprocessingDrawing" xmlns:wp="http://schemas.openxmlformats.org/drawingml/2006/wordprocessingDrawing" xmlns:w10="urn:schemas-microsoft-com:office:word" xmlns:w="http://schemas.openxmlformats.org/wordprocessingml/2006/main" xmlns:w14="http://schemas.microsoft.com/office/word/2010/wordml" xmlns:w15="http://schemas.microsoft.com/office/word/2012/wordml" xmlns:w16cex="http://schemas.microsoft.com/office/word/2018/wordml/cex" xmlns:w16cid="http://schemas.microsoft.com/office/word/2016/wordml/cid" xmlns:w16="http://schemas.microsoft.com/office/word/2018/wordml" xmlns:w16du="http://schemas.microsoft.com/office/word/2023/wordml/word16du" xmlns:w16sdtdh="http://schemas.microsoft.com/office/word/2020/wordml/sdtdatahash" xmlns:w16sdtfl="http://schemas.microsoft.com/office/word/2024/wordml/sdtformatlock" xmlns:w16se="http://schemas.microsoft.com/office/word/2015/wordml/symex" xmlns:wpg="http://schemas.microsoft.com/office/word/2010/wordprocessingGroup" xmlns:wpi="http://schemas.microsoft.com/office/word/2010/wordprocessingInk" xmlns:wne="http://schemas.microsoft.com/office/word/2006/wordml" xmlns:wps="http://schemas.microsoft.com/office/word/2010/wordprocessingShape" mc:Ignorable="w14 w15 w16se w16cid w16 w16cex w16sdtdh w16sdtfl w16du wp14">
   <w:footnote w:type="separator" w:id="-1">
     <w:p>
       <w:r>
@@ -3204,7 +3247,7 @@
 </file>
 
 <file path=word/numbering.xml><?xml version="1.0" encoding="utf-8"?>
-<w:numbering xmlns:wpc="http://schemas.microsoft.com/office/word/2010/wordprocessingCanvas" xmlns:cx="http://schemas.microsoft.com/office/drawing/2014/chartex" xmlns:cx1="http://schemas.microsoft.com/office/drawing/2015/9/8/chartex" xmlns:cx2="http://schemas.microsoft.com/office/drawing/2015/10/21/chartex" xmlns:cx3="http://schemas.microsoft.com/office/drawing/2016/5/9/chartex" xmlns:cx4="http://schemas.microsoft.com/office/drawing/2016/5/10/chartex" xmlns:cx5="http://schemas.microsoft.com/office/drawing/2016/5/11/chartex" xmlns:cx6="http://schemas.microsoft.com/office/drawing/2016/5/12/chartex" xmlns:cx7="http://schemas.microsoft.com/office/drawing/2016/5/13/chartex" xmlns:cx8="http://schemas.microsoft.com/office/drawing/2016/5/14/chartex" xmlns:mc="http://schemas.openxmlformats.org/markup-compatibility/2006" xmlns:aink="http://schemas.microsoft.com/office/drawing/2016/ink" xmlns:am3d="http://schemas.microsoft.com/office/drawing/2017/model3d" xmlns:o="urn:schemas-microsoft-com:office:office" xmlns:oel="http://schemas.microsoft.com/office/2019/extlst" xmlns:r="http://schemas.openxmlformats.org/officeDocument/2006/relationships" xmlns:m="http://schemas.openxmlformats.org/officeDocument/2006/math" xmlns:v="urn:schemas-microsoft-com:vml" xmlns:wp14="http://schemas.microsoft.com/office/word/2010/wordprocessingDrawing" xmlns:wp="http://schemas.openxmlformats.org/drawingml/2006/wordprocessingDrawing" xmlns:w10="urn:schemas-microsoft-com:office:word" xmlns:w="http://schemas.openxmlformats.org/wordprocessingml/2006/main" xmlns:w14="http://schemas.microsoft.com/office/word/2010/wordml" xmlns:w15="http://schemas.microsoft.com/office/word/2012/wordml" xmlns:w16cex="http://schemas.microsoft.com/office/word/2018/wordml/cex" xmlns:w16cid="http://schemas.microsoft.com/office/word/2016/wordml/cid" xmlns:w16="http://schemas.microsoft.com/office/word/2018/wordml" xmlns:w16du="http://schemas.microsoft.com/office/word/2023/wordml/word16du" xmlns:w16sdtdh="http://schemas.microsoft.com/office/word/2020/wordml/sdtdatahash" xmlns:w16se="http://schemas.microsoft.com/office/word/2015/wordml/symex" xmlns:wpg="http://schemas.microsoft.com/office/word/2010/wordprocessingGroup" xmlns:wpi="http://schemas.microsoft.com/office/word/2010/wordprocessingInk" xmlns:wne="http://schemas.microsoft.com/office/word/2006/wordml" xmlns:wps="http://schemas.microsoft.com/office/word/2010/wordprocessingShape" mc:Ignorable="w14 w15 w16se w16cid w16 w16cex w16sdtdh w16du wp14">
+<w:numbering xmlns:wpc="http://schemas.microsoft.com/office/word/2010/wordprocessingCanvas" xmlns:cx="http://schemas.microsoft.com/office/drawing/2014/chartex" xmlns:cx1="http://schemas.microsoft.com/office/drawing/2015/9/8/chartex" xmlns:cx2="http://schemas.microsoft.com/office/drawing/2015/10/21/chartex" xmlns:cx3="http://schemas.microsoft.com/office/drawing/2016/5/9/chartex" xmlns:cx4="http://schemas.microsoft.com/office/drawing/2016/5/10/chartex" xmlns:cx5="http://schemas.microsoft.com/office/drawing/2016/5/11/chartex" xmlns:cx6="http://schemas.microsoft.com/office/drawing/2016/5/12/chartex" xmlns:cx7="http://schemas.microsoft.com/office/drawing/2016/5/13/chartex" xmlns:cx8="http://schemas.microsoft.com/office/drawing/2016/5/14/chartex" xmlns:mc="http://schemas.openxmlformats.org/markup-compatibility/2006" xmlns:aink="http://schemas.microsoft.com/office/drawing/2016/ink" xmlns:am3d="http://schemas.microsoft.com/office/drawing/2017/model3d" xmlns:o="urn:schemas-microsoft-com:office:office" xmlns:oel="http://schemas.microsoft.com/office/2019/extlst" xmlns:r="http://schemas.openxmlformats.org/officeDocument/2006/relationships" xmlns:m="http://schemas.openxmlformats.org/officeDocument/2006/math" xmlns:v="urn:schemas-microsoft-com:vml" xmlns:wp14="http://schemas.microsoft.com/office/word/2010/wordprocessingDrawing" xmlns:wp="http://schemas.openxmlformats.org/drawingml/2006/wordprocessingDrawing" xmlns:w10="urn:schemas-microsoft-com:office:word" xmlns:w="http://schemas.openxmlformats.org/wordprocessingml/2006/main" xmlns:w14="http://schemas.microsoft.com/office/word/2010/wordml" xmlns:w15="http://schemas.microsoft.com/office/word/2012/wordml" xmlns:w16cex="http://schemas.microsoft.com/office/word/2018/wordml/cex" xmlns:w16cid="http://schemas.microsoft.com/office/word/2016/wordml/cid" xmlns:w16="http://schemas.microsoft.com/office/word/2018/wordml" xmlns:w16du="http://schemas.microsoft.com/office/word/2023/wordml/word16du" xmlns:w16sdtdh="http://schemas.microsoft.com/office/word/2020/wordml/sdtdatahash" xmlns:w16sdtfl="http://schemas.microsoft.com/office/word/2024/wordml/sdtformatlock" xmlns:w16se="http://schemas.microsoft.com/office/word/2015/wordml/symex" xmlns:wpg="http://schemas.microsoft.com/office/word/2010/wordprocessingGroup" xmlns:wpi="http://schemas.microsoft.com/office/word/2010/wordprocessingInk" xmlns:wne="http://schemas.microsoft.com/office/word/2006/wordml" xmlns:wps="http://schemas.microsoft.com/office/word/2010/wordprocessingShape" mc:Ignorable="w14 w15 w16se w16cid w16 w16cex w16sdtdh w16sdtfl w16du wp14">
   <w:abstractNum w:abstractNumId="0" w15:restartNumberingAfterBreak="0">
     <w:nsid w:val="02C450BF"/>
     <w:multiLevelType w:val="hybridMultilevel"/>
@@ -5646,7 +5689,7 @@
 </file>
 
 <file path=word/styles.xml><?xml version="1.0" encoding="utf-8"?>
-<w:styles xmlns:mc="http://schemas.openxmlformats.org/markup-compatibility/2006" xmlns:r="http://schemas.openxmlformats.org/officeDocument/2006/relationships" xmlns:w="http://schemas.openxmlformats.org/wordprocessingml/2006/main" xmlns:w14="http://schemas.microsoft.com/office/word/2010/wordml" xmlns:w15="http://schemas.microsoft.com/office/word/2012/wordml" xmlns:w16cex="http://schemas.microsoft.com/office/word/2018/wordml/cex" xmlns:w16cid="http://schemas.microsoft.com/office/word/2016/wordml/cid" xmlns:w16="http://schemas.microsoft.com/office/word/2018/wordml" xmlns:w16du="http://schemas.microsoft.com/office/word/2023/wordml/word16du" xmlns:w16sdtdh="http://schemas.microsoft.com/office/word/2020/wordml/sdtdatahash" xmlns:w16se="http://schemas.microsoft.com/office/word/2015/wordml/symex" mc:Ignorable="w14 w15 w16se w16cid w16 w16cex w16sdtdh w16du">
+<w:styles xmlns:mc="http://schemas.openxmlformats.org/markup-compatibility/2006" xmlns:r="http://schemas.openxmlformats.org/officeDocument/2006/relationships" xmlns:w="http://schemas.openxmlformats.org/wordprocessingml/2006/main" xmlns:w14="http://schemas.microsoft.com/office/word/2010/wordml" xmlns:w15="http://schemas.microsoft.com/office/word/2012/wordml" xmlns:w16cex="http://schemas.microsoft.com/office/word/2018/wordml/cex" xmlns:w16cid="http://schemas.microsoft.com/office/word/2016/wordml/cid" xmlns:w16="http://schemas.microsoft.com/office/word/2018/wordml" xmlns:w16du="http://schemas.microsoft.com/office/word/2023/wordml/word16du" xmlns:w16sdtdh="http://schemas.microsoft.com/office/word/2020/wordml/sdtdatahash" xmlns:w16sdtfl="http://schemas.microsoft.com/office/word/2024/wordml/sdtformatlock" xmlns:w16se="http://schemas.microsoft.com/office/word/2015/wordml/symex" mc:Ignorable="w14 w15 w16se w16cid w16 w16cex w16sdtdh w16sdtfl w16du">
   <w:docDefaults>
     <w:rPrDefault>
       <w:rPr>
@@ -6174,6 +6217,18 @@
       </w:tblBorders>
     </w:tblPr>
   </w:style>
+  <w:style w:type="character" w:styleId="UnresolvedMention">
+    <w:name w:val="Unresolved Mention"/>
+    <w:basedOn w:val="DefaultParagraphFont"/>
+    <w:uiPriority w:val="99"/>
+    <w:semiHidden/>
+    <w:unhideWhenUsed/>
+    <w:rsid w:val="00CC0663"/>
+    <w:rPr>
+      <w:color w:val="605E5C"/>
+      <w:shd w:val="clear" w:color="auto" w:fill="E1DFDD"/>
+    </w:rPr>
+  </w:style>
 </w:styles>
 </file>
 

</xml_diff>